<commit_message>
2 more photos deleted
low quality

Co-Authored-By: Jonas <113115740+jonasdroi@users.noreply.github.com>
</commit_message>
<xml_diff>
--- a/groupG_summary.docx
+++ b/groupG_summary.docx
@@ -1,6 +1,6 @@
 
 <file path=word/document.xml><?xml version="1.0" encoding="utf-8"?>
-<w:document xmlns:wpc="http://schemas.microsoft.com/office/word/2010/wordprocessingCanvas" xmlns:cx="http://schemas.microsoft.com/office/drawing/2014/chartex" xmlns:cx1="http://schemas.microsoft.com/office/drawing/2015/9/8/chartex" xmlns:cx2="http://schemas.microsoft.com/office/drawing/2015/10/21/chartex" xmlns:cx3="http://schemas.microsoft.com/office/drawing/2016/5/9/chartex" xmlns:cx4="http://schemas.microsoft.com/office/drawing/2016/5/10/chartex" xmlns:cx5="http://schemas.microsoft.com/office/drawing/2016/5/11/chartex" xmlns:cx6="http://schemas.microsoft.com/office/drawing/2016/5/12/chartex" xmlns:cx7="http://schemas.microsoft.com/office/drawing/2016/5/13/chartex" xmlns:cx8="http://schemas.microsoft.com/office/drawing/2016/5/14/chartex" xmlns:mc="http://schemas.openxmlformats.org/markup-compatibility/2006" xmlns:aink="http://schemas.microsoft.com/office/drawing/2016/ink" xmlns:am3d="http://schemas.microsoft.com/office/drawing/2017/model3d" xmlns:o="urn:schemas-microsoft-com:office:office" xmlns:oel="http://schemas.microsoft.com/office/2019/extlst" xmlns:r="http://schemas.openxmlformats.org/officeDocument/2006/relationships" xmlns:m="http://schemas.openxmlformats.org/officeDocument/2006/math" xmlns:v="urn:schemas-microsoft-com:vml" xmlns:wp14="http://schemas.microsoft.com/office/word/2010/wordprocessingDrawing" xmlns:wp="http://schemas.openxmlformats.org/drawingml/2006/wordprocessingDrawing" xmlns:w10="urn:schemas-microsoft-com:office:word" xmlns:w="http://schemas.openxmlformats.org/wordprocessingml/2006/main" xmlns:w14="http://schemas.microsoft.com/office/word/2010/wordml" xmlns:w15="http://schemas.microsoft.com/office/word/2012/wordml" xmlns:w16cex="http://schemas.microsoft.com/office/word/2018/wordml/cex" xmlns:w16cid="http://schemas.microsoft.com/office/word/2016/wordml/cid" xmlns:w16="http://schemas.microsoft.com/office/word/2018/wordml" xmlns:w16du="http://schemas.microsoft.com/office/word/2023/wordml/word16du" xmlns:w16sdtdh="http://schemas.microsoft.com/office/word/2020/wordml/sdtdatahash" xmlns:w16se="http://schemas.microsoft.com/office/word/2015/wordml/symex" xmlns:wpg="http://schemas.microsoft.com/office/word/2010/wordprocessingGroup" xmlns:wpi="http://schemas.microsoft.com/office/word/2010/wordprocessingInk" xmlns:wne="http://schemas.microsoft.com/office/word/2006/wordml" xmlns:wps="http://schemas.microsoft.com/office/word/2010/wordprocessingShape" mc:Ignorable="w14 w15 w16se w16cid w16 w16cex w16sdtdh w16du wp14">
+<w:document xmlns:wpc="http://schemas.microsoft.com/office/word/2010/wordprocessingCanvas" xmlns:cx="http://schemas.microsoft.com/office/drawing/2014/chartex" xmlns:cx1="http://schemas.microsoft.com/office/drawing/2015/9/8/chartex" xmlns:cx2="http://schemas.microsoft.com/office/drawing/2015/10/21/chartex" xmlns:cx3="http://schemas.microsoft.com/office/drawing/2016/5/9/chartex" xmlns:cx4="http://schemas.microsoft.com/office/drawing/2016/5/10/chartex" xmlns:cx5="http://schemas.microsoft.com/office/drawing/2016/5/11/chartex" xmlns:cx6="http://schemas.microsoft.com/office/drawing/2016/5/12/chartex" xmlns:cx7="http://schemas.microsoft.com/office/drawing/2016/5/13/chartex" xmlns:cx8="http://schemas.microsoft.com/office/drawing/2016/5/14/chartex" xmlns:mc="http://schemas.openxmlformats.org/markup-compatibility/2006" xmlns:aink="http://schemas.microsoft.com/office/drawing/2016/ink" xmlns:am3d="http://schemas.microsoft.com/office/drawing/2017/model3d" xmlns:o="urn:schemas-microsoft-com:office:office" xmlns:oel="http://schemas.microsoft.com/office/2019/extlst" xmlns:r="http://schemas.openxmlformats.org/officeDocument/2006/relationships" xmlns:m="http://schemas.openxmlformats.org/officeDocument/2006/math" xmlns:v="urn:schemas-microsoft-com:vml" xmlns:wp14="http://schemas.microsoft.com/office/word/2010/wordprocessingDrawing" xmlns:wp="http://schemas.openxmlformats.org/drawingml/2006/wordprocessingDrawing" xmlns:w10="urn:schemas-microsoft-com:office:word" xmlns:w="http://schemas.openxmlformats.org/wordprocessingml/2006/main" xmlns:w14="http://schemas.microsoft.com/office/word/2010/wordml" xmlns:w15="http://schemas.microsoft.com/office/word/2012/wordml" xmlns:w16cex="http://schemas.microsoft.com/office/word/2018/wordml/cex" xmlns:w16cid="http://schemas.microsoft.com/office/word/2016/wordml/cid" xmlns:w16="http://schemas.microsoft.com/office/word/2018/wordml" xmlns:w16sdtdh="http://schemas.microsoft.com/office/word/2020/wordml/sdtdatahash" xmlns:w16se="http://schemas.microsoft.com/office/word/2015/wordml/symex" xmlns:wpg="http://schemas.microsoft.com/office/word/2010/wordprocessingGroup" xmlns:wpi="http://schemas.microsoft.com/office/word/2010/wordprocessingInk" xmlns:wne="http://schemas.microsoft.com/office/word/2006/wordml" xmlns:wps="http://schemas.microsoft.com/office/word/2010/wordprocessingShape" mc:Ignorable="w14 w15 w16se w16cid w16 w16cex w16sdtdh wp14">
   <w:body>
     <w:p>
       <w:pPr>
@@ -203,23 +203,7 @@
         <w:jc w:val="both"/>
       </w:pPr>
       <w:r>
-        <w:t xml:space="preserve">As a task for Projects in Data Science, the group analyzed the relevant pictures </w:t>
-      </w:r>
-      <w:proofErr w:type="gramStart"/>
-      <w:r>
-        <w:t>in order to</w:t>
-      </w:r>
-      <w:proofErr w:type="gramEnd"/>
-      <w:r>
-        <w:t xml:space="preserve"> </w:t>
-      </w:r>
-      <w:proofErr w:type="gramStart"/>
-      <w:r>
-        <w:t>take</w:t>
-      </w:r>
-      <w:proofErr w:type="gramEnd"/>
-      <w:r>
-        <w:t xml:space="preserve"> conclusions about possible occurrence of cancer. By researching</w:t>
+        <w:t>As a task for Projects in Data Science, the group analyzed the relevant pictures in order to take conclusions about possible occurrence of cancer. By researching</w:t>
       </w:r>
       <w:r>
         <w:t xml:space="preserve"> several webpages</w:t>
@@ -513,15 +497,7 @@
         <w:jc w:val="both"/>
       </w:pPr>
       <w:r>
-        <w:t xml:space="preserve">Seborrheic keratosis - </w:t>
-      </w:r>
-      <w:proofErr w:type="gramStart"/>
-      <w:r>
-        <w:t>more or less raised</w:t>
-      </w:r>
-      <w:proofErr w:type="gramEnd"/>
-      <w:r>
-        <w:t xml:space="preserve"> lesions above the skin surface, sometimes</w:t>
+        <w:t>Seborrheic keratosis - more or less raised lesions above the skin surface, sometimes</w:t>
       </w:r>
     </w:p>
     <w:p>
@@ -571,18 +547,36 @@
           <w:szCs w:val="24"/>
         </w:rPr>
         <w:lastRenderedPageBreak/>
-        <w:t>Is there some missing data?</w:t>
-      </w:r>
-    </w:p>
-    <w:p>
-      <w:pPr>
-        <w:jc w:val="both"/>
+        <w:t>M</w:t>
+      </w:r>
+      <w:r>
         <w:rPr>
           <w:b/>
           <w:bCs/>
           <w:sz w:val="24"/>
           <w:szCs w:val="24"/>
         </w:rPr>
+        <w:t>issing data</w:t>
+      </w:r>
+      <w:r>
+        <w:rPr>
+          <w:b/>
+          <w:bCs/>
+          <w:sz w:val="24"/>
+          <w:szCs w:val="24"/>
+        </w:rPr>
+        <w:tab/>
+      </w:r>
+    </w:p>
+    <w:p>
+      <w:pPr>
+        <w:jc w:val="both"/>
+        <w:rPr>
+          <w:b/>
+          <w:bCs/>
+          <w:sz w:val="24"/>
+          <w:szCs w:val="24"/>
+        </w:rPr>
       </w:pPr>
     </w:p>
     <w:p>
@@ -597,13 +591,56 @@
         <w:t>lesion,</w:t>
       </w:r>
       <w:r>
-        <w:t xml:space="preserve"> and </w:t>
-      </w:r>
-      <w:r>
-        <w:t xml:space="preserve">each column denotes </w:t>
-      </w:r>
-      <w:r>
-        <w:t>feature</w:t>
+        <w:t xml:space="preserve"> and each column denotes feature. </w:t>
+      </w:r>
+      <w:r>
+        <w:t xml:space="preserve">It seems that there is a pattern of missing values. The same values are missing in every observation. </w:t>
+      </w:r>
+      <w:r>
+        <w:t xml:space="preserve">There are </w:t>
+      </w:r>
+      <w:r>
+        <w:t>some cells</w:t>
+      </w:r>
+      <w:r>
+        <w:t xml:space="preserve"> </w:t>
+      </w:r>
+      <w:r>
+        <w:t>that contain</w:t>
+      </w:r>
+      <w:r>
+        <w:t xml:space="preserve"> "UNK" indicating unknown or missing data</w:t>
+      </w:r>
+      <w:r>
+        <w:t xml:space="preserve"> (“</w:t>
+      </w:r>
+      <w:proofErr w:type="spellStart"/>
+      <w:r>
+        <w:t>background_father</w:t>
+      </w:r>
+      <w:proofErr w:type="spellEnd"/>
+      <w:r>
+        <w:t>”,</w:t>
+      </w:r>
+      <w:r>
+        <w:t xml:space="preserve"> “</w:t>
+      </w:r>
+      <w:proofErr w:type="spellStart"/>
+      <w:r>
+        <w:t>background_mother</w:t>
+      </w:r>
+      <w:proofErr w:type="spellEnd"/>
+      <w:r>
+        <w:t>”,</w:t>
+      </w:r>
+      <w:r>
+        <w:t xml:space="preserve"> “grew”, “changed”</w:t>
+      </w:r>
+      <w:r>
+        <w:t>, “itch”</w:t>
+      </w:r>
+      <w:r>
+        <w:t>)</w:t>
       </w:r>
       <w:r>
         <w:t>.</w:t>
@@ -612,119 +649,95 @@
         <w:t xml:space="preserve"> </w:t>
       </w:r>
       <w:r>
-        <w:t>I</w:t>
-      </w:r>
-      <w:r>
-        <w:t>t seems that there is a pattern of missing values</w:t>
-      </w:r>
-      <w:r>
-        <w:t>. T</w:t>
-      </w:r>
-      <w:r>
-        <w:t>he same values are missing in every observation.</w:t>
+        <w:t>Some rows have missing values</w:t>
+      </w:r>
+      <w:r>
+        <w:t>, where the data is missing or was not recorded (“smoke”, “gender”, “</w:t>
+      </w:r>
+      <w:proofErr w:type="spellStart"/>
+      <w:r>
+        <w:t>cancer_history</w:t>
+      </w:r>
+      <w:proofErr w:type="spellEnd"/>
+      <w:r>
+        <w:t>”, “</w:t>
+      </w:r>
+      <w:proofErr w:type="spellStart"/>
+      <w:r>
+        <w:t>has_piped_water</w:t>
+      </w:r>
+      <w:proofErr w:type="spellEnd"/>
+      <w:r>
+        <w:t>” and so on).</w:t>
+      </w:r>
+    </w:p>
+    <w:p>
+      <w:pPr>
+        <w:jc w:val="both"/>
+      </w:pPr>
+    </w:p>
+    <w:p>
+      <w:pPr>
+        <w:ind w:firstLine="720"/>
+        <w:jc w:val="both"/>
+      </w:pPr>
+      <w:r>
+        <w:t xml:space="preserve">The reasons for missing data could range from data entry errors, non-response from the patients or medical professionals to systematic issues with how data is recorded or transferred. </w:t>
+      </w:r>
+    </w:p>
+    <w:p>
+      <w:pPr>
+        <w:jc w:val="both"/>
+      </w:pPr>
+    </w:p>
+    <w:p>
+      <w:pPr>
+        <w:ind w:firstLine="720"/>
+        <w:jc w:val="both"/>
+      </w:pPr>
+      <w:r>
+        <w:t>Handling missing data depends on the context and the importance of the missing information.</w:t>
       </w:r>
       <w:r>
         <w:t xml:space="preserve"> </w:t>
       </w:r>
       <w:r>
-        <w:t xml:space="preserve">There are </w:t>
-      </w:r>
-      <w:r>
-        <w:t>some cells</w:t>
+        <w:t>For the column, which seems to be a unique identifier for diagnosis, missing data might be more critical and could potentially indicate cases where the diagnosis was not recorded.</w:t>
       </w:r>
       <w:r>
         <w:t xml:space="preserve"> </w:t>
       </w:r>
       <w:r>
-        <w:t>that contain</w:t>
-      </w:r>
-      <w:r>
-        <w:t xml:space="preserve"> "UNK" indicating unknown or missing data</w:t>
-      </w:r>
-      <w:r>
-        <w:t xml:space="preserve"> (“</w:t>
-      </w:r>
-      <w:proofErr w:type="spellStart"/>
-      <w:r>
-        <w:t>background_father</w:t>
-      </w:r>
-      <w:proofErr w:type="spellEnd"/>
-      <w:r>
-        <w:t>”,</w:t>
-      </w:r>
-      <w:r>
-        <w:t xml:space="preserve"> “</w:t>
-      </w:r>
-      <w:proofErr w:type="spellStart"/>
-      <w:r>
-        <w:t>background_mother</w:t>
-      </w:r>
-      <w:proofErr w:type="spellEnd"/>
-      <w:r>
-        <w:t>”,</w:t>
-      </w:r>
-      <w:r>
-        <w:t xml:space="preserve"> “grew”, “changed”</w:t>
-      </w:r>
-      <w:r>
-        <w:t>, “itch”</w:t>
-      </w:r>
-      <w:r>
-        <w:t>)</w:t>
-      </w:r>
-      <w:r>
-        <w:t>.</w:t>
-      </w:r>
-      <w:r>
-        <w:t xml:space="preserve"> </w:t>
-      </w:r>
-      <w:r>
-        <w:t>Some rows have missing values</w:t>
-      </w:r>
-      <w:r>
-        <w:t xml:space="preserve">, where </w:t>
-      </w:r>
-      <w:r>
-        <w:t xml:space="preserve">the data is missing or was not </w:t>
-      </w:r>
-      <w:r>
-        <w:t>recorded (“smoke”, “gender”, “</w:t>
-      </w:r>
-      <w:proofErr w:type="spellStart"/>
-      <w:r>
-        <w:t>cancer_history</w:t>
-      </w:r>
-      <w:proofErr w:type="spellEnd"/>
-      <w:r>
-        <w:t>”, “</w:t>
-      </w:r>
-      <w:proofErr w:type="spellStart"/>
-      <w:r>
-        <w:t>has_piped_water</w:t>
-      </w:r>
-      <w:proofErr w:type="spellEnd"/>
-      <w:r>
-        <w:t>” and so on).</w:t>
-      </w:r>
-    </w:p>
-    <w:p>
-      <w:pPr>
-        <w:jc w:val="both"/>
-      </w:pPr>
+        <w:t>Before handling the missing data, it's important to understand why it is missing</w:t>
+      </w:r>
+      <w:r>
+        <w:t xml:space="preserve">. </w:t>
+      </w:r>
+      <w:r>
+        <w:t>For instance, if the missing data is not random (i.e., there is some pattern to the missingness), simply deleting or imputing without investigating could introduce bias into any conclusions drawn from the data.</w:t>
+      </w:r>
     </w:p>
     <w:p>
       <w:pPr>
         <w:ind w:firstLine="720"/>
         <w:jc w:val="both"/>
       </w:pPr>
-      <w:r>
-        <w:t xml:space="preserve">The reasons for missing data could range from data entry errors, non-response from the patients or medical professionals to systematic issues with how data is recorded or transferred. </w:t>
-      </w:r>
-    </w:p>
-    <w:p>
-      <w:pPr>
-        <w:jc w:val="both"/>
-      </w:pPr>
+    </w:p>
+    <w:p>
+      <w:pPr>
+        <w:jc w:val="both"/>
+        <w:rPr>
+          <w:b/>
+          <w:bCs/>
+        </w:rPr>
+      </w:pPr>
+      <w:r>
+        <w:rPr>
+          <w:b/>
+          <w:bCs/>
+        </w:rPr>
+        <w:t>Low quality photos:</w:t>
+      </w:r>
     </w:p>
     <w:p>
       <w:pPr>
@@ -732,25 +745,42 @@
         <w:jc w:val="both"/>
       </w:pPr>
       <w:r>
-        <w:t>Handling missing data depends on the context and the importance of the missing information.</w:t>
-      </w:r>
-      <w:r>
-        <w:t xml:space="preserve"> </w:t>
-      </w:r>
-      <w:r>
-        <w:t>For the column, which seems to be a unique identifier for diagnosis, missing data might be more critical and could potentially indicate cases where the diagnosis was not recorded.</w:t>
-      </w:r>
-      <w:r>
-        <w:t xml:space="preserve"> </w:t>
-      </w:r>
-      <w:r>
-        <w:t>Before handling the missing data, it's important to understand why it is missing</w:t>
-      </w:r>
-      <w:r>
-        <w:t xml:space="preserve">. </w:t>
-      </w:r>
-      <w:r>
-        <w:t>For instance, if the missing data is not random (i.e., there is some pattern to the missingness), simply deleting or imputing without investigating could introduce bias into any conclusions drawn from the data.</w:t>
+        <w:t>PAT_</w:t>
+      </w:r>
+      <w:r>
+        <w:t>246_377_159.png</w:t>
+      </w:r>
+    </w:p>
+    <w:p>
+      <w:pPr>
+        <w:ind w:firstLine="720"/>
+        <w:jc w:val="both"/>
+      </w:pPr>
+      <w:r>
+        <w:t>PAT_153_233_45.png</w:t>
+      </w:r>
+    </w:p>
+    <w:p>
+      <w:pPr>
+        <w:ind w:firstLine="720"/>
+        <w:jc w:val="both"/>
+      </w:pPr>
+    </w:p>
+    <w:p>
+      <w:pPr>
+        <w:jc w:val="both"/>
+      </w:pPr>
+      <w:r>
+        <w:t xml:space="preserve">-photos deleted form the data set. </w:t>
+      </w:r>
+    </w:p>
+    <w:p>
+      <w:pPr>
+        <w:ind w:firstLine="720"/>
+        <w:jc w:val="both"/>
+      </w:pPr>
+      <w:r>
+        <w:tab/>
       </w:r>
     </w:p>
     <w:sectPr>
@@ -764,7 +794,7 @@
 </file>
 
 <file path=word/endnotes.xml><?xml version="1.0" encoding="utf-8"?>
-<w:endnotes xmlns:wpc="http://schemas.microsoft.com/office/word/2010/wordprocessingCanvas" xmlns:cx="http://schemas.microsoft.com/office/drawing/2014/chartex" xmlns:cx1="http://schemas.microsoft.com/office/drawing/2015/9/8/chartex" xmlns:cx2="http://schemas.microsoft.com/office/drawing/2015/10/21/chartex" xmlns:cx3="http://schemas.microsoft.com/office/drawing/2016/5/9/chartex" xmlns:cx4="http://schemas.microsoft.com/office/drawing/2016/5/10/chartex" xmlns:cx5="http://schemas.microsoft.com/office/drawing/2016/5/11/chartex" xmlns:cx6="http://schemas.microsoft.com/office/drawing/2016/5/12/chartex" xmlns:cx7="http://schemas.microsoft.com/office/drawing/2016/5/13/chartex" xmlns:cx8="http://schemas.microsoft.com/office/drawing/2016/5/14/chartex" xmlns:mc="http://schemas.openxmlformats.org/markup-compatibility/2006" xmlns:aink="http://schemas.microsoft.com/office/drawing/2016/ink" xmlns:am3d="http://schemas.microsoft.com/office/drawing/2017/model3d" xmlns:o="urn:schemas-microsoft-com:office:office" xmlns:oel="http://schemas.microsoft.com/office/2019/extlst" xmlns:r="http://schemas.openxmlformats.org/officeDocument/2006/relationships" xmlns:m="http://schemas.openxmlformats.org/officeDocument/2006/math" xmlns:v="urn:schemas-microsoft-com:vml" xmlns:wp14="http://schemas.microsoft.com/office/word/2010/wordprocessingDrawing" xmlns:wp="http://schemas.openxmlformats.org/drawingml/2006/wordprocessingDrawing" xmlns:w10="urn:schemas-microsoft-com:office:word" xmlns:w="http://schemas.openxmlformats.org/wordprocessingml/2006/main" xmlns:w14="http://schemas.microsoft.com/office/word/2010/wordml" xmlns:w15="http://schemas.microsoft.com/office/word/2012/wordml" xmlns:w16cex="http://schemas.microsoft.com/office/word/2018/wordml/cex" xmlns:w16cid="http://schemas.microsoft.com/office/word/2016/wordml/cid" xmlns:w16="http://schemas.microsoft.com/office/word/2018/wordml" xmlns:w16du="http://schemas.microsoft.com/office/word/2023/wordml/word16du" xmlns:w16sdtdh="http://schemas.microsoft.com/office/word/2020/wordml/sdtdatahash" xmlns:w16se="http://schemas.microsoft.com/office/word/2015/wordml/symex" xmlns:wpg="http://schemas.microsoft.com/office/word/2010/wordprocessingGroup" xmlns:wpi="http://schemas.microsoft.com/office/word/2010/wordprocessingInk" xmlns:wne="http://schemas.microsoft.com/office/word/2006/wordml" xmlns:wps="http://schemas.microsoft.com/office/word/2010/wordprocessingShape" mc:Ignorable="w14 w15 w16se w16cid w16 w16cex w16sdtdh w16du wp14">
+<w:endnotes xmlns:wpc="http://schemas.microsoft.com/office/word/2010/wordprocessingCanvas" xmlns:cx="http://schemas.microsoft.com/office/drawing/2014/chartex" xmlns:cx1="http://schemas.microsoft.com/office/drawing/2015/9/8/chartex" xmlns:cx2="http://schemas.microsoft.com/office/drawing/2015/10/21/chartex" xmlns:cx3="http://schemas.microsoft.com/office/drawing/2016/5/9/chartex" xmlns:cx4="http://schemas.microsoft.com/office/drawing/2016/5/10/chartex" xmlns:cx5="http://schemas.microsoft.com/office/drawing/2016/5/11/chartex" xmlns:cx6="http://schemas.microsoft.com/office/drawing/2016/5/12/chartex" xmlns:cx7="http://schemas.microsoft.com/office/drawing/2016/5/13/chartex" xmlns:cx8="http://schemas.microsoft.com/office/drawing/2016/5/14/chartex" xmlns:mc="http://schemas.openxmlformats.org/markup-compatibility/2006" xmlns:aink="http://schemas.microsoft.com/office/drawing/2016/ink" xmlns:am3d="http://schemas.microsoft.com/office/drawing/2017/model3d" xmlns:o="urn:schemas-microsoft-com:office:office" xmlns:oel="http://schemas.microsoft.com/office/2019/extlst" xmlns:r="http://schemas.openxmlformats.org/officeDocument/2006/relationships" xmlns:m="http://schemas.openxmlformats.org/officeDocument/2006/math" xmlns:v="urn:schemas-microsoft-com:vml" xmlns:wp14="http://schemas.microsoft.com/office/word/2010/wordprocessingDrawing" xmlns:wp="http://schemas.openxmlformats.org/drawingml/2006/wordprocessingDrawing" xmlns:w10="urn:schemas-microsoft-com:office:word" xmlns:w="http://schemas.openxmlformats.org/wordprocessingml/2006/main" xmlns:w14="http://schemas.microsoft.com/office/word/2010/wordml" xmlns:w15="http://schemas.microsoft.com/office/word/2012/wordml" xmlns:w16cex="http://schemas.microsoft.com/office/word/2018/wordml/cex" xmlns:w16cid="http://schemas.microsoft.com/office/word/2016/wordml/cid" xmlns:w16="http://schemas.microsoft.com/office/word/2018/wordml" xmlns:w16sdtdh="http://schemas.microsoft.com/office/word/2020/wordml/sdtdatahash" xmlns:w16se="http://schemas.microsoft.com/office/word/2015/wordml/symex" xmlns:wpg="http://schemas.microsoft.com/office/word/2010/wordprocessingGroup" xmlns:wpi="http://schemas.microsoft.com/office/word/2010/wordprocessingInk" xmlns:wne="http://schemas.microsoft.com/office/word/2006/wordml" xmlns:wps="http://schemas.microsoft.com/office/word/2010/wordprocessingShape" mc:Ignorable="w14 w15 w16se w16cid w16 w16cex w16sdtdh wp14">
   <w:endnote w:type="separator" w:id="-1">
     <w:p>
       <w:pPr>
@@ -789,7 +819,7 @@
 </file>
 
 <file path=word/footnotes.xml><?xml version="1.0" encoding="utf-8"?>
-<w:footnotes xmlns:wpc="http://schemas.microsoft.com/office/word/2010/wordprocessingCanvas" xmlns:cx="http://schemas.microsoft.com/office/drawing/2014/chartex" xmlns:cx1="http://schemas.microsoft.com/office/drawing/2015/9/8/chartex" xmlns:cx2="http://schemas.microsoft.com/office/drawing/2015/10/21/chartex" xmlns:cx3="http://schemas.microsoft.com/office/drawing/2016/5/9/chartex" xmlns:cx4="http://schemas.microsoft.com/office/drawing/2016/5/10/chartex" xmlns:cx5="http://schemas.microsoft.com/office/drawing/2016/5/11/chartex" xmlns:cx6="http://schemas.microsoft.com/office/drawing/2016/5/12/chartex" xmlns:cx7="http://schemas.microsoft.com/office/drawing/2016/5/13/chartex" xmlns:cx8="http://schemas.microsoft.com/office/drawing/2016/5/14/chartex" xmlns:mc="http://schemas.openxmlformats.org/markup-compatibility/2006" xmlns:aink="http://schemas.microsoft.com/office/drawing/2016/ink" xmlns:am3d="http://schemas.microsoft.com/office/drawing/2017/model3d" xmlns:o="urn:schemas-microsoft-com:office:office" xmlns:oel="http://schemas.microsoft.com/office/2019/extlst" xmlns:r="http://schemas.openxmlformats.org/officeDocument/2006/relationships" xmlns:m="http://schemas.openxmlformats.org/officeDocument/2006/math" xmlns:v="urn:schemas-microsoft-com:vml" xmlns:wp14="http://schemas.microsoft.com/office/word/2010/wordprocessingDrawing" xmlns:wp="http://schemas.openxmlformats.org/drawingml/2006/wordprocessingDrawing" xmlns:w10="urn:schemas-microsoft-com:office:word" xmlns:w="http://schemas.openxmlformats.org/wordprocessingml/2006/main" xmlns:w14="http://schemas.microsoft.com/office/word/2010/wordml" xmlns:w15="http://schemas.microsoft.com/office/word/2012/wordml" xmlns:w16cex="http://schemas.microsoft.com/office/word/2018/wordml/cex" xmlns:w16cid="http://schemas.microsoft.com/office/word/2016/wordml/cid" xmlns:w16="http://schemas.microsoft.com/office/word/2018/wordml" xmlns:w16du="http://schemas.microsoft.com/office/word/2023/wordml/word16du" xmlns:w16sdtdh="http://schemas.microsoft.com/office/word/2020/wordml/sdtdatahash" xmlns:w16se="http://schemas.microsoft.com/office/word/2015/wordml/symex" xmlns:wpg="http://schemas.microsoft.com/office/word/2010/wordprocessingGroup" xmlns:wpi="http://schemas.microsoft.com/office/word/2010/wordprocessingInk" xmlns:wne="http://schemas.microsoft.com/office/word/2006/wordml" xmlns:wps="http://schemas.microsoft.com/office/word/2010/wordprocessingShape" mc:Ignorable="w14 w15 w16se w16cid w16 w16cex w16sdtdh w16du wp14">
+<w:footnotes xmlns:wpc="http://schemas.microsoft.com/office/word/2010/wordprocessingCanvas" xmlns:cx="http://schemas.microsoft.com/office/drawing/2014/chartex" xmlns:cx1="http://schemas.microsoft.com/office/drawing/2015/9/8/chartex" xmlns:cx2="http://schemas.microsoft.com/office/drawing/2015/10/21/chartex" xmlns:cx3="http://schemas.microsoft.com/office/drawing/2016/5/9/chartex" xmlns:cx4="http://schemas.microsoft.com/office/drawing/2016/5/10/chartex" xmlns:cx5="http://schemas.microsoft.com/office/drawing/2016/5/11/chartex" xmlns:cx6="http://schemas.microsoft.com/office/drawing/2016/5/12/chartex" xmlns:cx7="http://schemas.microsoft.com/office/drawing/2016/5/13/chartex" xmlns:cx8="http://schemas.microsoft.com/office/drawing/2016/5/14/chartex" xmlns:mc="http://schemas.openxmlformats.org/markup-compatibility/2006" xmlns:aink="http://schemas.microsoft.com/office/drawing/2016/ink" xmlns:am3d="http://schemas.microsoft.com/office/drawing/2017/model3d" xmlns:o="urn:schemas-microsoft-com:office:office" xmlns:oel="http://schemas.microsoft.com/office/2019/extlst" xmlns:r="http://schemas.openxmlformats.org/officeDocument/2006/relationships" xmlns:m="http://schemas.openxmlformats.org/officeDocument/2006/math" xmlns:v="urn:schemas-microsoft-com:vml" xmlns:wp14="http://schemas.microsoft.com/office/word/2010/wordprocessingDrawing" xmlns:wp="http://schemas.openxmlformats.org/drawingml/2006/wordprocessingDrawing" xmlns:w10="urn:schemas-microsoft-com:office:word" xmlns:w="http://schemas.openxmlformats.org/wordprocessingml/2006/main" xmlns:w14="http://schemas.microsoft.com/office/word/2010/wordml" xmlns:w15="http://schemas.microsoft.com/office/word/2012/wordml" xmlns:w16cex="http://schemas.microsoft.com/office/word/2018/wordml/cex" xmlns:w16cid="http://schemas.microsoft.com/office/word/2016/wordml/cid" xmlns:w16="http://schemas.microsoft.com/office/word/2018/wordml" xmlns:w16sdtdh="http://schemas.microsoft.com/office/word/2020/wordml/sdtdatahash" xmlns:w16se="http://schemas.microsoft.com/office/word/2015/wordml/symex" xmlns:wpg="http://schemas.microsoft.com/office/word/2010/wordprocessingGroup" xmlns:wpi="http://schemas.microsoft.com/office/word/2010/wordprocessingInk" xmlns:wne="http://schemas.microsoft.com/office/word/2006/wordml" xmlns:wps="http://schemas.microsoft.com/office/word/2010/wordprocessingShape" mc:Ignorable="w14 w15 w16se w16cid w16 w16cex w16sdtdh wp14">
   <w:footnote w:type="separator" w:id="-1">
     <w:p>
       <w:pPr>
@@ -814,7 +844,7 @@
 </file>
 
 <file path=word/styles.xml><?xml version="1.0" encoding="utf-8"?>
-<w:styles xmlns:mc="http://schemas.openxmlformats.org/markup-compatibility/2006" xmlns:r="http://schemas.openxmlformats.org/officeDocument/2006/relationships" xmlns:w="http://schemas.openxmlformats.org/wordprocessingml/2006/main" xmlns:w14="http://schemas.microsoft.com/office/word/2010/wordml" xmlns:w15="http://schemas.microsoft.com/office/word/2012/wordml" xmlns:w16cex="http://schemas.microsoft.com/office/word/2018/wordml/cex" xmlns:w16cid="http://schemas.microsoft.com/office/word/2016/wordml/cid" xmlns:w16="http://schemas.microsoft.com/office/word/2018/wordml" xmlns:w16du="http://schemas.microsoft.com/office/word/2023/wordml/word16du" xmlns:w16sdtdh="http://schemas.microsoft.com/office/word/2020/wordml/sdtdatahash" xmlns:w16se="http://schemas.microsoft.com/office/word/2015/wordml/symex" mc:Ignorable="w14 w15 w16se w16cid w16 w16cex w16sdtdh w16du">
+<w:styles xmlns:mc="http://schemas.openxmlformats.org/markup-compatibility/2006" xmlns:r="http://schemas.openxmlformats.org/officeDocument/2006/relationships" xmlns:w="http://schemas.openxmlformats.org/wordprocessingml/2006/main" xmlns:w14="http://schemas.microsoft.com/office/word/2010/wordml" xmlns:w15="http://schemas.microsoft.com/office/word/2012/wordml" xmlns:w16cex="http://schemas.microsoft.com/office/word/2018/wordml/cex" xmlns:w16cid="http://schemas.microsoft.com/office/word/2016/wordml/cid" xmlns:w16="http://schemas.microsoft.com/office/word/2018/wordml" xmlns:w16sdtdh="http://schemas.microsoft.com/office/word/2020/wordml/sdtdatahash" xmlns:w16se="http://schemas.microsoft.com/office/word/2015/wordml/symex" mc:Ignorable="w14 w15 w16se w16cid w16 w16cex w16sdtdh">
   <w:docDefaults>
     <w:rPrDefault>
       <w:rPr>

</xml_diff>

<commit_message>
added deleted low quality
Co-Authored-By: Jonas <113115740+jonasdroi@users.noreply.github.com>
</commit_message>
<xml_diff>
--- a/groupG_summary.docx
+++ b/groupG_summary.docx
@@ -203,7 +203,23 @@
         <w:jc w:val="both"/>
       </w:pPr>
       <w:r>
-        <w:t>As a task for Projects in Data Science, the group analyzed the relevant pictures in order to take conclusions about possible occurrence of cancer. By researching</w:t>
+        <w:t xml:space="preserve">As a task for Projects in Data Science, the group analyzed the relevant pictures </w:t>
+      </w:r>
+      <w:proofErr w:type="gramStart"/>
+      <w:r>
+        <w:t>in order to</w:t>
+      </w:r>
+      <w:proofErr w:type="gramEnd"/>
+      <w:r>
+        <w:t xml:space="preserve"> </w:t>
+      </w:r>
+      <w:proofErr w:type="gramStart"/>
+      <w:r>
+        <w:t>take</w:t>
+      </w:r>
+      <w:proofErr w:type="gramEnd"/>
+      <w:r>
+        <w:t xml:space="preserve"> conclusions about possible occurrence of cancer. By researching</w:t>
       </w:r>
       <w:r>
         <w:t xml:space="preserve"> several webpages</w:t>
@@ -216,6 +232,7 @@
           <w:id w:val="-741711609"/>
           <w:citation/>
         </w:sdtPr>
+        <w:sdtEndPr/>
         <w:sdtContent>
           <w:r>
             <w:fldChar w:fldCharType="begin"/>
@@ -249,6 +266,7 @@
           <w:id w:val="-1103876933"/>
           <w:citation/>
         </w:sdtPr>
+        <w:sdtEndPr/>
         <w:sdtContent>
           <w:r>
             <w:fldChar w:fldCharType="begin"/>
@@ -282,6 +300,7 @@
           <w:id w:val="1096752977"/>
           <w:citation/>
         </w:sdtPr>
+        <w:sdtEndPr/>
         <w:sdtContent>
           <w:r>
             <w:fldChar w:fldCharType="begin"/>
@@ -315,6 +334,7 @@
           <w:id w:val="84890808"/>
           <w:citation/>
         </w:sdtPr>
+        <w:sdtEndPr/>
         <w:sdtContent>
           <w:r>
             <w:fldChar w:fldCharType="begin"/>
@@ -345,6 +365,7 @@
           <w:id w:val="-523249859"/>
           <w:citation/>
         </w:sdtPr>
+        <w:sdtEndPr/>
         <w:sdtContent>
           <w:r>
             <w:fldChar w:fldCharType="begin"/>
@@ -413,8 +434,13 @@
         <w:jc w:val="both"/>
       </w:pPr>
       <w:r>
-        <w:t>Basal cell carcinoma - most often a pale color nodule, well demarcated from the surrounding</w:t>
-      </w:r>
+        <w:t xml:space="preserve">Basal cell carcinoma - most often a pale color nodule, well demarcated from the </w:t>
+      </w:r>
+      <w:proofErr w:type="gramStart"/>
+      <w:r>
+        <w:t>surrounding</w:t>
+      </w:r>
+      <w:proofErr w:type="gramEnd"/>
     </w:p>
     <w:p>
       <w:pPr>
@@ -497,7 +523,15 @@
         <w:jc w:val="both"/>
       </w:pPr>
       <w:r>
-        <w:t>Seborrheic keratosis - more or less raised lesions above the skin surface, sometimes</w:t>
+        <w:t xml:space="preserve">Seborrheic keratosis - </w:t>
+      </w:r>
+      <w:proofErr w:type="gramStart"/>
+      <w:r>
+        <w:t>more or less raised</w:t>
+      </w:r>
+      <w:proofErr w:type="gramEnd"/>
+      <w:r>
+        <w:t xml:space="preserve"> lesions above the skin surface, sometimes</w:t>
       </w:r>
     </w:p>
     <w:p>
@@ -765,13 +799,39 @@
         <w:ind w:firstLine="720"/>
         <w:jc w:val="both"/>
       </w:pPr>
-    </w:p>
-    <w:p>
-      <w:pPr>
-        <w:jc w:val="both"/>
-      </w:pPr>
-      <w:r>
-        <w:t xml:space="preserve">-photos deleted form the data set. </w:t>
+      <w:r>
+        <w:t>PAT_356_4511_960.png</w:t>
+      </w:r>
+    </w:p>
+    <w:p>
+      <w:pPr>
+        <w:ind w:firstLine="720"/>
+        <w:jc w:val="both"/>
+      </w:pPr>
+      <w:r>
+        <w:t>PAT_1618_2771_628.png</w:t>
+      </w:r>
+    </w:p>
+    <w:p>
+      <w:pPr>
+        <w:ind w:firstLine="720"/>
+        <w:jc w:val="both"/>
+      </w:pPr>
+    </w:p>
+    <w:p>
+      <w:pPr>
+        <w:jc w:val="both"/>
+      </w:pPr>
+      <w:r>
+        <w:t xml:space="preserve">-photos deleted </w:t>
+      </w:r>
+      <w:proofErr w:type="gramStart"/>
+      <w:r>
+        <w:t>form</w:t>
+      </w:r>
+      <w:proofErr w:type="gramEnd"/>
+      <w:r>
+        <w:t xml:space="preserve"> the data set. </w:t>
       </w:r>
     </w:p>
     <w:p>

</xml_diff>

<commit_message>
New paragraph and referance
Added a new paragraph and a reference for the images used. As well as some small changes in the main paragraphs.
</commit_message>
<xml_diff>
--- a/groupG_summary.docx
+++ b/groupG_summary.docx
@@ -103,59 +103,61 @@
           <w:szCs w:val="24"/>
           <w:lang w:val="pt-PT"/>
         </w:rPr>
-        <w:t>Aniela Marta Ciecierska</w:t>
-      </w:r>
-    </w:p>
-    <w:p>
-      <w:pPr>
-        <w:jc w:val="right"/>
+        <w:t xml:space="preserve">Aniela Marta </w:t>
+      </w:r>
+      <w:proofErr w:type="spellStart"/>
+      <w:r>
         <w:rPr>
           <w:rFonts w:ascii="Calibri" w:eastAsia="Calibri" w:hAnsi="Calibri" w:cs="Calibri"/>
           <w:sz w:val="24"/>
           <w:szCs w:val="24"/>
           <w:lang w:val="pt-PT"/>
         </w:rPr>
-      </w:pPr>
-      <w:r>
+        <w:t>Ciecierska</w:t>
+      </w:r>
+      <w:proofErr w:type="spellEnd"/>
+    </w:p>
+    <w:p>
+      <w:pPr>
+        <w:jc w:val="right"/>
         <w:rPr>
           <w:rFonts w:ascii="Calibri" w:eastAsia="Calibri" w:hAnsi="Calibri" w:cs="Calibri"/>
           <w:sz w:val="24"/>
           <w:szCs w:val="24"/>
           <w:lang w:val="pt-PT"/>
         </w:rPr>
-        <w:t>Francisco Gonçalves Medeiros Lemos Moreno</w:t>
-      </w:r>
-    </w:p>
-    <w:p>
-      <w:pPr>
-        <w:jc w:val="right"/>
+      </w:pPr>
+      <w:r>
         <w:rPr>
           <w:rFonts w:ascii="Calibri" w:eastAsia="Calibri" w:hAnsi="Calibri" w:cs="Calibri"/>
           <w:sz w:val="24"/>
           <w:szCs w:val="24"/>
           <w:lang w:val="pt-PT"/>
         </w:rPr>
-      </w:pPr>
-      <w:r>
+        <w:t>Francisco Gonçalves Medeiros Lemos Moreno</w:t>
+      </w:r>
+    </w:p>
+    <w:p>
+      <w:pPr>
+        <w:jc w:val="right"/>
         <w:rPr>
           <w:rFonts w:ascii="Calibri" w:eastAsia="Calibri" w:hAnsi="Calibri" w:cs="Calibri"/>
           <w:sz w:val="24"/>
           <w:szCs w:val="24"/>
           <w:lang w:val="pt-PT"/>
         </w:rPr>
-        <w:t>Jakub Piotr Gąsior</w:t>
-      </w:r>
-    </w:p>
-    <w:p>
-      <w:pPr>
-        <w:jc w:val="right"/>
+      </w:pPr>
+      <w:proofErr w:type="spellStart"/>
+      <w:r>
         <w:rPr>
           <w:rFonts w:ascii="Calibri" w:eastAsia="Calibri" w:hAnsi="Calibri" w:cs="Calibri"/>
           <w:sz w:val="24"/>
           <w:szCs w:val="24"/>
           <w:lang w:val="pt-PT"/>
         </w:rPr>
-      </w:pPr>
+        <w:t>Jakub</w:t>
+      </w:r>
+      <w:proofErr w:type="spellEnd"/>
       <w:r>
         <w:rPr>
           <w:rFonts w:ascii="Calibri" w:eastAsia="Calibri" w:hAnsi="Calibri" w:cs="Calibri"/>
@@ -163,32 +165,63 @@
           <w:szCs w:val="24"/>
           <w:lang w:val="pt-PT"/>
         </w:rPr>
-        <w:t>Jonas Drøivoldsmo Lesund</w:t>
-      </w:r>
-    </w:p>
-    <w:p>
-      <w:pPr>
-        <w:jc w:val="right"/>
+        <w:t xml:space="preserve"> Piotr </w:t>
+      </w:r>
+      <w:proofErr w:type="spellStart"/>
+      <w:r>
         <w:rPr>
           <w:rFonts w:ascii="Calibri" w:eastAsia="Calibri" w:hAnsi="Calibri" w:cs="Calibri"/>
           <w:sz w:val="24"/>
           <w:szCs w:val="24"/>
-        </w:rPr>
-      </w:pPr>
-      <w:r>
+          <w:lang w:val="pt-PT"/>
+        </w:rPr>
+        <w:t>Gąsior</w:t>
+      </w:r>
+      <w:proofErr w:type="spellEnd"/>
+    </w:p>
+    <w:p>
+      <w:pPr>
+        <w:jc w:val="right"/>
         <w:rPr>
           <w:rFonts w:ascii="Calibri" w:eastAsia="Calibri" w:hAnsi="Calibri" w:cs="Calibri"/>
           <w:sz w:val="24"/>
           <w:szCs w:val="24"/>
-        </w:rPr>
-        <w:t xml:space="preserve">Michaela </w:t>
-      </w:r>
-      <w:proofErr w:type="spellStart"/>
+          <w:lang w:val="pt-PT"/>
+        </w:rPr>
+      </w:pPr>
       <w:r>
         <w:rPr>
           <w:rFonts w:ascii="Calibri" w:eastAsia="Calibri" w:hAnsi="Calibri" w:cs="Calibri"/>
           <w:sz w:val="24"/>
           <w:szCs w:val="24"/>
+          <w:lang w:val="pt-PT"/>
+        </w:rPr>
+        <w:t>Jonas Drøivoldsmo Lesund</w:t>
+      </w:r>
+    </w:p>
+    <w:p>
+      <w:pPr>
+        <w:jc w:val="right"/>
+        <w:rPr>
+          <w:rFonts w:ascii="Calibri" w:eastAsia="Calibri" w:hAnsi="Calibri" w:cs="Calibri"/>
+          <w:sz w:val="24"/>
+          <w:szCs w:val="24"/>
+        </w:rPr>
+      </w:pPr>
+      <w:r>
+        <w:rPr>
+          <w:rFonts w:ascii="Calibri" w:eastAsia="Calibri" w:hAnsi="Calibri" w:cs="Calibri"/>
+          <w:sz w:val="24"/>
+          <w:szCs w:val="24"/>
+        </w:rPr>
+        <w:t xml:space="preserve">Michaela </w:t>
+      </w:r>
+      <w:proofErr w:type="spellStart"/>
+      <w:r>
+        <w:rPr>
+          <w:rFonts w:ascii="Calibri" w:eastAsia="Calibri" w:hAnsi="Calibri" w:cs="Calibri"/>
+          <w:sz w:val="24"/>
+          <w:szCs w:val="24"/>
         </w:rPr>
         <w:t>Macejovska</w:t>
       </w:r>
@@ -211,18 +244,7 @@
       </w:r>
       <w:proofErr w:type="gramEnd"/>
       <w:r>
-        <w:t xml:space="preserve"> </w:t>
-      </w:r>
-      <w:proofErr w:type="gramStart"/>
-      <w:r>
-        <w:t>take</w:t>
-      </w:r>
-      <w:proofErr w:type="gramEnd"/>
-      <w:r>
-        <w:t xml:space="preserve"> conclusions about possible occurrence of cancer. By researching</w:t>
-      </w:r>
-      <w:r>
-        <w:t xml:space="preserve"> several webpages</w:t>
+        <w:t xml:space="preserve"> take conclusions about possible occurrence of cancer. By researching several webpages</w:t>
       </w:r>
       <w:r>
         <w:t xml:space="preserve"> </w:t>
@@ -232,7 +254,6 @@
           <w:id w:val="-741711609"/>
           <w:citation/>
         </w:sdtPr>
-        <w:sdtEndPr/>
         <w:sdtContent>
           <w:r>
             <w:fldChar w:fldCharType="begin"/>
@@ -266,7 +287,6 @@
           <w:id w:val="-1103876933"/>
           <w:citation/>
         </w:sdtPr>
-        <w:sdtEndPr/>
         <w:sdtContent>
           <w:r>
             <w:fldChar w:fldCharType="begin"/>
@@ -300,7 +320,6 @@
           <w:id w:val="1096752977"/>
           <w:citation/>
         </w:sdtPr>
-        <w:sdtEndPr/>
         <w:sdtContent>
           <w:r>
             <w:fldChar w:fldCharType="begin"/>
@@ -334,7 +353,6 @@
           <w:id w:val="84890808"/>
           <w:citation/>
         </w:sdtPr>
-        <w:sdtEndPr/>
         <w:sdtContent>
           <w:r>
             <w:fldChar w:fldCharType="begin"/>
@@ -365,7 +383,6 @@
           <w:id w:val="-523249859"/>
           <w:citation/>
         </w:sdtPr>
-        <w:sdtEndPr/>
         <w:sdtContent>
           <w:r>
             <w:fldChar w:fldCharType="begin"/>
@@ -392,49 +409,46 @@
         </w:sdtContent>
       </w:sdt>
       <w:r>
-        <w:t xml:space="preserve">, the team gathered some information about different types of </w:t>
-      </w:r>
-      <w:r>
-        <w:t>cancer and categorized the pictures into each disease. Since the images are being seen on a phone or laptop screen and the research is conducted by unexperienced students, some images were categorized into more than one group. The findings are as follows:</w:t>
-      </w:r>
-    </w:p>
-    <w:p>
-      <w:pPr>
-        <w:jc w:val="both"/>
-      </w:pPr>
-    </w:p>
-    <w:p>
-      <w:pPr>
-        <w:jc w:val="both"/>
-      </w:pPr>
-    </w:p>
-    <w:p>
-      <w:pPr>
-        <w:jc w:val="both"/>
-      </w:pPr>
-      <w:r>
-        <w:t>Actinic keratosis - a discolored, rough spot, up to 1 cm in diameter, often with hyperkeratotic</w:t>
-      </w:r>
-    </w:p>
-    <w:p>
-      <w:pPr>
-        <w:jc w:val="both"/>
-      </w:pPr>
-      <w:r>
-        <w:t>layers, sometimes taking the form of a cutaneous horn. 71</w:t>
-      </w:r>
-    </w:p>
-    <w:p>
-      <w:pPr>
-        <w:jc w:val="both"/>
-      </w:pPr>
-    </w:p>
-    <w:p>
-      <w:pPr>
-        <w:jc w:val="both"/>
-      </w:pPr>
-      <w:r>
-        <w:t xml:space="preserve">Basal cell carcinoma - most often a pale color nodule, well demarcated from the </w:t>
+        <w:t>, the team gathered some information about different types of cancer and categorized the pictures into each disease. Since the images are being observed on either a phone or laptop screen and the research is conducted by unexperienced students, some images were categorized into more than one group. The findings are as follows:</w:t>
+      </w:r>
+    </w:p>
+    <w:p>
+      <w:pPr>
+        <w:jc w:val="both"/>
+      </w:pPr>
+    </w:p>
+    <w:p>
+      <w:pPr>
+        <w:jc w:val="both"/>
+      </w:pPr>
+    </w:p>
+    <w:p>
+      <w:pPr>
+        <w:jc w:val="both"/>
+      </w:pPr>
+      <w:r>
+        <w:t>Actinic keratosis: A discolored, rough spot, up to 1 cm in diameter, often with hyperkeratotic</w:t>
+      </w:r>
+    </w:p>
+    <w:p>
+      <w:pPr>
+        <w:jc w:val="both"/>
+      </w:pPr>
+      <w:r>
+        <w:t>layers, sometimes taking the form of a cutaneous horn. (71 images fall under this category).</w:t>
+      </w:r>
+    </w:p>
+    <w:p>
+      <w:pPr>
+        <w:jc w:val="both"/>
+      </w:pPr>
+    </w:p>
+    <w:p>
+      <w:pPr>
+        <w:jc w:val="both"/>
+      </w:pPr>
+      <w:r>
+        <w:t xml:space="preserve">Basal cell carcinoma: Most often a pale color nodule, well demarcated from the </w:t>
       </w:r>
       <w:proofErr w:type="gramStart"/>
       <w:r>
@@ -447,87 +461,87 @@
         <w:jc w:val="both"/>
       </w:pPr>
       <w:r>
-        <w:t>skin, with translucent vessels. In more advanced forms with the presence of an ulcer with a ridged edge. 49</w:t>
-      </w:r>
-    </w:p>
-    <w:p>
-      <w:pPr>
-        <w:jc w:val="both"/>
-      </w:pPr>
-    </w:p>
-    <w:p>
-      <w:pPr>
-        <w:jc w:val="both"/>
-      </w:pPr>
-      <w:r>
-        <w:t>Melanoma - asymmetrical lesion, with irregular borders, non-uniform color (from light brown to</w:t>
-      </w:r>
-    </w:p>
-    <w:p>
-      <w:pPr>
-        <w:jc w:val="both"/>
-      </w:pPr>
-      <w:r>
-        <w:t>black) and diameter over 6 mm. 2</w:t>
-      </w:r>
-    </w:p>
-    <w:p>
-      <w:pPr>
-        <w:jc w:val="both"/>
-      </w:pPr>
-    </w:p>
-    <w:p>
-      <w:pPr>
-        <w:jc w:val="both"/>
-      </w:pPr>
-      <w:r>
-        <w:t>Nevus - symmetrical lesion, with even borders, uniform color (from light brown to black) and</w:t>
-      </w:r>
-    </w:p>
-    <w:p>
-      <w:pPr>
-        <w:jc w:val="both"/>
-      </w:pPr>
-      <w:r>
-        <w:t>diameter up to 6 mm. 13</w:t>
-      </w:r>
-    </w:p>
-    <w:p>
-      <w:pPr>
-        <w:jc w:val="both"/>
-      </w:pPr>
-    </w:p>
-    <w:p>
-      <w:pPr>
-        <w:jc w:val="both"/>
-      </w:pPr>
-      <w:r>
-        <w:t>Squamous cell carcinoma - from an erythematous, scaly papule to an ulcerated, disintegrating</w:t>
-      </w:r>
-    </w:p>
-    <w:p>
-      <w:pPr>
-        <w:jc w:val="both"/>
-      </w:pPr>
-      <w:r>
-        <w:t>Tumor. 22</w:t>
-      </w:r>
-    </w:p>
-    <w:p>
-      <w:pPr>
-        <w:jc w:val="both"/>
-      </w:pPr>
-    </w:p>
-    <w:p>
-      <w:pPr>
-        <w:jc w:val="both"/>
-      </w:pPr>
-      <w:r>
-        <w:t xml:space="preserve">Seborrheic keratosis - </w:t>
+        <w:t>skin, with translucent vessels. In more advanced forms with the presence of an ulcer with a ridged edge. (49 images fall under this category).</w:t>
+      </w:r>
+    </w:p>
+    <w:p>
+      <w:pPr>
+        <w:jc w:val="both"/>
+      </w:pPr>
+    </w:p>
+    <w:p>
+      <w:pPr>
+        <w:jc w:val="both"/>
+      </w:pPr>
+      <w:r>
+        <w:t>Melanoma: Asymmetrical lesion, with irregular borders, non-uniform color (from light brown to</w:t>
+      </w:r>
+    </w:p>
+    <w:p>
+      <w:pPr>
+        <w:jc w:val="both"/>
+      </w:pPr>
+      <w:r>
+        <w:t>black) and diameter over 6 mm. (2 images fall under this category).</w:t>
+      </w:r>
+    </w:p>
+    <w:p>
+      <w:pPr>
+        <w:jc w:val="both"/>
+      </w:pPr>
+    </w:p>
+    <w:p>
+      <w:pPr>
+        <w:jc w:val="both"/>
+      </w:pPr>
+      <w:r>
+        <w:t>Nevus: Symmetrical lesion, with even borders, uniform color (from light brown to black) and</w:t>
+      </w:r>
+    </w:p>
+    <w:p>
+      <w:pPr>
+        <w:jc w:val="both"/>
+      </w:pPr>
+      <w:r>
+        <w:t>diameter up to 6 mm. (13 images fall under this category).</w:t>
+      </w:r>
+    </w:p>
+    <w:p>
+      <w:pPr>
+        <w:jc w:val="both"/>
+      </w:pPr>
+    </w:p>
+    <w:p>
+      <w:pPr>
+        <w:jc w:val="both"/>
+      </w:pPr>
+      <w:r>
+        <w:t>Squamous cell carcinoma: From an erythematous, scaly papule to an ulcerated, disintegrating</w:t>
+      </w:r>
+    </w:p>
+    <w:p>
+      <w:pPr>
+        <w:jc w:val="both"/>
+      </w:pPr>
+      <w:r>
+        <w:t>Tumor. (22 images fall under this category).</w:t>
+      </w:r>
+    </w:p>
+    <w:p>
+      <w:pPr>
+        <w:jc w:val="both"/>
+      </w:pPr>
+    </w:p>
+    <w:p>
+      <w:pPr>
+        <w:jc w:val="both"/>
+      </w:pPr>
+      <w:r>
+        <w:t xml:space="preserve">Seborrheic keratosis: </w:t>
       </w:r>
       <w:proofErr w:type="gramStart"/>
       <w:r>
-        <w:t>more or less raised</w:t>
+        <w:t>More or less raised</w:t>
       </w:r>
       <w:proofErr w:type="gramEnd"/>
       <w:r>
@@ -539,13 +553,15 @@
         <w:jc w:val="both"/>
       </w:pPr>
       <w:r>
-        <w:t xml:space="preserve">pedunculated, with a smooth, </w:t>
-      </w:r>
-      <w:r>
-        <w:t>lumpy,</w:t>
-      </w:r>
-      <w:r>
-        <w:t xml:space="preserve"> or rough surface, pale or brown color. 25</w:t>
+        <w:t xml:space="preserve">pedunculated, with a smooth, lumpy, or rough surface, </w:t>
+      </w:r>
+      <w:proofErr w:type="gramStart"/>
+      <w:r>
+        <w:t>pale</w:t>
+      </w:r>
+      <w:proofErr w:type="gramEnd"/>
+      <w:r>
+        <w:t xml:space="preserve"> or brown color. (25 images fall under this category).</w:t>
       </w:r>
     </w:p>
     <w:p>
@@ -580,7 +596,6 @@
           <w:sz w:val="24"/>
           <w:szCs w:val="24"/>
         </w:rPr>
-        <w:lastRenderedPageBreak/>
         <w:t>M</w:t>
       </w:r>
       <w:r>
@@ -619,16 +634,7 @@
         <w:jc w:val="both"/>
       </w:pPr>
       <w:r>
-        <w:t xml:space="preserve">Each skin lesion is made up of a maximum of 26 features, where each line denotes a skin </w:t>
-      </w:r>
-      <w:r>
-        <w:t>lesion,</w:t>
-      </w:r>
-      <w:r>
-        <w:t xml:space="preserve"> and each column denotes feature. </w:t>
-      </w:r>
-      <w:r>
-        <w:t xml:space="preserve">It seems that there is a pattern of missing values. The same values are missing in every observation. </w:t>
+        <w:t xml:space="preserve">Each skin lesion is made up of a maximum of 26 features, where each line denotes a skin lesion, and each column denotes feature. It seems that there is a pattern of missing values. The same values are missing in every observation. </w:t>
       </w:r>
       <w:r>
         <w:t xml:space="preserve">There are </w:t>
@@ -643,7 +649,15 @@
         <w:t>that contain</w:t>
       </w:r>
       <w:r>
-        <w:t xml:space="preserve"> "UNK" indicating unknown or missing data</w:t>
+        <w:t xml:space="preserve"> "</w:t>
+      </w:r>
+      <w:proofErr w:type="spellStart"/>
+      <w:r>
+        <w:t>UNK</w:t>
+      </w:r>
+      <w:proofErr w:type="spellEnd"/>
+      <w:r>
+        <w:t>" indicating unknown or missing data</w:t>
       </w:r>
       <w:r>
         <w:t xml:space="preserve"> (“</w:t>
@@ -654,10 +668,7 @@
       </w:r>
       <w:proofErr w:type="spellEnd"/>
       <w:r>
-        <w:t>”,</w:t>
-      </w:r>
-      <w:r>
-        <w:t xml:space="preserve"> “</w:t>
+        <w:t>”, “</w:t>
       </w:r>
       <w:proofErr w:type="spellStart"/>
       <w:r>
@@ -665,16 +676,7 @@
       </w:r>
       <w:proofErr w:type="spellEnd"/>
       <w:r>
-        <w:t>”,</w:t>
-      </w:r>
-      <w:r>
-        <w:t xml:space="preserve"> “grew”, “changed”</w:t>
-      </w:r>
-      <w:r>
-        <w:t>, “itch”</w:t>
-      </w:r>
-      <w:r>
-        <w:t>)</w:t>
+        <w:t>”, “grew”, “changed”, “itch”)</w:t>
       </w:r>
       <w:r>
         <w:t>.</w:t>
@@ -730,22 +732,13 @@
         <w:jc w:val="both"/>
       </w:pPr>
       <w:r>
-        <w:t>Handling missing data depends on the context and the importance of the missing information.</w:t>
-      </w:r>
-      <w:r>
-        <w:t xml:space="preserve"> </w:t>
+        <w:t xml:space="preserve">Handling missing data depends on the context and the importance of the missing information. </w:t>
       </w:r>
       <w:r>
         <w:t>For the column, which seems to be a unique identifier for diagnosis, missing data might be more critical and could potentially indicate cases where the diagnosis was not recorded.</w:t>
       </w:r>
       <w:r>
-        <w:t xml:space="preserve"> </w:t>
-      </w:r>
-      <w:r>
-        <w:t>Before handling the missing data, it's important to understand why it is missing</w:t>
-      </w:r>
-      <w:r>
-        <w:t xml:space="preserve">. </w:t>
+        <w:t xml:space="preserve"> Before handling the missing data, it's important to understand why it is missing. </w:t>
       </w:r>
       <w:r>
         <w:t>For instance, if the missing data is not random (i.e., there is some pattern to the missingness), simply deleting or imputing without investigating could introduce bias into any conclusions drawn from the data.</w:t>
@@ -753,22 +746,86 @@
     </w:p>
     <w:p>
       <w:pPr>
-        <w:ind w:firstLine="720"/>
-        <w:jc w:val="both"/>
-      </w:pPr>
-    </w:p>
-    <w:p>
-      <w:pPr>
-        <w:jc w:val="both"/>
+        <w:jc w:val="both"/>
+      </w:pPr>
+    </w:p>
+    <w:p>
+      <w:pPr>
         <w:rPr>
           <w:b/>
           <w:bCs/>
+          <w:lang w:val="en-US"/>
         </w:rPr>
       </w:pPr>
       <w:r>
         <w:rPr>
           <w:b/>
           <w:bCs/>
+          <w:lang w:val="en-US"/>
+        </w:rPr>
+        <w:t xml:space="preserve">Quality of the images from the data set. </w:t>
+      </w:r>
+    </w:p>
+    <w:p>
+      <w:pPr>
+        <w:rPr>
+          <w:lang w:val="en-US"/>
+        </w:rPr>
+      </w:pPr>
+    </w:p>
+    <w:p>
+      <w:pPr>
+        <w:rPr>
+          <w:lang w:val="en-US"/>
+        </w:rPr>
+      </w:pPr>
+      <w:r>
+        <w:rPr>
+          <w:lang w:val="en-US"/>
+        </w:rPr>
+        <w:t xml:space="preserve">It is rather challenging to determine which images qualify as low quality as some images have a considerably higher resolution than others, meanwhile those that have “lower quality” still aren’t necessarily considered bad quality, as the cancer is quite visible even on the images with lower resolution. As a result, these images cannot, in this case, </w:t>
+      </w:r>
+      <w:proofErr w:type="gramStart"/>
+      <w:r>
+        <w:rPr>
+          <w:lang w:val="en-US"/>
+        </w:rPr>
+        <w:t>be considered to be</w:t>
+      </w:r>
+      <w:proofErr w:type="gramEnd"/>
+      <w:r>
+        <w:rPr>
+          <w:lang w:val="en-US"/>
+        </w:rPr>
+        <w:t xml:space="preserve"> of too low resolution to be able to draw any conclusions about the type of cancer shown. </w:t>
+      </w:r>
+    </w:p>
+    <w:p>
+      <w:pPr>
+        <w:jc w:val="both"/>
+        <w:rPr>
+          <w:lang w:val="en-US"/>
+        </w:rPr>
+      </w:pPr>
+    </w:p>
+    <w:p>
+      <w:pPr>
+        <w:ind w:firstLine="720"/>
+        <w:jc w:val="both"/>
+      </w:pPr>
+    </w:p>
+    <w:p>
+      <w:pPr>
+        <w:jc w:val="both"/>
+        <w:rPr>
+          <w:b/>
+          <w:bCs/>
+        </w:rPr>
+      </w:pPr>
+      <w:r>
+        <w:rPr>
+          <w:b/>
+          <w:bCs/>
         </w:rPr>
         <w:t>Low quality photos:</w:t>
       </w:r>
@@ -779,10 +836,7 @@
         <w:jc w:val="both"/>
       </w:pPr>
       <w:r>
-        <w:t>PAT_</w:t>
-      </w:r>
-      <w:r>
-        <w:t>246_377_159.png</w:t>
+        <w:t>PAT_246_377_159.png</w:t>
       </w:r>
     </w:p>
     <w:p>
@@ -823,25 +877,306 @@
         <w:jc w:val="both"/>
       </w:pPr>
       <w:r>
-        <w:t xml:space="preserve">-photos deleted </w:t>
-      </w:r>
-      <w:proofErr w:type="gramStart"/>
-      <w:r>
-        <w:t>form</w:t>
-      </w:r>
-      <w:proofErr w:type="gramEnd"/>
-      <w:r>
-        <w:t xml:space="preserve"> the data set. </w:t>
-      </w:r>
-    </w:p>
-    <w:p>
-      <w:pPr>
-        <w:ind w:firstLine="720"/>
-        <w:jc w:val="both"/>
-      </w:pPr>
-      <w:r>
-        <w:tab/>
-      </w:r>
+        <w:t xml:space="preserve">-photos deleted form the data set. </w:t>
+      </w:r>
+    </w:p>
+    <w:p>
+      <w:pPr>
+        <w:jc w:val="both"/>
+      </w:pPr>
+    </w:p>
+    <w:p>
+      <w:pPr>
+        <w:rPr>
+          <w:lang w:val="en-US"/>
+        </w:rPr>
+      </w:pPr>
+      <w:r>
+        <w:rPr>
+          <w:lang w:val="en-US"/>
+        </w:rPr>
+        <w:t>Citation of the dataset that was downloaded</w:t>
+      </w:r>
+      <w:r>
+        <w:rPr>
+          <w:lang w:val="en-US"/>
+        </w:rPr>
+        <w:t>:</w:t>
+      </w:r>
+    </w:p>
+    <w:p>
+      <w:pPr>
+        <w:rPr>
+          <w:lang w:val="en-US"/>
+        </w:rPr>
+      </w:pPr>
+    </w:p>
+    <w:p>
+      <w:pPr>
+        <w:rPr>
+          <w:lang w:val="en-US"/>
+        </w:rPr>
+      </w:pPr>
+      <w:r>
+        <w:rPr>
+          <w:lang w:val="en-US"/>
+        </w:rPr>
+        <w:t xml:space="preserve">Pacheco, Andre G. C.; Lima, Gustavo R.; </w:t>
+      </w:r>
+      <w:proofErr w:type="spellStart"/>
+      <w:r>
+        <w:rPr>
+          <w:lang w:val="en-US"/>
+        </w:rPr>
+        <w:t>Salomão</w:t>
+      </w:r>
+      <w:proofErr w:type="spellEnd"/>
+      <w:r>
+        <w:rPr>
+          <w:lang w:val="en-US"/>
+        </w:rPr>
+        <w:t xml:space="preserve">, Amanda S.; </w:t>
+      </w:r>
+      <w:proofErr w:type="spellStart"/>
+      <w:r>
+        <w:rPr>
+          <w:lang w:val="en-US"/>
+        </w:rPr>
+        <w:t>Krohling</w:t>
+      </w:r>
+      <w:proofErr w:type="spellEnd"/>
+      <w:r>
+        <w:rPr>
+          <w:lang w:val="en-US"/>
+        </w:rPr>
+        <w:t xml:space="preserve">, </w:t>
+      </w:r>
+      <w:proofErr w:type="spellStart"/>
+      <w:r>
+        <w:rPr>
+          <w:lang w:val="en-US"/>
+        </w:rPr>
+        <w:t>Breno</w:t>
+      </w:r>
+      <w:proofErr w:type="spellEnd"/>
+      <w:r>
+        <w:rPr>
+          <w:lang w:val="en-US"/>
+        </w:rPr>
+        <w:t xml:space="preserve">; </w:t>
+      </w:r>
+      <w:proofErr w:type="spellStart"/>
+      <w:r>
+        <w:rPr>
+          <w:lang w:val="en-US"/>
+        </w:rPr>
+        <w:t>Biral</w:t>
+      </w:r>
+      <w:proofErr w:type="spellEnd"/>
+      <w:r>
+        <w:rPr>
+          <w:lang w:val="en-US"/>
+        </w:rPr>
+        <w:t xml:space="preserve">, Igor P.; de Angelo, Gabriel G. ; Alves Jr, </w:t>
+      </w:r>
+      <w:proofErr w:type="spellStart"/>
+      <w:r>
+        <w:rPr>
+          <w:lang w:val="en-US"/>
+        </w:rPr>
+        <w:t>Fábio</w:t>
+      </w:r>
+      <w:proofErr w:type="spellEnd"/>
+      <w:r>
+        <w:rPr>
+          <w:lang w:val="en-US"/>
+        </w:rPr>
+        <w:t xml:space="preserve">  C. R. ; </w:t>
+      </w:r>
+      <w:proofErr w:type="spellStart"/>
+      <w:r>
+        <w:rPr>
+          <w:lang w:val="en-US"/>
+        </w:rPr>
+        <w:t>Esgario</w:t>
+      </w:r>
+      <w:proofErr w:type="spellEnd"/>
+      <w:r>
+        <w:rPr>
+          <w:lang w:val="en-US"/>
+        </w:rPr>
+        <w:t xml:space="preserve">, José G. M.; </w:t>
+      </w:r>
+      <w:proofErr w:type="spellStart"/>
+      <w:r>
+        <w:rPr>
+          <w:lang w:val="en-US"/>
+        </w:rPr>
+        <w:t>Simora</w:t>
+      </w:r>
+      <w:proofErr w:type="spellEnd"/>
+      <w:r>
+        <w:rPr>
+          <w:lang w:val="en-US"/>
+        </w:rPr>
+        <w:t xml:space="preserve">, Alana C. ; Castro, Pedro B. C. ; Rodrigues, Felipe B.; </w:t>
+      </w:r>
+      <w:proofErr w:type="spellStart"/>
+      <w:r>
+        <w:rPr>
+          <w:lang w:val="en-US"/>
+        </w:rPr>
+        <w:t>Frasson</w:t>
+      </w:r>
+      <w:proofErr w:type="spellEnd"/>
+      <w:r>
+        <w:rPr>
+          <w:lang w:val="en-US"/>
+        </w:rPr>
+        <w:t xml:space="preserve">, Patricia H. L. ; </w:t>
+      </w:r>
+      <w:proofErr w:type="spellStart"/>
+      <w:r>
+        <w:rPr>
+          <w:lang w:val="en-US"/>
+        </w:rPr>
+        <w:t>Krohling</w:t>
+      </w:r>
+      <w:proofErr w:type="spellEnd"/>
+      <w:r>
+        <w:rPr>
+          <w:lang w:val="en-US"/>
+        </w:rPr>
+        <w:t xml:space="preserve">, Renato A.; </w:t>
+      </w:r>
+      <w:proofErr w:type="spellStart"/>
+      <w:r>
+        <w:rPr>
+          <w:lang w:val="en-US"/>
+        </w:rPr>
+        <w:t>Knidel</w:t>
+      </w:r>
+      <w:proofErr w:type="spellEnd"/>
+      <w:r>
+        <w:rPr>
+          <w:lang w:val="en-US"/>
+        </w:rPr>
+        <w:t xml:space="preserve">, </w:t>
+      </w:r>
+      <w:proofErr w:type="spellStart"/>
+      <w:r>
+        <w:rPr>
+          <w:lang w:val="en-US"/>
+        </w:rPr>
+        <w:t>Helder</w:t>
+      </w:r>
+      <w:proofErr w:type="spellEnd"/>
+      <w:r>
+        <w:rPr>
+          <w:lang w:val="en-US"/>
+        </w:rPr>
+        <w:t xml:space="preserve"> ; Santos, Maria C. S. ; </w:t>
+      </w:r>
+      <w:proofErr w:type="spellStart"/>
+      <w:r>
+        <w:rPr>
+          <w:lang w:val="en-US"/>
+        </w:rPr>
+        <w:t>Espírito</w:t>
+      </w:r>
+      <w:proofErr w:type="spellEnd"/>
+      <w:r>
+        <w:rPr>
+          <w:lang w:val="en-US"/>
+        </w:rPr>
+        <w:t xml:space="preserve"> Santo, Rachel B.; Macedo, </w:t>
+      </w:r>
+      <w:proofErr w:type="spellStart"/>
+      <w:r>
+        <w:rPr>
+          <w:lang w:val="en-US"/>
+        </w:rPr>
+        <w:t>Telma</w:t>
+      </w:r>
+      <w:proofErr w:type="spellEnd"/>
+      <w:r>
+        <w:rPr>
+          <w:lang w:val="en-US"/>
+        </w:rPr>
+        <w:t xml:space="preserve"> L. S. G.; </w:t>
+      </w:r>
+      <w:proofErr w:type="spellStart"/>
+      <w:r>
+        <w:rPr>
+          <w:lang w:val="en-US"/>
+        </w:rPr>
+        <w:t>Canuto</w:t>
+      </w:r>
+      <w:proofErr w:type="spellEnd"/>
+      <w:r>
+        <w:rPr>
+          <w:lang w:val="en-US"/>
+        </w:rPr>
+        <w:t xml:space="preserve">, Tania R. P. ; de Barros, </w:t>
+      </w:r>
+      <w:proofErr w:type="spellStart"/>
+      <w:r>
+        <w:rPr>
+          <w:lang w:val="en-US"/>
+        </w:rPr>
+        <w:t>Luíz</w:t>
+      </w:r>
+      <w:proofErr w:type="spellEnd"/>
+      <w:r>
+        <w:rPr>
+          <w:lang w:val="en-US"/>
+        </w:rPr>
+        <w:t xml:space="preserve"> F. S. (2020), “PAD-UFES-20: a skin lesion dataset composed of patient data </w:t>
+      </w:r>
+      <w:r>
+        <w:rPr>
+          <w:lang w:val="en-US"/>
+        </w:rPr>
+        <w:lastRenderedPageBreak/>
+        <w:t xml:space="preserve">and clinical images collected from smartphones”, Mendeley Data, V1, </w:t>
+      </w:r>
+      <w:proofErr w:type="spellStart"/>
+      <w:r>
+        <w:rPr>
+          <w:lang w:val="en-US"/>
+        </w:rPr>
+        <w:t>doi</w:t>
+      </w:r>
+      <w:proofErr w:type="spellEnd"/>
+      <w:r>
+        <w:rPr>
+          <w:lang w:val="en-US"/>
+        </w:rPr>
+        <w:t>: 10.17632/zr7vgbcyr2.1</w:t>
+      </w:r>
+    </w:p>
+    <w:p>
+      <w:pPr>
+        <w:rPr>
+          <w:lang w:val="en-US"/>
+        </w:rPr>
+      </w:pPr>
+      <w:hyperlink r:id="rId7" w:history="1">
+        <w:r>
+          <w:rPr>
+            <w:rStyle w:val="Hyperkobling"/>
+            <w:lang w:val="en-US"/>
+          </w:rPr>
+          <w:t>https://data.mendeley.com/datasets/zr7vgbcyr2/1</w:t>
+        </w:r>
+      </w:hyperlink>
+    </w:p>
+    <w:p>
+      <w:pPr>
+        <w:rPr>
+          <w:lang w:val="en-US"/>
+        </w:rPr>
+      </w:pPr>
     </w:p>
     <w:sectPr>
       <w:pgSz w:w="12240" w:h="15840"/>
@@ -1303,7 +1638,7 @@
     <w:qFormat/>
     <w:rsid w:val="00E657BB"/>
   </w:style>
-  <w:style w:type="paragraph" w:styleId="Heading1">
+  <w:style w:type="paragraph" w:styleId="Overskrift1">
     <w:name w:val="heading 1"/>
     <w:basedOn w:val="Normal"/>
     <w:next w:val="Normal"/>
@@ -1320,7 +1655,7 @@
       <w:szCs w:val="40"/>
     </w:rPr>
   </w:style>
-  <w:style w:type="paragraph" w:styleId="Heading2">
+  <w:style w:type="paragraph" w:styleId="Overskrift2">
     <w:name w:val="heading 2"/>
     <w:basedOn w:val="Normal"/>
     <w:next w:val="Normal"/>
@@ -1339,7 +1674,7 @@
       <w:szCs w:val="32"/>
     </w:rPr>
   </w:style>
-  <w:style w:type="paragraph" w:styleId="Heading3">
+  <w:style w:type="paragraph" w:styleId="Overskrift3">
     <w:name w:val="heading 3"/>
     <w:basedOn w:val="Normal"/>
     <w:next w:val="Normal"/>
@@ -1359,7 +1694,7 @@
       <w:szCs w:val="28"/>
     </w:rPr>
   </w:style>
-  <w:style w:type="paragraph" w:styleId="Heading4">
+  <w:style w:type="paragraph" w:styleId="Overskrift4">
     <w:name w:val="heading 4"/>
     <w:basedOn w:val="Normal"/>
     <w:next w:val="Normal"/>
@@ -1379,7 +1714,7 @@
       <w:szCs w:val="24"/>
     </w:rPr>
   </w:style>
-  <w:style w:type="paragraph" w:styleId="Heading5">
+  <w:style w:type="paragraph" w:styleId="Overskrift5">
     <w:name w:val="heading 5"/>
     <w:basedOn w:val="Normal"/>
     <w:next w:val="Normal"/>
@@ -1397,7 +1732,7 @@
       <w:color w:val="666666"/>
     </w:rPr>
   </w:style>
-  <w:style w:type="paragraph" w:styleId="Heading6">
+  <w:style w:type="paragraph" w:styleId="Overskrift6">
     <w:name w:val="heading 6"/>
     <w:basedOn w:val="Normal"/>
     <w:next w:val="Normal"/>
@@ -1416,13 +1751,13 @@
       <w:color w:val="666666"/>
     </w:rPr>
   </w:style>
-  <w:style w:type="character" w:default="1" w:styleId="DefaultParagraphFont">
+  <w:style w:type="character" w:default="1" w:styleId="Standardskriftforavsnitt">
     <w:name w:val="Default Paragraph Font"/>
     <w:uiPriority w:val="1"/>
     <w:semiHidden/>
     <w:unhideWhenUsed/>
   </w:style>
-  <w:style w:type="table" w:default="1" w:styleId="TableNormal">
+  <w:style w:type="table" w:default="1" w:styleId="Vanligtabell">
     <w:name w:val="Normal Table"/>
     <w:uiPriority w:val="99"/>
     <w:semiHidden/>
@@ -1437,13 +1772,13 @@
       </w:tblCellMar>
     </w:tblPr>
   </w:style>
-  <w:style w:type="numbering" w:default="1" w:styleId="NoList">
+  <w:style w:type="numbering" w:default="1" w:styleId="Ingenliste">
     <w:name w:val="No List"/>
     <w:uiPriority w:val="99"/>
     <w:semiHidden/>
     <w:unhideWhenUsed/>
   </w:style>
-  <w:style w:type="paragraph" w:styleId="Title">
+  <w:style w:type="paragraph" w:styleId="Tittel">
     <w:name w:val="Title"/>
     <w:basedOn w:val="Normal"/>
     <w:next w:val="Normal"/>
@@ -1459,7 +1794,7 @@
       <w:szCs w:val="52"/>
     </w:rPr>
   </w:style>
-  <w:style w:type="paragraph" w:styleId="Subtitle">
+  <w:style w:type="paragraph" w:styleId="Undertittel">
     <w:name w:val="Subtitle"/>
     <w:basedOn w:val="Normal"/>
     <w:next w:val="Normal"/>
@@ -1476,10 +1811,10 @@
       <w:szCs w:val="30"/>
     </w:rPr>
   </w:style>
-  <w:style w:type="paragraph" w:styleId="FootnoteText">
+  <w:style w:type="paragraph" w:styleId="Fotnotetekst">
     <w:name w:val="footnote text"/>
     <w:basedOn w:val="Normal"/>
-    <w:link w:val="FootnoteTextChar"/>
+    <w:link w:val="FotnotetekstTegn"/>
     <w:uiPriority w:val="99"/>
     <w:semiHidden/>
     <w:unhideWhenUsed/>
@@ -1492,10 +1827,10 @@
       <w:szCs w:val="20"/>
     </w:rPr>
   </w:style>
-  <w:style w:type="character" w:customStyle="1" w:styleId="FootnoteTextChar">
-    <w:name w:val="Footnote Text Char"/>
-    <w:basedOn w:val="DefaultParagraphFont"/>
-    <w:link w:val="FootnoteText"/>
+  <w:style w:type="character" w:customStyle="1" w:styleId="FotnotetekstTegn">
+    <w:name w:val="Fotnotetekst Tegn"/>
+    <w:basedOn w:val="Standardskriftforavsnitt"/>
+    <w:link w:val="Fotnotetekst"/>
     <w:uiPriority w:val="99"/>
     <w:semiHidden/>
     <w:rsid w:val="00DE4651"/>
@@ -1504,15 +1839,26 @@
       <w:szCs w:val="20"/>
     </w:rPr>
   </w:style>
-  <w:style w:type="character" w:styleId="FootnoteReference">
+  <w:style w:type="character" w:styleId="Fotnotereferanse">
     <w:name w:val="footnote reference"/>
-    <w:basedOn w:val="DefaultParagraphFont"/>
+    <w:basedOn w:val="Standardskriftforavsnitt"/>
     <w:uiPriority w:val="99"/>
     <w:semiHidden/>
     <w:unhideWhenUsed/>
     <w:rsid w:val="00DE4651"/>
     <w:rPr>
       <w:vertAlign w:val="superscript"/>
+    </w:rPr>
+  </w:style>
+  <w:style w:type="character" w:styleId="Hyperkobling">
+    <w:name w:val="Hyperlink"/>
+    <w:basedOn w:val="Standardskriftforavsnitt"/>
+    <w:uiPriority w:val="99"/>
+    <w:unhideWhenUsed/>
+    <w:rsid w:val="00811736"/>
+    <w:rPr>
+      <w:color w:val="0000FF" w:themeColor="hyperlink"/>
+      <w:u w:val="single"/>
     </w:rPr>
   </w:style>
 </w:styles>

</xml_diff>

<commit_message>
Corrected structure and grammar
</commit_message>
<xml_diff>
--- a/groupG_summary.docx
+++ b/groupG_summary.docx
@@ -6,36 +6,36 @@
       <w:pPr>
         <w:jc w:val="both"/>
         <w:rPr>
-          <w:rFonts w:ascii="Calibri" w:eastAsia="Calibri" w:hAnsi="Calibri" w:cs="Calibri"/>
+          <w:rFonts w:asciiTheme="majorHAnsi" w:eastAsia="Calibri" w:hAnsiTheme="majorHAnsi" w:cstheme="majorHAnsi"/>
           <w:b/>
-          <w:sz w:val="28"/>
-          <w:szCs w:val="28"/>
-        </w:rPr>
-      </w:pPr>
-      <w:r>
-        <w:rPr>
-          <w:rFonts w:ascii="Calibri" w:eastAsia="Calibri" w:hAnsi="Calibri" w:cs="Calibri"/>
+          <w:sz w:val="32"/>
+          <w:szCs w:val="32"/>
+        </w:rPr>
+      </w:pPr>
+      <w:r>
+        <w:rPr>
+          <w:rFonts w:asciiTheme="majorHAnsi" w:eastAsia="Calibri" w:hAnsiTheme="majorHAnsi" w:cstheme="majorHAnsi"/>
           <w:b/>
-          <w:sz w:val="28"/>
-          <w:szCs w:val="28"/>
-        </w:rPr>
-        <w:t>Midway Report</w:t>
-      </w:r>
-    </w:p>
-    <w:p>
-      <w:pPr>
-        <w:jc w:val="both"/>
-        <w:rPr>
-          <w:rFonts w:ascii="Calibri" w:eastAsia="Calibri" w:hAnsi="Calibri" w:cs="Calibri"/>
-          <w:sz w:val="28"/>
-          <w:szCs w:val="28"/>
-        </w:rPr>
-      </w:pPr>
-      <w:r>
-        <w:rPr>
-          <w:rFonts w:ascii="Calibri" w:eastAsia="Calibri" w:hAnsi="Calibri" w:cs="Calibri"/>
-          <w:sz w:val="28"/>
-          <w:szCs w:val="28"/>
+          <w:sz w:val="32"/>
+          <w:szCs w:val="32"/>
+        </w:rPr>
+        <w:t>Summary</w:t>
+      </w:r>
+    </w:p>
+    <w:p>
+      <w:pPr>
+        <w:jc w:val="both"/>
+        <w:rPr>
+          <w:rFonts w:asciiTheme="majorHAnsi" w:eastAsia="Calibri" w:hAnsiTheme="majorHAnsi" w:cstheme="majorHAnsi"/>
+          <w:sz w:val="24"/>
+          <w:szCs w:val="24"/>
+        </w:rPr>
+      </w:pPr>
+      <w:r>
+        <w:rPr>
+          <w:rFonts w:asciiTheme="majorHAnsi" w:eastAsia="Calibri" w:hAnsiTheme="majorHAnsi" w:cstheme="majorHAnsi"/>
+          <w:sz w:val="24"/>
+          <w:szCs w:val="24"/>
         </w:rPr>
         <w:t>Project in Data Science</w:t>
       </w:r>
@@ -44,7 +44,7 @@
       <w:pPr>
         <w:jc w:val="both"/>
         <w:rPr>
-          <w:rFonts w:ascii="Calibri" w:eastAsia="Calibri" w:hAnsi="Calibri" w:cs="Calibri"/>
+          <w:rFonts w:asciiTheme="majorHAnsi" w:eastAsia="Calibri" w:hAnsiTheme="majorHAnsi" w:cstheme="majorHAnsi"/>
           <w:i/>
           <w:sz w:val="24"/>
           <w:szCs w:val="24"/>
@@ -52,7 +52,7 @@
       </w:pPr>
       <w:r>
         <w:rPr>
-          <w:rFonts w:ascii="Calibri" w:eastAsia="Calibri" w:hAnsi="Calibri" w:cs="Calibri"/>
+          <w:rFonts w:asciiTheme="majorHAnsi" w:eastAsia="Calibri" w:hAnsiTheme="majorHAnsi" w:cstheme="majorHAnsi"/>
           <w:sz w:val="24"/>
           <w:szCs w:val="24"/>
         </w:rPr>
@@ -60,7 +60,7 @@
       </w:r>
       <w:r>
         <w:rPr>
-          <w:rFonts w:ascii="Calibri" w:eastAsia="Calibri" w:hAnsi="Calibri" w:cs="Calibri"/>
+          <w:rFonts w:asciiTheme="majorHAnsi" w:eastAsia="Calibri" w:hAnsiTheme="majorHAnsi" w:cstheme="majorHAnsi"/>
           <w:i/>
           <w:sz w:val="24"/>
           <w:szCs w:val="24"/>
@@ -72,16 +72,16 @@
       <w:pPr>
         <w:jc w:val="both"/>
         <w:rPr>
-          <w:rFonts w:ascii="Calibri" w:eastAsia="Calibri" w:hAnsi="Calibri" w:cs="Calibri"/>
-          <w:sz w:val="28"/>
-          <w:szCs w:val="28"/>
-        </w:rPr>
-      </w:pPr>
-      <w:r>
-        <w:rPr>
-          <w:rFonts w:ascii="Calibri" w:eastAsia="Calibri" w:hAnsi="Calibri" w:cs="Calibri"/>
-          <w:sz w:val="28"/>
-          <w:szCs w:val="28"/>
+          <w:rFonts w:asciiTheme="majorHAnsi" w:eastAsia="Calibri" w:hAnsiTheme="majorHAnsi" w:cstheme="majorHAnsi"/>
+          <w:sz w:val="24"/>
+          <w:szCs w:val="24"/>
+        </w:rPr>
+      </w:pPr>
+      <w:r>
+        <w:rPr>
+          <w:rFonts w:asciiTheme="majorHAnsi" w:eastAsia="Calibri" w:hAnsiTheme="majorHAnsi" w:cstheme="majorHAnsi"/>
+          <w:sz w:val="24"/>
+          <w:szCs w:val="24"/>
         </w:rPr>
         <w:t xml:space="preserve"> </w:t>
       </w:r>
@@ -90,28 +90,28 @@
       <w:pPr>
         <w:jc w:val="right"/>
         <w:rPr>
-          <w:rFonts w:ascii="Calibri" w:eastAsia="Calibri" w:hAnsi="Calibri" w:cs="Calibri"/>
-          <w:sz w:val="24"/>
-          <w:szCs w:val="24"/>
-          <w:lang w:val="pt-PT"/>
-        </w:rPr>
-      </w:pPr>
-      <w:r>
-        <w:rPr>
-          <w:rFonts w:ascii="Calibri" w:eastAsia="Calibri" w:hAnsi="Calibri" w:cs="Calibri"/>
-          <w:sz w:val="24"/>
-          <w:szCs w:val="24"/>
-          <w:lang w:val="pt-PT"/>
+          <w:rFonts w:asciiTheme="majorHAnsi" w:eastAsia="Calibri" w:hAnsiTheme="majorHAnsi" w:cstheme="majorHAnsi"/>
+          <w:sz w:val="24"/>
+          <w:szCs w:val="24"/>
+          <w:lang w:val="en-US"/>
+        </w:rPr>
+      </w:pPr>
+      <w:r>
+        <w:rPr>
+          <w:rFonts w:asciiTheme="majorHAnsi" w:eastAsia="Calibri" w:hAnsiTheme="majorHAnsi" w:cstheme="majorHAnsi"/>
+          <w:sz w:val="24"/>
+          <w:szCs w:val="24"/>
+          <w:lang w:val="en-US"/>
         </w:rPr>
         <w:t xml:space="preserve">Aniela Marta </w:t>
       </w:r>
       <w:proofErr w:type="spellStart"/>
       <w:r>
         <w:rPr>
-          <w:rFonts w:ascii="Calibri" w:eastAsia="Calibri" w:hAnsi="Calibri" w:cs="Calibri"/>
-          <w:sz w:val="24"/>
-          <w:szCs w:val="24"/>
-          <w:lang w:val="pt-PT"/>
+          <w:rFonts w:asciiTheme="majorHAnsi" w:eastAsia="Calibri" w:hAnsiTheme="majorHAnsi" w:cstheme="majorHAnsi"/>
+          <w:sz w:val="24"/>
+          <w:szCs w:val="24"/>
+          <w:lang w:val="en-US"/>
         </w:rPr>
         <w:t>Ciecierska</w:t>
       </w:r>
@@ -121,15 +121,15 @@
       <w:pPr>
         <w:jc w:val="right"/>
         <w:rPr>
-          <w:rFonts w:ascii="Calibri" w:eastAsia="Calibri" w:hAnsi="Calibri" w:cs="Calibri"/>
-          <w:sz w:val="24"/>
-          <w:szCs w:val="24"/>
-          <w:lang w:val="pt-PT"/>
-        </w:rPr>
-      </w:pPr>
-      <w:r>
-        <w:rPr>
-          <w:rFonts w:ascii="Calibri" w:eastAsia="Calibri" w:hAnsi="Calibri" w:cs="Calibri"/>
+          <w:rFonts w:asciiTheme="majorHAnsi" w:eastAsia="Calibri" w:hAnsiTheme="majorHAnsi" w:cstheme="majorHAnsi"/>
+          <w:sz w:val="24"/>
+          <w:szCs w:val="24"/>
+          <w:lang w:val="pt-PT"/>
+        </w:rPr>
+      </w:pPr>
+      <w:r>
+        <w:rPr>
+          <w:rFonts w:asciiTheme="majorHAnsi" w:eastAsia="Calibri" w:hAnsiTheme="majorHAnsi" w:cstheme="majorHAnsi"/>
           <w:sz w:val="24"/>
           <w:szCs w:val="24"/>
           <w:lang w:val="pt-PT"/>
@@ -141,7 +141,7 @@
       <w:pPr>
         <w:jc w:val="right"/>
         <w:rPr>
-          <w:rFonts w:ascii="Calibri" w:eastAsia="Calibri" w:hAnsi="Calibri" w:cs="Calibri"/>
+          <w:rFonts w:asciiTheme="majorHAnsi" w:eastAsia="Calibri" w:hAnsiTheme="majorHAnsi" w:cstheme="majorHAnsi"/>
           <w:sz w:val="24"/>
           <w:szCs w:val="24"/>
           <w:lang w:val="pt-PT"/>
@@ -150,7 +150,7 @@
       <w:proofErr w:type="spellStart"/>
       <w:r>
         <w:rPr>
-          <w:rFonts w:ascii="Calibri" w:eastAsia="Calibri" w:hAnsi="Calibri" w:cs="Calibri"/>
+          <w:rFonts w:asciiTheme="majorHAnsi" w:eastAsia="Calibri" w:hAnsiTheme="majorHAnsi" w:cstheme="majorHAnsi"/>
           <w:sz w:val="24"/>
           <w:szCs w:val="24"/>
           <w:lang w:val="pt-PT"/>
@@ -160,7 +160,7 @@
       <w:proofErr w:type="spellEnd"/>
       <w:r>
         <w:rPr>
-          <w:rFonts w:ascii="Calibri" w:eastAsia="Calibri" w:hAnsi="Calibri" w:cs="Calibri"/>
+          <w:rFonts w:asciiTheme="majorHAnsi" w:eastAsia="Calibri" w:hAnsiTheme="majorHAnsi" w:cstheme="majorHAnsi"/>
           <w:sz w:val="24"/>
           <w:szCs w:val="24"/>
           <w:lang w:val="pt-PT"/>
@@ -170,7 +170,7 @@
       <w:proofErr w:type="spellStart"/>
       <w:r>
         <w:rPr>
-          <w:rFonts w:ascii="Calibri" w:eastAsia="Calibri" w:hAnsi="Calibri" w:cs="Calibri"/>
+          <w:rFonts w:asciiTheme="majorHAnsi" w:eastAsia="Calibri" w:hAnsiTheme="majorHAnsi" w:cstheme="majorHAnsi"/>
           <w:sz w:val="24"/>
           <w:szCs w:val="24"/>
           <w:lang w:val="pt-PT"/>
@@ -183,15 +183,15 @@
       <w:pPr>
         <w:jc w:val="right"/>
         <w:rPr>
-          <w:rFonts w:ascii="Calibri" w:eastAsia="Calibri" w:hAnsi="Calibri" w:cs="Calibri"/>
-          <w:sz w:val="24"/>
-          <w:szCs w:val="24"/>
-          <w:lang w:val="pt-PT"/>
-        </w:rPr>
-      </w:pPr>
-      <w:r>
-        <w:rPr>
-          <w:rFonts w:ascii="Calibri" w:eastAsia="Calibri" w:hAnsi="Calibri" w:cs="Calibri"/>
+          <w:rFonts w:asciiTheme="majorHAnsi" w:eastAsia="Calibri" w:hAnsiTheme="majorHAnsi" w:cstheme="majorHAnsi"/>
+          <w:sz w:val="24"/>
+          <w:szCs w:val="24"/>
+          <w:lang w:val="pt-PT"/>
+        </w:rPr>
+      </w:pPr>
+      <w:r>
+        <w:rPr>
+          <w:rFonts w:asciiTheme="majorHAnsi" w:eastAsia="Calibri" w:hAnsiTheme="majorHAnsi" w:cstheme="majorHAnsi"/>
           <w:sz w:val="24"/>
           <w:szCs w:val="24"/>
           <w:lang w:val="pt-PT"/>
@@ -203,14 +203,14 @@
       <w:pPr>
         <w:jc w:val="right"/>
         <w:rPr>
-          <w:rFonts w:ascii="Calibri" w:eastAsia="Calibri" w:hAnsi="Calibri" w:cs="Calibri"/>
-          <w:sz w:val="24"/>
-          <w:szCs w:val="24"/>
-        </w:rPr>
-      </w:pPr>
-      <w:r>
-        <w:rPr>
-          <w:rFonts w:ascii="Calibri" w:eastAsia="Calibri" w:hAnsi="Calibri" w:cs="Calibri"/>
+          <w:rFonts w:asciiTheme="majorHAnsi" w:eastAsia="Calibri" w:hAnsiTheme="majorHAnsi" w:cstheme="majorHAnsi"/>
+          <w:sz w:val="24"/>
+          <w:szCs w:val="24"/>
+        </w:rPr>
+      </w:pPr>
+      <w:r>
+        <w:rPr>
+          <w:rFonts w:asciiTheme="majorHAnsi" w:eastAsia="Calibri" w:hAnsiTheme="majorHAnsi" w:cstheme="majorHAnsi"/>
           <w:sz w:val="24"/>
           <w:szCs w:val="24"/>
         </w:rPr>
@@ -219,7 +219,7 @@
       <w:proofErr w:type="spellStart"/>
       <w:r>
         <w:rPr>
-          <w:rFonts w:ascii="Calibri" w:eastAsia="Calibri" w:hAnsi="Calibri" w:cs="Calibri"/>
+          <w:rFonts w:asciiTheme="majorHAnsi" w:eastAsia="Calibri" w:hAnsiTheme="majorHAnsi" w:cstheme="majorHAnsi"/>
           <w:sz w:val="24"/>
           <w:szCs w:val="24"/>
         </w:rPr>
@@ -227,362 +227,740 @@
       </w:r>
       <w:proofErr w:type="spellEnd"/>
     </w:p>
-    <w:p/>
-    <w:p/>
-    <w:p/>
+    <w:p>
+      <w:pPr>
+        <w:rPr>
+          <w:rFonts w:asciiTheme="majorHAnsi" w:hAnsiTheme="majorHAnsi" w:cstheme="majorHAnsi"/>
+          <w:sz w:val="24"/>
+          <w:szCs w:val="24"/>
+        </w:rPr>
+      </w:pPr>
+    </w:p>
+    <w:p>
+      <w:pPr>
+        <w:rPr>
+          <w:rFonts w:asciiTheme="majorHAnsi" w:hAnsiTheme="majorHAnsi" w:cstheme="majorHAnsi"/>
+          <w:sz w:val="24"/>
+          <w:szCs w:val="24"/>
+        </w:rPr>
+      </w:pPr>
+    </w:p>
+    <w:p>
+      <w:pPr>
+        <w:rPr>
+          <w:rFonts w:asciiTheme="majorHAnsi" w:hAnsiTheme="majorHAnsi" w:cstheme="majorHAnsi"/>
+          <w:sz w:val="24"/>
+          <w:szCs w:val="24"/>
+        </w:rPr>
+      </w:pPr>
+    </w:p>
     <w:p>
       <w:pPr>
         <w:ind w:firstLine="720"/>
         <w:jc w:val="both"/>
-      </w:pPr>
-      <w:r>
+        <w:rPr>
+          <w:rFonts w:asciiTheme="majorHAnsi" w:hAnsiTheme="majorHAnsi" w:cstheme="majorHAnsi"/>
+          <w:sz w:val="24"/>
+          <w:szCs w:val="24"/>
+        </w:rPr>
+      </w:pPr>
+      <w:r>
+        <w:rPr>
+          <w:rFonts w:asciiTheme="majorHAnsi" w:hAnsiTheme="majorHAnsi" w:cstheme="majorHAnsi"/>
+          <w:sz w:val="24"/>
+          <w:szCs w:val="24"/>
+        </w:rPr>
         <w:t xml:space="preserve">As a task for Projects in Data Science, the group analyzed the relevant pictures </w:t>
       </w:r>
       <w:proofErr w:type="gramStart"/>
       <w:r>
+        <w:rPr>
+          <w:rFonts w:asciiTheme="majorHAnsi" w:hAnsiTheme="majorHAnsi" w:cstheme="majorHAnsi"/>
+          <w:sz w:val="24"/>
+          <w:szCs w:val="24"/>
+        </w:rPr>
         <w:t>in order to</w:t>
       </w:r>
       <w:proofErr w:type="gramEnd"/>
       <w:r>
-        <w:t xml:space="preserve"> take conclusions about possible occurrence of cancer. By researching several webpages</w:t>
-      </w:r>
-      <w:r>
-        <w:t xml:space="preserve"> </w:t>
+        <w:rPr>
+          <w:rFonts w:asciiTheme="majorHAnsi" w:hAnsiTheme="majorHAnsi" w:cstheme="majorHAnsi"/>
+          <w:sz w:val="24"/>
+          <w:szCs w:val="24"/>
+        </w:rPr>
+        <w:t xml:space="preserve"> take conclusions about possible occurrence of cancer. By researching several webpages </w:t>
       </w:r>
       <w:sdt>
         <w:sdtPr>
+          <w:rPr>
+            <w:rFonts w:asciiTheme="majorHAnsi" w:hAnsiTheme="majorHAnsi" w:cstheme="majorHAnsi"/>
+            <w:sz w:val="24"/>
+            <w:szCs w:val="24"/>
+          </w:rPr>
           <w:id w:val="-741711609"/>
           <w:citation/>
         </w:sdtPr>
         <w:sdtContent>
           <w:r>
+            <w:rPr>
+              <w:rFonts w:asciiTheme="majorHAnsi" w:hAnsiTheme="majorHAnsi" w:cstheme="majorHAnsi"/>
+              <w:sz w:val="24"/>
+              <w:szCs w:val="24"/>
+            </w:rPr>
             <w:fldChar w:fldCharType="begin"/>
           </w:r>
           <w:r>
             <w:rPr>
+              <w:rFonts w:asciiTheme="majorHAnsi" w:hAnsiTheme="majorHAnsi" w:cstheme="majorHAnsi"/>
+              <w:sz w:val="24"/>
+              <w:szCs w:val="24"/>
               <w:lang w:val="en-US"/>
             </w:rPr>
             <w:instrText xml:space="preserve"> CITATION Sel22 \l 2070 </w:instrText>
           </w:r>
           <w:r>
+            <w:rPr>
+              <w:rFonts w:asciiTheme="majorHAnsi" w:hAnsiTheme="majorHAnsi" w:cstheme="majorHAnsi"/>
+              <w:sz w:val="24"/>
+              <w:szCs w:val="24"/>
+            </w:rPr>
             <w:fldChar w:fldCharType="separate"/>
           </w:r>
           <w:r>
             <w:rPr>
+              <w:rFonts w:asciiTheme="majorHAnsi" w:hAnsiTheme="majorHAnsi" w:cstheme="majorHAnsi"/>
               <w:noProof/>
+              <w:sz w:val="24"/>
+              <w:szCs w:val="24"/>
               <w:lang w:val="en-US"/>
             </w:rPr>
             <w:t>(Seladi-Schulman, 2022)</w:t>
           </w:r>
           <w:r>
+            <w:rPr>
+              <w:rFonts w:asciiTheme="majorHAnsi" w:hAnsiTheme="majorHAnsi" w:cstheme="majorHAnsi"/>
+              <w:sz w:val="24"/>
+              <w:szCs w:val="24"/>
+            </w:rPr>
             <w:fldChar w:fldCharType="end"/>
           </w:r>
         </w:sdtContent>
       </w:sdt>
       <w:r>
+        <w:rPr>
+          <w:rFonts w:asciiTheme="majorHAnsi" w:hAnsiTheme="majorHAnsi" w:cstheme="majorHAnsi"/>
+          <w:sz w:val="24"/>
+          <w:szCs w:val="24"/>
+        </w:rPr>
         <w:t xml:space="preserve"> </w:t>
       </w:r>
       <w:sdt>
         <w:sdtPr>
+          <w:rPr>
+            <w:rFonts w:asciiTheme="majorHAnsi" w:hAnsiTheme="majorHAnsi" w:cstheme="majorHAnsi"/>
+            <w:sz w:val="24"/>
+            <w:szCs w:val="24"/>
+          </w:rPr>
           <w:id w:val="-1103876933"/>
           <w:citation/>
         </w:sdtPr>
         <w:sdtContent>
           <w:r>
+            <w:rPr>
+              <w:rFonts w:asciiTheme="majorHAnsi" w:hAnsiTheme="majorHAnsi" w:cstheme="majorHAnsi"/>
+              <w:sz w:val="24"/>
+              <w:szCs w:val="24"/>
+            </w:rPr>
             <w:fldChar w:fldCharType="begin"/>
           </w:r>
           <w:r>
             <w:rPr>
+              <w:rFonts w:asciiTheme="majorHAnsi" w:hAnsiTheme="majorHAnsi" w:cstheme="majorHAnsi"/>
+              <w:sz w:val="24"/>
+              <w:szCs w:val="24"/>
               <w:lang w:val="en-US"/>
             </w:rPr>
             <w:instrText xml:space="preserve"> CITATION All21 \l 2070 </w:instrText>
           </w:r>
           <w:r>
+            <w:rPr>
+              <w:rFonts w:asciiTheme="majorHAnsi" w:hAnsiTheme="majorHAnsi" w:cstheme="majorHAnsi"/>
+              <w:sz w:val="24"/>
+              <w:szCs w:val="24"/>
+            </w:rPr>
             <w:fldChar w:fldCharType="separate"/>
           </w:r>
           <w:r>
             <w:rPr>
+              <w:rFonts w:asciiTheme="majorHAnsi" w:hAnsiTheme="majorHAnsi" w:cstheme="majorHAnsi"/>
               <w:noProof/>
+              <w:sz w:val="24"/>
+              <w:szCs w:val="24"/>
               <w:lang w:val="en-US"/>
             </w:rPr>
             <w:t>(Allan C. Halpern, 2021)</w:t>
           </w:r>
           <w:r>
+            <w:rPr>
+              <w:rFonts w:asciiTheme="majorHAnsi" w:hAnsiTheme="majorHAnsi" w:cstheme="majorHAnsi"/>
+              <w:sz w:val="24"/>
+              <w:szCs w:val="24"/>
+            </w:rPr>
             <w:fldChar w:fldCharType="end"/>
           </w:r>
         </w:sdtContent>
       </w:sdt>
       <w:r>
+        <w:rPr>
+          <w:rFonts w:asciiTheme="majorHAnsi" w:hAnsiTheme="majorHAnsi" w:cstheme="majorHAnsi"/>
+          <w:sz w:val="24"/>
+          <w:szCs w:val="24"/>
+        </w:rPr>
         <w:t xml:space="preserve"> </w:t>
       </w:r>
       <w:sdt>
         <w:sdtPr>
+          <w:rPr>
+            <w:rFonts w:asciiTheme="majorHAnsi" w:hAnsiTheme="majorHAnsi" w:cstheme="majorHAnsi"/>
+            <w:sz w:val="24"/>
+            <w:szCs w:val="24"/>
+          </w:rPr>
           <w:id w:val="1096752977"/>
           <w:citation/>
         </w:sdtPr>
         <w:sdtContent>
           <w:r>
+            <w:rPr>
+              <w:rFonts w:asciiTheme="majorHAnsi" w:hAnsiTheme="majorHAnsi" w:cstheme="majorHAnsi"/>
+              <w:sz w:val="24"/>
+              <w:szCs w:val="24"/>
+            </w:rPr>
             <w:fldChar w:fldCharType="begin"/>
           </w:r>
           <w:r>
             <w:rPr>
+              <w:rFonts w:asciiTheme="majorHAnsi" w:hAnsiTheme="majorHAnsi" w:cstheme="majorHAnsi"/>
+              <w:sz w:val="24"/>
+              <w:szCs w:val="24"/>
               <w:lang w:val="en-US"/>
             </w:rPr>
             <w:instrText xml:space="preserve"> CITATION Cor \l 2070 </w:instrText>
           </w:r>
           <w:r>
+            <w:rPr>
+              <w:rFonts w:asciiTheme="majorHAnsi" w:hAnsiTheme="majorHAnsi" w:cstheme="majorHAnsi"/>
+              <w:sz w:val="24"/>
+              <w:szCs w:val="24"/>
+            </w:rPr>
             <w:fldChar w:fldCharType="separate"/>
           </w:r>
           <w:r>
             <w:rPr>
+              <w:rFonts w:asciiTheme="majorHAnsi" w:hAnsiTheme="majorHAnsi" w:cstheme="majorHAnsi"/>
               <w:noProof/>
+              <w:sz w:val="24"/>
+              <w:szCs w:val="24"/>
               <w:lang w:val="en-US"/>
             </w:rPr>
             <w:t>(Osborn, s.d.)</w:t>
           </w:r>
           <w:r>
+            <w:rPr>
+              <w:rFonts w:asciiTheme="majorHAnsi" w:hAnsiTheme="majorHAnsi" w:cstheme="majorHAnsi"/>
+              <w:sz w:val="24"/>
+              <w:szCs w:val="24"/>
+            </w:rPr>
             <w:fldChar w:fldCharType="end"/>
           </w:r>
         </w:sdtContent>
       </w:sdt>
       <w:r>
+        <w:rPr>
+          <w:rFonts w:asciiTheme="majorHAnsi" w:hAnsiTheme="majorHAnsi" w:cstheme="majorHAnsi"/>
+          <w:sz w:val="24"/>
+          <w:szCs w:val="24"/>
+        </w:rPr>
         <w:t xml:space="preserve"> </w:t>
       </w:r>
       <w:sdt>
         <w:sdtPr>
+          <w:rPr>
+            <w:rFonts w:asciiTheme="majorHAnsi" w:hAnsiTheme="majorHAnsi" w:cstheme="majorHAnsi"/>
+            <w:sz w:val="24"/>
+            <w:szCs w:val="24"/>
+          </w:rPr>
           <w:id w:val="84890808"/>
           <w:citation/>
         </w:sdtPr>
         <w:sdtContent>
           <w:r>
+            <w:rPr>
+              <w:rFonts w:asciiTheme="majorHAnsi" w:hAnsiTheme="majorHAnsi" w:cstheme="majorHAnsi"/>
+              <w:sz w:val="24"/>
+              <w:szCs w:val="24"/>
+            </w:rPr>
             <w:fldChar w:fldCharType="begin"/>
           </w:r>
           <w:r>
             <w:rPr>
-              <w:lang w:val="pt-PT"/>
+              <w:rFonts w:asciiTheme="majorHAnsi" w:hAnsiTheme="majorHAnsi" w:cstheme="majorHAnsi"/>
+              <w:sz w:val="24"/>
+              <w:szCs w:val="24"/>
+              <w:lang w:val="en-US"/>
             </w:rPr>
             <w:instrText xml:space="preserve"> CITATION Ana08 \l 2070 </w:instrText>
           </w:r>
           <w:r>
+            <w:rPr>
+              <w:rFonts w:asciiTheme="majorHAnsi" w:hAnsiTheme="majorHAnsi" w:cstheme="majorHAnsi"/>
+              <w:sz w:val="24"/>
+              <w:szCs w:val="24"/>
+            </w:rPr>
             <w:fldChar w:fldCharType="separate"/>
           </w:r>
           <w:r>
             <w:rPr>
+              <w:rFonts w:asciiTheme="majorHAnsi" w:hAnsiTheme="majorHAnsi" w:cstheme="majorHAnsi"/>
               <w:noProof/>
+              <w:sz w:val="24"/>
+              <w:szCs w:val="24"/>
               <w:lang w:val="en-US"/>
             </w:rPr>
             <w:t>(Anadolu-Brasie R, 2008)</w:t>
           </w:r>
           <w:r>
+            <w:rPr>
+              <w:rFonts w:asciiTheme="majorHAnsi" w:hAnsiTheme="majorHAnsi" w:cstheme="majorHAnsi"/>
+              <w:sz w:val="24"/>
+              <w:szCs w:val="24"/>
+            </w:rPr>
             <w:fldChar w:fldCharType="end"/>
           </w:r>
         </w:sdtContent>
       </w:sdt>
       <w:sdt>
         <w:sdtPr>
+          <w:rPr>
+            <w:rFonts w:asciiTheme="majorHAnsi" w:hAnsiTheme="majorHAnsi" w:cstheme="majorHAnsi"/>
+            <w:sz w:val="24"/>
+            <w:szCs w:val="24"/>
+          </w:rPr>
           <w:id w:val="-523249859"/>
           <w:citation/>
         </w:sdtPr>
         <w:sdtContent>
           <w:r>
+            <w:rPr>
+              <w:rFonts w:asciiTheme="majorHAnsi" w:hAnsiTheme="majorHAnsi" w:cstheme="majorHAnsi"/>
+              <w:sz w:val="24"/>
+              <w:szCs w:val="24"/>
+            </w:rPr>
             <w:fldChar w:fldCharType="begin"/>
           </w:r>
           <w:r>
             <w:rPr>
+              <w:rFonts w:asciiTheme="majorHAnsi" w:hAnsiTheme="majorHAnsi" w:cstheme="majorHAnsi"/>
+              <w:sz w:val="24"/>
+              <w:szCs w:val="24"/>
               <w:lang w:val="en-US"/>
             </w:rPr>
             <w:instrText xml:space="preserve"> CITATION Mic23 \l 2070 </w:instrText>
           </w:r>
           <w:r>
+            <w:rPr>
+              <w:rFonts w:asciiTheme="majorHAnsi" w:hAnsiTheme="majorHAnsi" w:cstheme="majorHAnsi"/>
+              <w:sz w:val="24"/>
+              <w:szCs w:val="24"/>
+            </w:rPr>
             <w:fldChar w:fldCharType="separate"/>
           </w:r>
           <w:r>
             <w:rPr>
+              <w:rFonts w:asciiTheme="majorHAnsi" w:hAnsiTheme="majorHAnsi" w:cstheme="majorHAnsi"/>
               <w:noProof/>
+              <w:sz w:val="24"/>
+              <w:szCs w:val="24"/>
               <w:lang w:val="en-US"/>
             </w:rPr>
             <w:t xml:space="preserve"> (Michael J. Greco, 2023)</w:t>
           </w:r>
           <w:r>
+            <w:rPr>
+              <w:rFonts w:asciiTheme="majorHAnsi" w:hAnsiTheme="majorHAnsi" w:cstheme="majorHAnsi"/>
+              <w:sz w:val="24"/>
+              <w:szCs w:val="24"/>
+            </w:rPr>
             <w:fldChar w:fldCharType="end"/>
           </w:r>
         </w:sdtContent>
       </w:sdt>
       <w:r>
+        <w:rPr>
+          <w:rFonts w:asciiTheme="majorHAnsi" w:hAnsiTheme="majorHAnsi" w:cstheme="majorHAnsi"/>
+          <w:sz w:val="24"/>
+          <w:szCs w:val="24"/>
+        </w:rPr>
         <w:t>, the team gathered some information about different types of cancer and categorized the pictures into each disease. Since the images are being observed on either a phone or laptop screen and the research is conducted by unexperienced students, some images were categorized into more than one group. The findings are as follows:</w:t>
       </w:r>
     </w:p>
     <w:p>
       <w:pPr>
         <w:jc w:val="both"/>
-      </w:pPr>
-    </w:p>
-    <w:p>
-      <w:pPr>
-        <w:jc w:val="both"/>
-      </w:pPr>
-    </w:p>
-    <w:p>
-      <w:pPr>
-        <w:jc w:val="both"/>
-      </w:pPr>
-      <w:r>
+        <w:rPr>
+          <w:rFonts w:asciiTheme="majorHAnsi" w:hAnsiTheme="majorHAnsi" w:cstheme="majorHAnsi"/>
+          <w:sz w:val="24"/>
+          <w:szCs w:val="24"/>
+        </w:rPr>
+      </w:pPr>
+    </w:p>
+    <w:p>
+      <w:pPr>
+        <w:jc w:val="both"/>
+        <w:rPr>
+          <w:rFonts w:asciiTheme="majorHAnsi" w:hAnsiTheme="majorHAnsi" w:cstheme="majorHAnsi"/>
+          <w:sz w:val="24"/>
+          <w:szCs w:val="24"/>
+        </w:rPr>
+      </w:pPr>
+    </w:p>
+    <w:p>
+      <w:pPr>
+        <w:pStyle w:val="ListParagraph"/>
+        <w:numPr>
+          <w:ilvl w:val="0"/>
+          <w:numId w:val="1"/>
+        </w:numPr>
+        <w:jc w:val="both"/>
+        <w:rPr>
+          <w:rFonts w:asciiTheme="majorHAnsi" w:hAnsiTheme="majorHAnsi" w:cstheme="majorHAnsi"/>
+          <w:sz w:val="24"/>
+          <w:szCs w:val="24"/>
+        </w:rPr>
+      </w:pPr>
+      <w:r>
+        <w:rPr>
+          <w:rFonts w:asciiTheme="majorHAnsi" w:hAnsiTheme="majorHAnsi" w:cstheme="majorHAnsi"/>
+          <w:sz w:val="24"/>
+          <w:szCs w:val="24"/>
+        </w:rPr>
         <w:t>Actinic keratosis: A discolored, rough spot, up to 1 cm in diameter, often with hyperkeratotic</w:t>
       </w:r>
-    </w:p>
-    <w:p>
-      <w:pPr>
-        <w:jc w:val="both"/>
-      </w:pPr>
-      <w:r>
+      <w:r>
+        <w:rPr>
+          <w:rFonts w:asciiTheme="majorHAnsi" w:hAnsiTheme="majorHAnsi" w:cstheme="majorHAnsi"/>
+          <w:sz w:val="24"/>
+          <w:szCs w:val="24"/>
+        </w:rPr>
+        <w:t xml:space="preserve"> </w:t>
+      </w:r>
+      <w:r>
+        <w:rPr>
+          <w:rFonts w:asciiTheme="majorHAnsi" w:hAnsiTheme="majorHAnsi" w:cstheme="majorHAnsi"/>
+          <w:sz w:val="24"/>
+          <w:szCs w:val="24"/>
+        </w:rPr>
         <w:t>layers, sometimes taking the form of a cutaneous horn. (71 images fall under this category).</w:t>
       </w:r>
     </w:p>
     <w:p>
       <w:pPr>
         <w:jc w:val="both"/>
-      </w:pPr>
-    </w:p>
-    <w:p>
-      <w:pPr>
-        <w:jc w:val="both"/>
-      </w:pPr>
-      <w:r>
-        <w:t xml:space="preserve">Basal cell carcinoma: Most often a pale color nodule, well demarcated from the </w:t>
+        <w:rPr>
+          <w:rFonts w:asciiTheme="majorHAnsi" w:hAnsiTheme="majorHAnsi" w:cstheme="majorHAnsi"/>
+          <w:sz w:val="24"/>
+          <w:szCs w:val="24"/>
+        </w:rPr>
+      </w:pPr>
+    </w:p>
+    <w:p>
+      <w:pPr>
+        <w:pStyle w:val="ListParagraph"/>
+        <w:numPr>
+          <w:ilvl w:val="0"/>
+          <w:numId w:val="1"/>
+        </w:numPr>
+        <w:jc w:val="both"/>
+        <w:rPr>
+          <w:rFonts w:asciiTheme="majorHAnsi" w:hAnsiTheme="majorHAnsi" w:cstheme="majorHAnsi"/>
+          <w:sz w:val="24"/>
+          <w:szCs w:val="24"/>
+        </w:rPr>
+      </w:pPr>
+      <w:r>
+        <w:rPr>
+          <w:rFonts w:asciiTheme="majorHAnsi" w:hAnsiTheme="majorHAnsi" w:cstheme="majorHAnsi"/>
+          <w:sz w:val="24"/>
+          <w:szCs w:val="24"/>
+        </w:rPr>
+        <w:t>Basal cell carcinoma: Most often a pale color nodule, well demarcated from the surrounding</w:t>
+      </w:r>
+      <w:r>
+        <w:rPr>
+          <w:rFonts w:asciiTheme="majorHAnsi" w:hAnsiTheme="majorHAnsi" w:cstheme="majorHAnsi"/>
+          <w:sz w:val="24"/>
+          <w:szCs w:val="24"/>
+        </w:rPr>
+        <w:t xml:space="preserve"> </w:t>
+      </w:r>
+      <w:r>
+        <w:rPr>
+          <w:rFonts w:asciiTheme="majorHAnsi" w:hAnsiTheme="majorHAnsi" w:cstheme="majorHAnsi"/>
+          <w:sz w:val="24"/>
+          <w:szCs w:val="24"/>
+        </w:rPr>
+        <w:t>skin, with translucent vessels. In more advanced forms with the presence of an ulcer with a ridged edge. (49 images fall under this category).</w:t>
+      </w:r>
+    </w:p>
+    <w:p>
+      <w:pPr>
+        <w:jc w:val="both"/>
+        <w:rPr>
+          <w:rFonts w:asciiTheme="majorHAnsi" w:hAnsiTheme="majorHAnsi" w:cstheme="majorHAnsi"/>
+          <w:sz w:val="24"/>
+          <w:szCs w:val="24"/>
+        </w:rPr>
+      </w:pPr>
+    </w:p>
+    <w:p>
+      <w:pPr>
+        <w:pStyle w:val="ListParagraph"/>
+        <w:numPr>
+          <w:ilvl w:val="0"/>
+          <w:numId w:val="1"/>
+        </w:numPr>
+        <w:jc w:val="both"/>
+        <w:rPr>
+          <w:rFonts w:asciiTheme="majorHAnsi" w:hAnsiTheme="majorHAnsi" w:cstheme="majorHAnsi"/>
+          <w:sz w:val="24"/>
+          <w:szCs w:val="24"/>
+        </w:rPr>
+      </w:pPr>
+      <w:r>
+        <w:rPr>
+          <w:rFonts w:asciiTheme="majorHAnsi" w:hAnsiTheme="majorHAnsi" w:cstheme="majorHAnsi"/>
+          <w:sz w:val="24"/>
+          <w:szCs w:val="24"/>
+        </w:rPr>
+        <w:t>Melanoma: Asymmetrical lesion, with irregular borders, non-uniform color (from light brown to</w:t>
+      </w:r>
+      <w:r>
+        <w:rPr>
+          <w:rFonts w:asciiTheme="majorHAnsi" w:hAnsiTheme="majorHAnsi" w:cstheme="majorHAnsi"/>
+          <w:sz w:val="24"/>
+          <w:szCs w:val="24"/>
+        </w:rPr>
+        <w:t xml:space="preserve"> </w:t>
+      </w:r>
+      <w:r>
+        <w:rPr>
+          <w:rFonts w:asciiTheme="majorHAnsi" w:hAnsiTheme="majorHAnsi" w:cstheme="majorHAnsi"/>
+          <w:sz w:val="24"/>
+          <w:szCs w:val="24"/>
+        </w:rPr>
+        <w:t>black) and diameter over 6 mm. (2 images fall under this category).</w:t>
+      </w:r>
+    </w:p>
+    <w:p>
+      <w:pPr>
+        <w:jc w:val="both"/>
+        <w:rPr>
+          <w:rFonts w:asciiTheme="majorHAnsi" w:hAnsiTheme="majorHAnsi" w:cstheme="majorHAnsi"/>
+          <w:sz w:val="24"/>
+          <w:szCs w:val="24"/>
+        </w:rPr>
+      </w:pPr>
+    </w:p>
+    <w:p>
+      <w:pPr>
+        <w:pStyle w:val="ListParagraph"/>
+        <w:numPr>
+          <w:ilvl w:val="0"/>
+          <w:numId w:val="1"/>
+        </w:numPr>
+        <w:jc w:val="both"/>
+        <w:rPr>
+          <w:rFonts w:asciiTheme="majorHAnsi" w:hAnsiTheme="majorHAnsi" w:cstheme="majorHAnsi"/>
+          <w:sz w:val="24"/>
+          <w:szCs w:val="24"/>
+        </w:rPr>
+      </w:pPr>
+      <w:r>
+        <w:rPr>
+          <w:rFonts w:asciiTheme="majorHAnsi" w:hAnsiTheme="majorHAnsi" w:cstheme="majorHAnsi"/>
+          <w:sz w:val="24"/>
+          <w:szCs w:val="24"/>
+        </w:rPr>
+        <w:t>Nevus: Symmetrical lesion, with even borders, uniform color (from light brown to black) and</w:t>
+      </w:r>
+      <w:r>
+        <w:rPr>
+          <w:rFonts w:asciiTheme="majorHAnsi" w:hAnsiTheme="majorHAnsi" w:cstheme="majorHAnsi"/>
+          <w:sz w:val="24"/>
+          <w:szCs w:val="24"/>
+        </w:rPr>
+        <w:t xml:space="preserve"> </w:t>
+      </w:r>
+      <w:r>
+        <w:rPr>
+          <w:rFonts w:asciiTheme="majorHAnsi" w:hAnsiTheme="majorHAnsi" w:cstheme="majorHAnsi"/>
+          <w:sz w:val="24"/>
+          <w:szCs w:val="24"/>
+        </w:rPr>
+        <w:t>diameter up to 6 mm. (13 images fall under this category).</w:t>
+      </w:r>
+    </w:p>
+    <w:p>
+      <w:pPr>
+        <w:jc w:val="both"/>
+        <w:rPr>
+          <w:rFonts w:asciiTheme="majorHAnsi" w:hAnsiTheme="majorHAnsi" w:cstheme="majorHAnsi"/>
+          <w:sz w:val="24"/>
+          <w:szCs w:val="24"/>
+        </w:rPr>
+      </w:pPr>
+    </w:p>
+    <w:p>
+      <w:pPr>
+        <w:pStyle w:val="ListParagraph"/>
+        <w:numPr>
+          <w:ilvl w:val="0"/>
+          <w:numId w:val="1"/>
+        </w:numPr>
+        <w:jc w:val="both"/>
+        <w:rPr>
+          <w:rFonts w:asciiTheme="majorHAnsi" w:hAnsiTheme="majorHAnsi" w:cstheme="majorHAnsi"/>
+          <w:sz w:val="24"/>
+          <w:szCs w:val="24"/>
+        </w:rPr>
+      </w:pPr>
+      <w:r>
+        <w:rPr>
+          <w:rFonts w:asciiTheme="majorHAnsi" w:hAnsiTheme="majorHAnsi" w:cstheme="majorHAnsi"/>
+          <w:sz w:val="24"/>
+          <w:szCs w:val="24"/>
+        </w:rPr>
+        <w:t>Squamous cell carcinoma: From an erythematous, scaly papule to an ulcerated, disintegrating</w:t>
+      </w:r>
+      <w:r>
+        <w:rPr>
+          <w:rFonts w:asciiTheme="majorHAnsi" w:hAnsiTheme="majorHAnsi" w:cstheme="majorHAnsi"/>
+          <w:sz w:val="24"/>
+          <w:szCs w:val="24"/>
+        </w:rPr>
+        <w:t xml:space="preserve"> </w:t>
+      </w:r>
+      <w:r>
+        <w:rPr>
+          <w:rFonts w:asciiTheme="majorHAnsi" w:hAnsiTheme="majorHAnsi" w:cstheme="majorHAnsi"/>
+          <w:sz w:val="24"/>
+          <w:szCs w:val="24"/>
+        </w:rPr>
+        <w:t>Tumor. (22 images fall under this category).</w:t>
+      </w:r>
+    </w:p>
+    <w:p>
+      <w:pPr>
+        <w:jc w:val="both"/>
+        <w:rPr>
+          <w:rFonts w:asciiTheme="majorHAnsi" w:hAnsiTheme="majorHAnsi" w:cstheme="majorHAnsi"/>
+          <w:sz w:val="24"/>
+          <w:szCs w:val="24"/>
+        </w:rPr>
+      </w:pPr>
+    </w:p>
+    <w:p>
+      <w:pPr>
+        <w:pStyle w:val="ListParagraph"/>
+        <w:numPr>
+          <w:ilvl w:val="0"/>
+          <w:numId w:val="1"/>
+        </w:numPr>
+        <w:jc w:val="both"/>
+        <w:rPr>
+          <w:rFonts w:asciiTheme="majorHAnsi" w:hAnsiTheme="majorHAnsi" w:cstheme="majorHAnsi"/>
+          <w:sz w:val="24"/>
+          <w:szCs w:val="24"/>
+        </w:rPr>
+      </w:pPr>
+      <w:r>
+        <w:rPr>
+          <w:rFonts w:asciiTheme="majorHAnsi" w:hAnsiTheme="majorHAnsi" w:cstheme="majorHAnsi"/>
+          <w:sz w:val="24"/>
+          <w:szCs w:val="24"/>
+        </w:rPr>
+        <w:lastRenderedPageBreak/>
+        <w:t xml:space="preserve">Seborrheic keratosis: </w:t>
       </w:r>
       <w:proofErr w:type="gramStart"/>
       <w:r>
-        <w:t>surrounding</w:t>
+        <w:rPr>
+          <w:rFonts w:asciiTheme="majorHAnsi" w:hAnsiTheme="majorHAnsi" w:cstheme="majorHAnsi"/>
+          <w:sz w:val="24"/>
+          <w:szCs w:val="24"/>
+        </w:rPr>
+        <w:t>More or less raised</w:t>
       </w:r>
       <w:proofErr w:type="gramEnd"/>
-    </w:p>
-    <w:p>
-      <w:pPr>
-        <w:jc w:val="both"/>
-      </w:pPr>
-      <w:r>
-        <w:t>skin, with translucent vessels. In more advanced forms with the presence of an ulcer with a ridged edge. (49 images fall under this category).</w:t>
-      </w:r>
-    </w:p>
-    <w:p>
-      <w:pPr>
-        <w:jc w:val="both"/>
-      </w:pPr>
-    </w:p>
-    <w:p>
-      <w:pPr>
-        <w:jc w:val="both"/>
-      </w:pPr>
-      <w:r>
-        <w:t>Melanoma: Asymmetrical lesion, with irregular borders, non-uniform color (from light brown to</w:t>
-      </w:r>
-    </w:p>
-    <w:p>
-      <w:pPr>
-        <w:jc w:val="both"/>
-      </w:pPr>
-      <w:r>
-        <w:t>black) and diameter over 6 mm. (2 images fall under this category).</w:t>
-      </w:r>
-    </w:p>
-    <w:p>
-      <w:pPr>
-        <w:jc w:val="both"/>
-      </w:pPr>
-    </w:p>
-    <w:p>
-      <w:pPr>
-        <w:jc w:val="both"/>
-      </w:pPr>
-      <w:r>
-        <w:t>Nevus: Symmetrical lesion, with even borders, uniform color (from light brown to black) and</w:t>
-      </w:r>
-    </w:p>
-    <w:p>
-      <w:pPr>
-        <w:jc w:val="both"/>
-      </w:pPr>
-      <w:r>
-        <w:t>diameter up to 6 mm. (13 images fall under this category).</w:t>
-      </w:r>
-    </w:p>
-    <w:p>
-      <w:pPr>
-        <w:jc w:val="both"/>
-      </w:pPr>
-    </w:p>
-    <w:p>
-      <w:pPr>
-        <w:jc w:val="both"/>
-      </w:pPr>
-      <w:r>
-        <w:t>Squamous cell carcinoma: From an erythematous, scaly papule to an ulcerated, disintegrating</w:t>
-      </w:r>
-    </w:p>
-    <w:p>
-      <w:pPr>
-        <w:jc w:val="both"/>
-      </w:pPr>
-      <w:r>
-        <w:t>Tumor. (22 images fall under this category).</w:t>
-      </w:r>
-    </w:p>
-    <w:p>
-      <w:pPr>
-        <w:jc w:val="both"/>
-      </w:pPr>
-    </w:p>
-    <w:p>
-      <w:pPr>
-        <w:jc w:val="both"/>
-      </w:pPr>
-      <w:r>
-        <w:t xml:space="preserve">Seborrheic keratosis: </w:t>
-      </w:r>
-      <w:proofErr w:type="gramStart"/>
-      <w:r>
-        <w:t>More or less raised</w:t>
-      </w:r>
-      <w:proofErr w:type="gramEnd"/>
-      <w:r>
+      <w:r>
+        <w:rPr>
+          <w:rFonts w:asciiTheme="majorHAnsi" w:hAnsiTheme="majorHAnsi" w:cstheme="majorHAnsi"/>
+          <w:sz w:val="24"/>
+          <w:szCs w:val="24"/>
+        </w:rPr>
         <w:t xml:space="preserve"> lesions above the skin surface, sometimes</w:t>
       </w:r>
-    </w:p>
-    <w:p>
-      <w:pPr>
-        <w:jc w:val="both"/>
-      </w:pPr>
-      <w:r>
-        <w:t xml:space="preserve">pedunculated, with a smooth, lumpy, or rough surface, </w:t>
-      </w:r>
-      <w:proofErr w:type="gramStart"/>
-      <w:r>
-        <w:t>pale</w:t>
-      </w:r>
-      <w:proofErr w:type="gramEnd"/>
-      <w:r>
-        <w:t xml:space="preserve"> or brown color. (25 images fall under this category).</w:t>
-      </w:r>
-    </w:p>
-    <w:p>
-      <w:pPr>
-        <w:jc w:val="both"/>
-      </w:pPr>
-    </w:p>
-    <w:p>
-      <w:pPr>
-        <w:jc w:val="both"/>
-      </w:pPr>
-    </w:p>
-    <w:p>
-      <w:pPr>
-        <w:jc w:val="both"/>
-      </w:pPr>
-    </w:p>
-    <w:p>
-      <w:pPr>
-        <w:jc w:val="both"/>
-        <w:rPr>
+      <w:r>
+        <w:rPr>
+          <w:rFonts w:asciiTheme="majorHAnsi" w:hAnsiTheme="majorHAnsi" w:cstheme="majorHAnsi"/>
+          <w:sz w:val="24"/>
+          <w:szCs w:val="24"/>
+        </w:rPr>
+        <w:t xml:space="preserve"> </w:t>
+      </w:r>
+      <w:r>
+        <w:rPr>
+          <w:rFonts w:asciiTheme="majorHAnsi" w:hAnsiTheme="majorHAnsi" w:cstheme="majorHAnsi"/>
+          <w:sz w:val="24"/>
+          <w:szCs w:val="24"/>
+        </w:rPr>
+        <w:t>pedunculated, with a smooth, lumpy, or rough surface, pale or brown color. (25 images fall under this category).</w:t>
+      </w:r>
+    </w:p>
+    <w:p>
+      <w:pPr>
+        <w:jc w:val="both"/>
+        <w:rPr>
+          <w:rFonts w:asciiTheme="majorHAnsi" w:hAnsiTheme="majorHAnsi" w:cstheme="majorHAnsi"/>
+          <w:sz w:val="24"/>
+          <w:szCs w:val="24"/>
+        </w:rPr>
+      </w:pPr>
+    </w:p>
+    <w:p>
+      <w:pPr>
+        <w:jc w:val="both"/>
+        <w:rPr>
+          <w:rFonts w:asciiTheme="majorHAnsi" w:hAnsiTheme="majorHAnsi" w:cstheme="majorHAnsi"/>
+          <w:sz w:val="24"/>
+          <w:szCs w:val="24"/>
+        </w:rPr>
+      </w:pPr>
+    </w:p>
+    <w:p>
+      <w:pPr>
+        <w:jc w:val="both"/>
+        <w:rPr>
+          <w:rFonts w:asciiTheme="majorHAnsi" w:hAnsiTheme="majorHAnsi" w:cstheme="majorHAnsi"/>
+          <w:sz w:val="24"/>
+          <w:szCs w:val="24"/>
+        </w:rPr>
+      </w:pPr>
+    </w:p>
+    <w:p>
+      <w:pPr>
+        <w:jc w:val="both"/>
+        <w:rPr>
+          <w:rFonts w:asciiTheme="majorHAnsi" w:hAnsiTheme="majorHAnsi" w:cstheme="majorHAnsi"/>
           <w:b/>
           <w:bCs/>
           <w:sz w:val="24"/>
@@ -591,581 +969,1058 @@
       </w:pPr>
       <w:r>
         <w:rPr>
+          <w:rFonts w:asciiTheme="majorHAnsi" w:hAnsiTheme="majorHAnsi" w:cstheme="majorHAnsi"/>
           <w:b/>
           <w:bCs/>
           <w:sz w:val="24"/>
           <w:szCs w:val="24"/>
         </w:rPr>
-        <w:t>M</w:t>
-      </w:r>
-      <w:r>
-        <w:rPr>
+        <w:t>Missing data</w:t>
+      </w:r>
+      <w:r>
+        <w:rPr>
+          <w:rFonts w:asciiTheme="majorHAnsi" w:hAnsiTheme="majorHAnsi" w:cstheme="majorHAnsi"/>
           <w:b/>
           <w:bCs/>
           <w:sz w:val="24"/>
           <w:szCs w:val="24"/>
         </w:rPr>
-        <w:t>issing data</w:t>
-      </w:r>
-      <w:r>
-        <w:rPr>
+        <w:tab/>
+      </w:r>
+    </w:p>
+    <w:p>
+      <w:pPr>
+        <w:jc w:val="both"/>
+        <w:rPr>
+          <w:rFonts w:asciiTheme="majorHAnsi" w:hAnsiTheme="majorHAnsi" w:cstheme="majorHAnsi"/>
           <w:b/>
           <w:bCs/>
           <w:sz w:val="24"/>
           <w:szCs w:val="24"/>
         </w:rPr>
-        <w:tab/>
-      </w:r>
-    </w:p>
-    <w:p>
-      <w:pPr>
-        <w:jc w:val="both"/>
-        <w:rPr>
+      </w:pPr>
+    </w:p>
+    <w:p>
+      <w:pPr>
+        <w:ind w:firstLine="720"/>
+        <w:jc w:val="both"/>
+        <w:rPr>
+          <w:rFonts w:asciiTheme="majorHAnsi" w:hAnsiTheme="majorHAnsi" w:cstheme="majorHAnsi"/>
+          <w:sz w:val="24"/>
+          <w:szCs w:val="24"/>
+        </w:rPr>
+      </w:pPr>
+      <w:r>
+        <w:rPr>
+          <w:rFonts w:asciiTheme="majorHAnsi" w:hAnsiTheme="majorHAnsi" w:cstheme="majorHAnsi"/>
+          <w:sz w:val="24"/>
+          <w:szCs w:val="24"/>
+        </w:rPr>
+        <w:t xml:space="preserve">Each skin lesion is made up of a maximum of 26 features, where each line denotes a skin lesion, and each column denotes </w:t>
+      </w:r>
+      <w:r>
+        <w:rPr>
+          <w:rFonts w:asciiTheme="majorHAnsi" w:hAnsiTheme="majorHAnsi" w:cstheme="majorHAnsi"/>
+          <w:sz w:val="24"/>
+          <w:szCs w:val="24"/>
+        </w:rPr>
+        <w:t xml:space="preserve">a </w:t>
+      </w:r>
+      <w:r>
+        <w:rPr>
+          <w:rFonts w:asciiTheme="majorHAnsi" w:hAnsiTheme="majorHAnsi" w:cstheme="majorHAnsi"/>
+          <w:sz w:val="24"/>
+          <w:szCs w:val="24"/>
+        </w:rPr>
+        <w:t>feature. It seems that there is a pattern of missing values. The same values are missing in every observation. There are some cells that contain "UNK" indicating unknown or missing data (“background_father”, “background_mother”, “grew”, “changed”, “itch”). Some rows have missing values, where the data is missing or was not recorded (“smoke”, “gender”, “cancer_history”, “has_piped_water”</w:t>
+      </w:r>
+      <w:r>
+        <w:rPr>
+          <w:rFonts w:asciiTheme="majorHAnsi" w:hAnsiTheme="majorHAnsi" w:cstheme="majorHAnsi"/>
+          <w:sz w:val="24"/>
+          <w:szCs w:val="24"/>
+        </w:rPr>
+        <w:t>, etc.</w:t>
+      </w:r>
+      <w:r>
+        <w:rPr>
+          <w:rFonts w:asciiTheme="majorHAnsi" w:hAnsiTheme="majorHAnsi" w:cstheme="majorHAnsi"/>
+          <w:sz w:val="24"/>
+          <w:szCs w:val="24"/>
+        </w:rPr>
+        <w:t>).</w:t>
+      </w:r>
+    </w:p>
+    <w:p>
+      <w:pPr>
+        <w:jc w:val="both"/>
+        <w:rPr>
+          <w:rFonts w:asciiTheme="majorHAnsi" w:hAnsiTheme="majorHAnsi" w:cstheme="majorHAnsi"/>
+          <w:sz w:val="24"/>
+          <w:szCs w:val="24"/>
+        </w:rPr>
+      </w:pPr>
+    </w:p>
+    <w:p>
+      <w:pPr>
+        <w:ind w:firstLine="720"/>
+        <w:jc w:val="both"/>
+        <w:rPr>
+          <w:rFonts w:asciiTheme="majorHAnsi" w:hAnsiTheme="majorHAnsi" w:cstheme="majorHAnsi"/>
+          <w:sz w:val="24"/>
+          <w:szCs w:val="24"/>
+        </w:rPr>
+      </w:pPr>
+      <w:r>
+        <w:rPr>
+          <w:rFonts w:asciiTheme="majorHAnsi" w:hAnsiTheme="majorHAnsi" w:cstheme="majorHAnsi"/>
+          <w:sz w:val="24"/>
+          <w:szCs w:val="24"/>
+        </w:rPr>
+        <w:t xml:space="preserve">The reasons for missing data could range from data entry errors, non-response from the patients or medical professionals to systematic issues with how </w:t>
+      </w:r>
+      <w:r>
+        <w:rPr>
+          <w:rFonts w:asciiTheme="majorHAnsi" w:hAnsiTheme="majorHAnsi" w:cstheme="majorHAnsi"/>
+          <w:sz w:val="24"/>
+          <w:szCs w:val="24"/>
+        </w:rPr>
+        <w:t xml:space="preserve">the </w:t>
+      </w:r>
+      <w:r>
+        <w:rPr>
+          <w:rFonts w:asciiTheme="majorHAnsi" w:hAnsiTheme="majorHAnsi" w:cstheme="majorHAnsi"/>
+          <w:sz w:val="24"/>
+          <w:szCs w:val="24"/>
+        </w:rPr>
+        <w:t xml:space="preserve">data is recorded or transferred. </w:t>
+      </w:r>
+    </w:p>
+    <w:p>
+      <w:pPr>
+        <w:jc w:val="both"/>
+        <w:rPr>
+          <w:rFonts w:asciiTheme="majorHAnsi" w:hAnsiTheme="majorHAnsi" w:cstheme="majorHAnsi"/>
+          <w:sz w:val="24"/>
+          <w:szCs w:val="24"/>
+        </w:rPr>
+      </w:pPr>
+    </w:p>
+    <w:p>
+      <w:pPr>
+        <w:ind w:firstLine="720"/>
+        <w:jc w:val="both"/>
+        <w:rPr>
+          <w:rFonts w:asciiTheme="majorHAnsi" w:hAnsiTheme="majorHAnsi" w:cstheme="majorHAnsi"/>
+          <w:sz w:val="24"/>
+          <w:szCs w:val="24"/>
+        </w:rPr>
+      </w:pPr>
+      <w:r>
+        <w:rPr>
+          <w:rFonts w:asciiTheme="majorHAnsi" w:hAnsiTheme="majorHAnsi" w:cstheme="majorHAnsi"/>
+          <w:sz w:val="24"/>
+          <w:szCs w:val="24"/>
+        </w:rPr>
+        <w:t xml:space="preserve">Handling missing data depends on the context and the importance of the missing information. For the column, which seems to be a unique identifier for diagnosis, missing data might be more critical and could potentially indicate cases where the diagnosis was not recorded. Before handling the missing data, it's important to understand why it is missing. For instance, if the missing data is not random (i.e., there is </w:t>
+      </w:r>
+      <w:r>
+        <w:rPr>
+          <w:rFonts w:asciiTheme="majorHAnsi" w:hAnsiTheme="majorHAnsi" w:cstheme="majorHAnsi"/>
+          <w:sz w:val="24"/>
+          <w:szCs w:val="24"/>
+        </w:rPr>
+        <w:t>a</w:t>
+      </w:r>
+      <w:r>
+        <w:rPr>
+          <w:rFonts w:asciiTheme="majorHAnsi" w:hAnsiTheme="majorHAnsi" w:cstheme="majorHAnsi"/>
+          <w:sz w:val="24"/>
+          <w:szCs w:val="24"/>
+        </w:rPr>
+        <w:t xml:space="preserve"> pattern to the </w:t>
+      </w:r>
+      <w:r>
+        <w:rPr>
+          <w:rFonts w:asciiTheme="majorHAnsi" w:hAnsiTheme="majorHAnsi" w:cstheme="majorHAnsi"/>
+          <w:sz w:val="24"/>
+          <w:szCs w:val="24"/>
+        </w:rPr>
+        <w:t>absence</w:t>
+      </w:r>
+      <w:r>
+        <w:rPr>
+          <w:rFonts w:asciiTheme="majorHAnsi" w:hAnsiTheme="majorHAnsi" w:cstheme="majorHAnsi"/>
+          <w:sz w:val="24"/>
+          <w:szCs w:val="24"/>
+        </w:rPr>
+        <w:t>), simply deleting or imputing without investigating could introduce bias into any conclusions drawn from the data.</w:t>
+      </w:r>
+    </w:p>
+    <w:p>
+      <w:pPr>
+        <w:jc w:val="both"/>
+        <w:rPr>
+          <w:rFonts w:asciiTheme="majorHAnsi" w:hAnsiTheme="majorHAnsi" w:cstheme="majorHAnsi"/>
+          <w:sz w:val="24"/>
+          <w:szCs w:val="24"/>
+        </w:rPr>
+      </w:pPr>
+    </w:p>
+    <w:p>
+      <w:pPr>
+        <w:rPr>
+          <w:rFonts w:asciiTheme="majorHAnsi" w:hAnsiTheme="majorHAnsi" w:cstheme="majorHAnsi"/>
           <w:b/>
           <w:bCs/>
           <w:sz w:val="24"/>
           <w:szCs w:val="24"/>
-        </w:rPr>
-      </w:pPr>
-    </w:p>
-    <w:p>
-      <w:pPr>
-        <w:ind w:firstLine="720"/>
-        <w:jc w:val="both"/>
-      </w:pPr>
-      <w:r>
-        <w:t xml:space="preserve">Each skin lesion is made up of a maximum of 26 features, where each line denotes a skin lesion, and each column denotes feature. It seems that there is a pattern of missing values. The same values are missing in every observation. </w:t>
-      </w:r>
-      <w:r>
-        <w:t xml:space="preserve">There are </w:t>
-      </w:r>
-      <w:r>
-        <w:t>some cells</w:t>
-      </w:r>
-      <w:r>
-        <w:t xml:space="preserve"> </w:t>
-      </w:r>
-      <w:r>
-        <w:t>that contain</w:t>
-      </w:r>
-      <w:r>
-        <w:t xml:space="preserve"> "</w:t>
-      </w:r>
-      <w:proofErr w:type="spellStart"/>
-      <w:r>
-        <w:t>UNK</w:t>
-      </w:r>
-      <w:proofErr w:type="spellEnd"/>
-      <w:r>
-        <w:t>" indicating unknown or missing data</w:t>
-      </w:r>
-      <w:r>
-        <w:t xml:space="preserve"> (“</w:t>
-      </w:r>
-      <w:proofErr w:type="spellStart"/>
-      <w:r>
-        <w:t>background_father</w:t>
-      </w:r>
-      <w:proofErr w:type="spellEnd"/>
-      <w:r>
-        <w:t>”, “</w:t>
-      </w:r>
-      <w:proofErr w:type="spellStart"/>
-      <w:r>
-        <w:t>background_mother</w:t>
-      </w:r>
-      <w:proofErr w:type="spellEnd"/>
-      <w:r>
-        <w:t>”, “grew”, “changed”, “itch”)</w:t>
-      </w:r>
-      <w:r>
-        <w:t>.</w:t>
-      </w:r>
-      <w:r>
-        <w:t xml:space="preserve"> </w:t>
-      </w:r>
-      <w:r>
-        <w:t>Some rows have missing values</w:t>
-      </w:r>
-      <w:r>
-        <w:t>, where the data is missing or was not recorded (“smoke”, “gender”, “</w:t>
-      </w:r>
-      <w:proofErr w:type="spellStart"/>
-      <w:r>
-        <w:t>cancer_history</w:t>
-      </w:r>
-      <w:proofErr w:type="spellEnd"/>
-      <w:r>
-        <w:t>”, “</w:t>
-      </w:r>
-      <w:proofErr w:type="spellStart"/>
-      <w:r>
-        <w:t>has_piped_water</w:t>
-      </w:r>
-      <w:proofErr w:type="spellEnd"/>
-      <w:r>
-        <w:t>” and so on).</w:t>
-      </w:r>
-    </w:p>
-    <w:p>
-      <w:pPr>
-        <w:jc w:val="both"/>
-      </w:pPr>
-    </w:p>
-    <w:p>
-      <w:pPr>
-        <w:ind w:firstLine="720"/>
-        <w:jc w:val="both"/>
-      </w:pPr>
-      <w:r>
-        <w:t xml:space="preserve">The reasons for missing data could range from data entry errors, non-response from the patients or medical professionals to systematic issues with how data is recorded or transferred. </w:t>
-      </w:r>
-    </w:p>
-    <w:p>
-      <w:pPr>
-        <w:jc w:val="both"/>
-      </w:pPr>
-    </w:p>
-    <w:p>
-      <w:pPr>
-        <w:ind w:firstLine="720"/>
-        <w:jc w:val="both"/>
-      </w:pPr>
-      <w:r>
-        <w:t xml:space="preserve">Handling missing data depends on the context and the importance of the missing information. </w:t>
-      </w:r>
-      <w:r>
-        <w:t>For the column, which seems to be a unique identifier for diagnosis, missing data might be more critical and could potentially indicate cases where the diagnosis was not recorded.</w:t>
-      </w:r>
-      <w:r>
-        <w:t xml:space="preserve"> Before handling the missing data, it's important to understand why it is missing. </w:t>
-      </w:r>
-      <w:r>
-        <w:t>For instance, if the missing data is not random (i.e., there is some pattern to the missingness), simply deleting or imputing without investigating could introduce bias into any conclusions drawn from the data.</w:t>
-      </w:r>
-    </w:p>
-    <w:p>
-      <w:pPr>
-        <w:jc w:val="both"/>
-      </w:pPr>
-    </w:p>
-    <w:p>
-      <w:pPr>
-        <w:rPr>
+          <w:lang w:val="en-US"/>
+        </w:rPr>
+      </w:pPr>
+      <w:r>
+        <w:rPr>
+          <w:rFonts w:asciiTheme="majorHAnsi" w:hAnsiTheme="majorHAnsi" w:cstheme="majorHAnsi"/>
           <w:b/>
           <w:bCs/>
+          <w:sz w:val="24"/>
+          <w:szCs w:val="24"/>
           <w:lang w:val="en-US"/>
         </w:rPr>
-      </w:pPr>
-      <w:r>
-        <w:rPr>
+        <w:t>Quality of the images from the data set.</w:t>
+      </w:r>
+    </w:p>
+    <w:p>
+      <w:pPr>
+        <w:rPr>
+          <w:rFonts w:asciiTheme="majorHAnsi" w:hAnsiTheme="majorHAnsi" w:cstheme="majorHAnsi"/>
+          <w:sz w:val="24"/>
+          <w:szCs w:val="24"/>
+          <w:lang w:val="en-US"/>
+        </w:rPr>
+      </w:pPr>
+    </w:p>
+    <w:p>
+      <w:pPr>
+        <w:ind w:firstLine="720"/>
+        <w:rPr>
+          <w:rFonts w:asciiTheme="majorHAnsi" w:hAnsiTheme="majorHAnsi" w:cstheme="majorHAnsi"/>
+          <w:sz w:val="24"/>
+          <w:szCs w:val="24"/>
+          <w:lang w:val="en-US"/>
+        </w:rPr>
+      </w:pPr>
+      <w:r>
+        <w:rPr>
+          <w:rFonts w:asciiTheme="majorHAnsi" w:hAnsiTheme="majorHAnsi" w:cstheme="majorHAnsi"/>
+          <w:sz w:val="24"/>
+          <w:szCs w:val="24"/>
+          <w:lang w:val="en-US"/>
+        </w:rPr>
+        <w:t>It is rather challenging to determine which images qualify as low quality as some</w:t>
+      </w:r>
+      <w:r>
+        <w:rPr>
+          <w:rFonts w:asciiTheme="majorHAnsi" w:hAnsiTheme="majorHAnsi" w:cstheme="majorHAnsi"/>
+          <w:sz w:val="24"/>
+          <w:szCs w:val="24"/>
+          <w:lang w:val="en-US"/>
+        </w:rPr>
+        <w:t xml:space="preserve"> </w:t>
+      </w:r>
+      <w:r>
+        <w:rPr>
+          <w:rFonts w:asciiTheme="majorHAnsi" w:hAnsiTheme="majorHAnsi" w:cstheme="majorHAnsi"/>
+          <w:sz w:val="24"/>
+          <w:szCs w:val="24"/>
+          <w:lang w:val="en-US"/>
+        </w:rPr>
+        <w:t xml:space="preserve">have a considerably higher resolution than others, meanwhile those that have “lower quality” </w:t>
+      </w:r>
+      <w:r>
+        <w:rPr>
+          <w:rFonts w:asciiTheme="majorHAnsi" w:hAnsiTheme="majorHAnsi" w:cstheme="majorHAnsi"/>
+          <w:sz w:val="24"/>
+          <w:szCs w:val="24"/>
+          <w:lang w:val="en-US"/>
+        </w:rPr>
+        <w:t xml:space="preserve">are </w:t>
+      </w:r>
+      <w:r>
+        <w:rPr>
+          <w:rFonts w:asciiTheme="majorHAnsi" w:hAnsiTheme="majorHAnsi" w:cstheme="majorHAnsi"/>
+          <w:sz w:val="24"/>
+          <w:szCs w:val="24"/>
+          <w:lang w:val="en-US"/>
+        </w:rPr>
+        <w:t xml:space="preserve">still </w:t>
+      </w:r>
+      <w:r>
+        <w:rPr>
+          <w:rFonts w:asciiTheme="majorHAnsi" w:hAnsiTheme="majorHAnsi" w:cstheme="majorHAnsi"/>
+          <w:sz w:val="24"/>
+          <w:szCs w:val="24"/>
+          <w:lang w:val="en-US"/>
+        </w:rPr>
+        <w:t>not</w:t>
+      </w:r>
+      <w:r>
+        <w:rPr>
+          <w:rFonts w:asciiTheme="majorHAnsi" w:hAnsiTheme="majorHAnsi" w:cstheme="majorHAnsi"/>
+          <w:sz w:val="24"/>
+          <w:szCs w:val="24"/>
+          <w:lang w:val="en-US"/>
+        </w:rPr>
+        <w:t xml:space="preserve"> necessarily considered bad quality, as the cancer is quite visible even on the images with lower resolution. As a result, these images </w:t>
+      </w:r>
+      <w:r>
+        <w:rPr>
+          <w:rFonts w:asciiTheme="majorHAnsi" w:hAnsiTheme="majorHAnsi" w:cstheme="majorHAnsi"/>
+          <w:sz w:val="24"/>
+          <w:szCs w:val="24"/>
+          <w:lang w:val="en-US"/>
+        </w:rPr>
+        <w:t>cannot</w:t>
+      </w:r>
+      <w:r>
+        <w:rPr>
+          <w:rFonts w:asciiTheme="majorHAnsi" w:hAnsiTheme="majorHAnsi" w:cstheme="majorHAnsi"/>
+          <w:sz w:val="24"/>
+          <w:szCs w:val="24"/>
+          <w:lang w:val="en-US"/>
+        </w:rPr>
+        <w:t xml:space="preserve">, in this case, be considered of too low resolution to be able to draw any conclusions about the type of cancer shown. </w:t>
+      </w:r>
+    </w:p>
+    <w:p>
+      <w:pPr>
+        <w:jc w:val="both"/>
+        <w:rPr>
+          <w:rFonts w:asciiTheme="majorHAnsi" w:hAnsiTheme="majorHAnsi" w:cstheme="majorHAnsi"/>
+          <w:sz w:val="24"/>
+          <w:szCs w:val="24"/>
+          <w:lang w:val="en-US"/>
+        </w:rPr>
+      </w:pPr>
+    </w:p>
+    <w:p>
+      <w:pPr>
+        <w:ind w:firstLine="720"/>
+        <w:jc w:val="both"/>
+        <w:rPr>
+          <w:rFonts w:asciiTheme="majorHAnsi" w:hAnsiTheme="majorHAnsi" w:cstheme="majorHAnsi"/>
+          <w:sz w:val="24"/>
+          <w:szCs w:val="24"/>
+        </w:rPr>
+      </w:pPr>
+    </w:p>
+    <w:p>
+      <w:pPr>
+        <w:jc w:val="both"/>
+        <w:rPr>
+          <w:rFonts w:asciiTheme="majorHAnsi" w:hAnsiTheme="majorHAnsi" w:cstheme="majorHAnsi"/>
           <w:b/>
           <w:bCs/>
-          <w:lang w:val="en-US"/>
-        </w:rPr>
-        <w:t xml:space="preserve">Quality of the images from the data set. </w:t>
-      </w:r>
-    </w:p>
-    <w:p>
-      <w:pPr>
-        <w:rPr>
-          <w:lang w:val="en-US"/>
-        </w:rPr>
-      </w:pPr>
-    </w:p>
-    <w:p>
-      <w:pPr>
-        <w:rPr>
-          <w:lang w:val="en-US"/>
-        </w:rPr>
-      </w:pPr>
-      <w:r>
-        <w:rPr>
-          <w:lang w:val="en-US"/>
-        </w:rPr>
-        <w:t xml:space="preserve">It is rather challenging to determine which images qualify as low quality as some images have a considerably higher resolution than others, meanwhile those that have “lower quality” still aren’t necessarily considered bad quality, as the cancer is quite visible even on the images with lower resolution. As a result, these images cannot, in this case, </w:t>
-      </w:r>
-      <w:proofErr w:type="gramStart"/>
-      <w:r>
-        <w:rPr>
-          <w:lang w:val="en-US"/>
-        </w:rPr>
-        <w:t>be considered to be</w:t>
-      </w:r>
-      <w:proofErr w:type="gramEnd"/>
-      <w:r>
-        <w:rPr>
-          <w:lang w:val="en-US"/>
-        </w:rPr>
-        <w:t xml:space="preserve"> of too low resolution to be able to draw any conclusions about the type of cancer shown. </w:t>
-      </w:r>
-    </w:p>
-    <w:p>
-      <w:pPr>
-        <w:jc w:val="both"/>
-        <w:rPr>
-          <w:lang w:val="en-US"/>
-        </w:rPr>
-      </w:pPr>
-    </w:p>
-    <w:p>
-      <w:pPr>
-        <w:ind w:firstLine="720"/>
-        <w:jc w:val="both"/>
-      </w:pPr>
-    </w:p>
-    <w:p>
-      <w:pPr>
-        <w:jc w:val="both"/>
-        <w:rPr>
+          <w:sz w:val="24"/>
+          <w:szCs w:val="24"/>
+        </w:rPr>
+      </w:pPr>
+      <w:r>
+        <w:rPr>
+          <w:rFonts w:asciiTheme="majorHAnsi" w:hAnsiTheme="majorHAnsi" w:cstheme="majorHAnsi"/>
           <w:b/>
           <w:bCs/>
-        </w:rPr>
-      </w:pPr>
-      <w:r>
-        <w:rPr>
+          <w:sz w:val="24"/>
+          <w:szCs w:val="24"/>
+        </w:rPr>
+        <w:t>Low quality photos:</w:t>
+      </w:r>
+    </w:p>
+    <w:p>
+      <w:pPr>
+        <w:ind w:firstLine="720"/>
+        <w:jc w:val="both"/>
+        <w:rPr>
+          <w:rFonts w:asciiTheme="majorHAnsi" w:hAnsiTheme="majorHAnsi" w:cstheme="majorHAnsi"/>
+          <w:sz w:val="24"/>
+          <w:szCs w:val="24"/>
+        </w:rPr>
+      </w:pPr>
+      <w:r>
+        <w:rPr>
+          <w:rFonts w:asciiTheme="majorHAnsi" w:hAnsiTheme="majorHAnsi" w:cstheme="majorHAnsi"/>
+          <w:sz w:val="24"/>
+          <w:szCs w:val="24"/>
+        </w:rPr>
+        <w:t>PAT_246_377_159.png</w:t>
+      </w:r>
+    </w:p>
+    <w:p>
+      <w:pPr>
+        <w:ind w:firstLine="720"/>
+        <w:jc w:val="both"/>
+        <w:rPr>
+          <w:rFonts w:asciiTheme="majorHAnsi" w:hAnsiTheme="majorHAnsi" w:cstheme="majorHAnsi"/>
+          <w:sz w:val="24"/>
+          <w:szCs w:val="24"/>
+        </w:rPr>
+      </w:pPr>
+      <w:r>
+        <w:rPr>
+          <w:rFonts w:asciiTheme="majorHAnsi" w:hAnsiTheme="majorHAnsi" w:cstheme="majorHAnsi"/>
+          <w:sz w:val="24"/>
+          <w:szCs w:val="24"/>
+        </w:rPr>
+        <w:t>PAT_153_233_45.png</w:t>
+      </w:r>
+    </w:p>
+    <w:p>
+      <w:pPr>
+        <w:ind w:firstLine="720"/>
+        <w:jc w:val="both"/>
+        <w:rPr>
+          <w:rFonts w:asciiTheme="majorHAnsi" w:hAnsiTheme="majorHAnsi" w:cstheme="majorHAnsi"/>
+          <w:sz w:val="24"/>
+          <w:szCs w:val="24"/>
+        </w:rPr>
+      </w:pPr>
+      <w:r>
+        <w:rPr>
+          <w:rFonts w:asciiTheme="majorHAnsi" w:hAnsiTheme="majorHAnsi" w:cstheme="majorHAnsi"/>
+          <w:sz w:val="24"/>
+          <w:szCs w:val="24"/>
+        </w:rPr>
+        <w:lastRenderedPageBreak/>
+        <w:t>PAT_356_4511_960.png</w:t>
+      </w:r>
+    </w:p>
+    <w:p>
+      <w:pPr>
+        <w:ind w:firstLine="720"/>
+        <w:jc w:val="both"/>
+        <w:rPr>
+          <w:rFonts w:asciiTheme="majorHAnsi" w:hAnsiTheme="majorHAnsi" w:cstheme="majorHAnsi"/>
+          <w:sz w:val="24"/>
+          <w:szCs w:val="24"/>
+        </w:rPr>
+      </w:pPr>
+      <w:r>
+        <w:rPr>
+          <w:rFonts w:asciiTheme="majorHAnsi" w:hAnsiTheme="majorHAnsi" w:cstheme="majorHAnsi"/>
+          <w:sz w:val="24"/>
+          <w:szCs w:val="24"/>
+        </w:rPr>
+        <w:t>PAT_1618_2771_628.png</w:t>
+      </w:r>
+    </w:p>
+    <w:p>
+      <w:pPr>
+        <w:ind w:firstLine="720"/>
+        <w:jc w:val="both"/>
+        <w:rPr>
+          <w:rFonts w:asciiTheme="majorHAnsi" w:hAnsiTheme="majorHAnsi" w:cstheme="majorHAnsi"/>
+          <w:sz w:val="24"/>
+          <w:szCs w:val="24"/>
+        </w:rPr>
+      </w:pPr>
+    </w:p>
+    <w:p>
+      <w:pPr>
+        <w:jc w:val="both"/>
+        <w:rPr>
+          <w:rFonts w:asciiTheme="majorHAnsi" w:hAnsiTheme="majorHAnsi" w:cstheme="majorHAnsi"/>
+          <w:sz w:val="24"/>
+          <w:szCs w:val="24"/>
+        </w:rPr>
+      </w:pPr>
+      <w:r>
+        <w:rPr>
+          <w:rFonts w:asciiTheme="majorHAnsi" w:hAnsiTheme="majorHAnsi" w:cstheme="majorHAnsi"/>
+          <w:sz w:val="24"/>
+          <w:szCs w:val="24"/>
+        </w:rPr>
+        <w:t xml:space="preserve">-photos deleted form the data set. </w:t>
+      </w:r>
+    </w:p>
+    <w:p>
+      <w:pPr>
+        <w:jc w:val="both"/>
+        <w:rPr>
+          <w:rFonts w:asciiTheme="majorHAnsi" w:hAnsiTheme="majorHAnsi" w:cstheme="majorHAnsi"/>
+          <w:sz w:val="24"/>
+          <w:szCs w:val="24"/>
+        </w:rPr>
+      </w:pPr>
+    </w:p>
+    <w:p>
+      <w:pPr>
+        <w:rPr>
+          <w:rFonts w:asciiTheme="majorHAnsi" w:hAnsiTheme="majorHAnsi" w:cstheme="majorHAnsi"/>
           <w:b/>
           <w:bCs/>
-        </w:rPr>
-        <w:t>Low quality photos:</w:t>
-      </w:r>
-    </w:p>
-    <w:p>
-      <w:pPr>
-        <w:ind w:firstLine="720"/>
-        <w:jc w:val="both"/>
-      </w:pPr>
-      <w:r>
-        <w:t>PAT_246_377_159.png</w:t>
-      </w:r>
-    </w:p>
-    <w:p>
-      <w:pPr>
-        <w:ind w:firstLine="720"/>
-        <w:jc w:val="both"/>
-      </w:pPr>
-      <w:r>
-        <w:t>PAT_153_233_45.png</w:t>
-      </w:r>
-    </w:p>
-    <w:p>
-      <w:pPr>
-        <w:ind w:firstLine="720"/>
-        <w:jc w:val="both"/>
-      </w:pPr>
-      <w:r>
-        <w:t>PAT_356_4511_960.png</w:t>
-      </w:r>
-    </w:p>
-    <w:p>
-      <w:pPr>
-        <w:ind w:firstLine="720"/>
-        <w:jc w:val="both"/>
-      </w:pPr>
-      <w:r>
-        <w:t>PAT_1618_2771_628.png</w:t>
-      </w:r>
-    </w:p>
-    <w:p>
-      <w:pPr>
-        <w:ind w:firstLine="720"/>
-        <w:jc w:val="both"/>
-      </w:pPr>
-    </w:p>
-    <w:p>
-      <w:pPr>
-        <w:jc w:val="both"/>
-      </w:pPr>
-      <w:r>
-        <w:t xml:space="preserve">-photos deleted form the data set. </w:t>
-      </w:r>
-    </w:p>
-    <w:p>
-      <w:pPr>
-        <w:jc w:val="both"/>
-      </w:pPr>
-    </w:p>
-    <w:p>
-      <w:pPr>
-        <w:rPr>
+          <w:sz w:val="24"/>
+          <w:szCs w:val="24"/>
           <w:lang w:val="en-US"/>
         </w:rPr>
       </w:pPr>
       <w:r>
         <w:rPr>
+          <w:rFonts w:asciiTheme="majorHAnsi" w:hAnsiTheme="majorHAnsi" w:cstheme="majorHAnsi"/>
+          <w:b/>
+          <w:bCs/>
+          <w:sz w:val="24"/>
+          <w:szCs w:val="24"/>
           <w:lang w:val="en-US"/>
         </w:rPr>
-        <w:t>Citation of the dataset that was downloaded</w:t>
-      </w:r>
-      <w:r>
-        <w:rPr>
+        <w:t>Citation of the dataset that was downloaded:</w:t>
+      </w:r>
+    </w:p>
+    <w:p>
+      <w:pPr>
+        <w:rPr>
+          <w:rFonts w:asciiTheme="majorHAnsi" w:hAnsiTheme="majorHAnsi" w:cstheme="majorHAnsi"/>
+          <w:sz w:val="24"/>
+          <w:szCs w:val="24"/>
           <w:lang w:val="en-US"/>
         </w:rPr>
-        <w:t>:</w:t>
-      </w:r>
-    </w:p>
-    <w:p>
-      <w:pPr>
-        <w:rPr>
-          <w:lang w:val="en-US"/>
-        </w:rPr>
-      </w:pPr>
-    </w:p>
-    <w:p>
-      <w:pPr>
-        <w:rPr>
-          <w:lang w:val="en-US"/>
-        </w:rPr>
-      </w:pPr>
-      <w:r>
-        <w:rPr>
-          <w:lang w:val="en-US"/>
-        </w:rPr>
-        <w:t xml:space="preserve">Pacheco, Andre G. C.; Lima, Gustavo R.; </w:t>
+      </w:pPr>
+    </w:p>
+    <w:p>
+      <w:pPr>
+        <w:rPr>
+          <w:rFonts w:asciiTheme="majorHAnsi" w:hAnsiTheme="majorHAnsi" w:cstheme="majorHAnsi"/>
+          <w:sz w:val="24"/>
+          <w:szCs w:val="24"/>
+          <w:lang w:val="pt-PT"/>
+        </w:rPr>
+      </w:pPr>
+      <w:r>
+        <w:rPr>
+          <w:rFonts w:asciiTheme="majorHAnsi" w:hAnsiTheme="majorHAnsi" w:cstheme="majorHAnsi"/>
+          <w:sz w:val="24"/>
+          <w:szCs w:val="24"/>
+          <w:lang w:val="pt-PT"/>
+        </w:rPr>
+        <w:t xml:space="preserve">Pacheco, </w:t>
       </w:r>
       <w:proofErr w:type="spellStart"/>
       <w:r>
         <w:rPr>
-          <w:lang w:val="en-US"/>
-        </w:rPr>
-        <w:t>Salomão</w:t>
+          <w:rFonts w:asciiTheme="majorHAnsi" w:hAnsiTheme="majorHAnsi" w:cstheme="majorHAnsi"/>
+          <w:sz w:val="24"/>
+          <w:szCs w:val="24"/>
+          <w:lang w:val="pt-PT"/>
+        </w:rPr>
+        <w:t>Andre</w:t>
       </w:r>
       <w:proofErr w:type="spellEnd"/>
       <w:r>
         <w:rPr>
-          <w:lang w:val="en-US"/>
-        </w:rPr>
-        <w:t xml:space="preserve">, Amanda S.; </w:t>
+          <w:rFonts w:asciiTheme="majorHAnsi" w:hAnsiTheme="majorHAnsi" w:cstheme="majorHAnsi"/>
+          <w:sz w:val="24"/>
+          <w:szCs w:val="24"/>
+          <w:lang w:val="pt-PT"/>
+        </w:rPr>
+        <w:t xml:space="preserve"> G. C.; Lima, Gustavo R.; Salomão, Amanda S.; </w:t>
       </w:r>
       <w:proofErr w:type="spellStart"/>
       <w:r>
         <w:rPr>
-          <w:lang w:val="en-US"/>
+          <w:rFonts w:asciiTheme="majorHAnsi" w:hAnsiTheme="majorHAnsi" w:cstheme="majorHAnsi"/>
+          <w:sz w:val="24"/>
+          <w:szCs w:val="24"/>
+          <w:lang w:val="pt-PT"/>
         </w:rPr>
         <w:t>Krohling</w:t>
       </w:r>
       <w:proofErr w:type="spellEnd"/>
       <w:r>
         <w:rPr>
-          <w:lang w:val="en-US"/>
+          <w:rFonts w:asciiTheme="majorHAnsi" w:hAnsiTheme="majorHAnsi" w:cstheme="majorHAnsi"/>
+          <w:sz w:val="24"/>
+          <w:szCs w:val="24"/>
+          <w:lang w:val="pt-PT"/>
+        </w:rPr>
+        <w:t xml:space="preserve">, Breno; </w:t>
+      </w:r>
+      <w:proofErr w:type="spellStart"/>
+      <w:r>
+        <w:rPr>
+          <w:rFonts w:asciiTheme="majorHAnsi" w:hAnsiTheme="majorHAnsi" w:cstheme="majorHAnsi"/>
+          <w:sz w:val="24"/>
+          <w:szCs w:val="24"/>
+          <w:lang w:val="pt-PT"/>
+        </w:rPr>
+        <w:t>Biral</w:t>
+      </w:r>
+      <w:proofErr w:type="spellEnd"/>
+      <w:r>
+        <w:rPr>
+          <w:rFonts w:asciiTheme="majorHAnsi" w:hAnsiTheme="majorHAnsi" w:cstheme="majorHAnsi"/>
+          <w:sz w:val="24"/>
+          <w:szCs w:val="24"/>
+          <w:lang w:val="pt-PT"/>
+        </w:rPr>
+        <w:t xml:space="preserve">, Igor P.; de </w:t>
+      </w:r>
+      <w:proofErr w:type="spellStart"/>
+      <w:r>
+        <w:rPr>
+          <w:rFonts w:asciiTheme="majorHAnsi" w:hAnsiTheme="majorHAnsi" w:cstheme="majorHAnsi"/>
+          <w:sz w:val="24"/>
+          <w:szCs w:val="24"/>
+          <w:lang w:val="pt-PT"/>
+        </w:rPr>
+        <w:t>Angelo</w:t>
+      </w:r>
+      <w:proofErr w:type="spellEnd"/>
+      <w:r>
+        <w:rPr>
+          <w:rFonts w:asciiTheme="majorHAnsi" w:hAnsiTheme="majorHAnsi" w:cstheme="majorHAnsi"/>
+          <w:sz w:val="24"/>
+          <w:szCs w:val="24"/>
+          <w:lang w:val="pt-PT"/>
+        </w:rPr>
+        <w:t xml:space="preserve">, Gabriel G. ; Alves </w:t>
+      </w:r>
+      <w:proofErr w:type="spellStart"/>
+      <w:r>
+        <w:rPr>
+          <w:rFonts w:asciiTheme="majorHAnsi" w:hAnsiTheme="majorHAnsi" w:cstheme="majorHAnsi"/>
+          <w:sz w:val="24"/>
+          <w:szCs w:val="24"/>
+          <w:lang w:val="pt-PT"/>
+        </w:rPr>
+        <w:t>Jr</w:t>
+      </w:r>
+      <w:proofErr w:type="spellEnd"/>
+      <w:r>
+        <w:rPr>
+          <w:rFonts w:asciiTheme="majorHAnsi" w:hAnsiTheme="majorHAnsi" w:cstheme="majorHAnsi"/>
+          <w:sz w:val="24"/>
+          <w:szCs w:val="24"/>
+          <w:lang w:val="pt-PT"/>
+        </w:rPr>
+        <w:t xml:space="preserve">, Fábio  C. R. ; </w:t>
+      </w:r>
+      <w:proofErr w:type="spellStart"/>
+      <w:r>
+        <w:rPr>
+          <w:rFonts w:asciiTheme="majorHAnsi" w:hAnsiTheme="majorHAnsi" w:cstheme="majorHAnsi"/>
+          <w:sz w:val="24"/>
+          <w:szCs w:val="24"/>
+          <w:lang w:val="pt-PT"/>
+        </w:rPr>
+        <w:t>Esgario</w:t>
+      </w:r>
+      <w:proofErr w:type="spellEnd"/>
+      <w:r>
+        <w:rPr>
+          <w:rFonts w:asciiTheme="majorHAnsi" w:hAnsiTheme="majorHAnsi" w:cstheme="majorHAnsi"/>
+          <w:sz w:val="24"/>
+          <w:szCs w:val="24"/>
+          <w:lang w:val="pt-PT"/>
+        </w:rPr>
+        <w:t xml:space="preserve">, José G. M.; </w:t>
+      </w:r>
+      <w:proofErr w:type="spellStart"/>
+      <w:r>
+        <w:rPr>
+          <w:rFonts w:asciiTheme="majorHAnsi" w:hAnsiTheme="majorHAnsi" w:cstheme="majorHAnsi"/>
+          <w:sz w:val="24"/>
+          <w:szCs w:val="24"/>
+          <w:lang w:val="pt-PT"/>
+        </w:rPr>
+        <w:t>Simora</w:t>
+      </w:r>
+      <w:proofErr w:type="spellEnd"/>
+      <w:r>
+        <w:rPr>
+          <w:rFonts w:asciiTheme="majorHAnsi" w:hAnsiTheme="majorHAnsi" w:cstheme="majorHAnsi"/>
+          <w:sz w:val="24"/>
+          <w:szCs w:val="24"/>
+          <w:lang w:val="pt-PT"/>
+        </w:rPr>
+        <w:t xml:space="preserve">, Alana C. ; Castro, Pedro B. C. ; Rodrigues, Felipe B.; </w:t>
+      </w:r>
+      <w:proofErr w:type="spellStart"/>
+      <w:r>
+        <w:rPr>
+          <w:rFonts w:asciiTheme="majorHAnsi" w:hAnsiTheme="majorHAnsi" w:cstheme="majorHAnsi"/>
+          <w:sz w:val="24"/>
+          <w:szCs w:val="24"/>
+          <w:lang w:val="pt-PT"/>
+        </w:rPr>
+        <w:t>Frasson</w:t>
+      </w:r>
+      <w:proofErr w:type="spellEnd"/>
+      <w:r>
+        <w:rPr>
+          <w:rFonts w:asciiTheme="majorHAnsi" w:hAnsiTheme="majorHAnsi" w:cstheme="majorHAnsi"/>
+          <w:sz w:val="24"/>
+          <w:szCs w:val="24"/>
+          <w:lang w:val="pt-PT"/>
         </w:rPr>
         <w:t xml:space="preserve">, </w:t>
       </w:r>
       <w:proofErr w:type="spellStart"/>
       <w:r>
         <w:rPr>
-          <w:lang w:val="en-US"/>
-        </w:rPr>
-        <w:t>Breno</w:t>
+          <w:rFonts w:asciiTheme="majorHAnsi" w:hAnsiTheme="majorHAnsi" w:cstheme="majorHAnsi"/>
+          <w:sz w:val="24"/>
+          <w:szCs w:val="24"/>
+          <w:lang w:val="pt-PT"/>
+        </w:rPr>
+        <w:t>Patricia</w:t>
       </w:r>
       <w:proofErr w:type="spellEnd"/>
       <w:r>
         <w:rPr>
-          <w:lang w:val="en-US"/>
-        </w:rPr>
-        <w:t xml:space="preserve">; </w:t>
+          <w:rFonts w:asciiTheme="majorHAnsi" w:hAnsiTheme="majorHAnsi" w:cstheme="majorHAnsi"/>
+          <w:sz w:val="24"/>
+          <w:szCs w:val="24"/>
+          <w:lang w:val="pt-PT"/>
+        </w:rPr>
+        <w:t xml:space="preserve"> H. L. ; </w:t>
       </w:r>
       <w:proofErr w:type="spellStart"/>
       <w:r>
         <w:rPr>
-          <w:lang w:val="en-US"/>
-        </w:rPr>
-        <w:t>Biral</w:t>
+          <w:rFonts w:asciiTheme="majorHAnsi" w:hAnsiTheme="majorHAnsi" w:cstheme="majorHAnsi"/>
+          <w:sz w:val="24"/>
+          <w:szCs w:val="24"/>
+          <w:lang w:val="pt-PT"/>
+        </w:rPr>
+        <w:t>Krohling</w:t>
       </w:r>
       <w:proofErr w:type="spellEnd"/>
       <w:r>
         <w:rPr>
-          <w:lang w:val="en-US"/>
-        </w:rPr>
-        <w:t xml:space="preserve">, Igor P.; de Angelo, Gabriel G. ; Alves Jr, </w:t>
+          <w:rFonts w:asciiTheme="majorHAnsi" w:hAnsiTheme="majorHAnsi" w:cstheme="majorHAnsi"/>
+          <w:sz w:val="24"/>
+          <w:szCs w:val="24"/>
+          <w:lang w:val="pt-PT"/>
+        </w:rPr>
+        <w:t xml:space="preserve">, Renato A.; </w:t>
       </w:r>
       <w:proofErr w:type="spellStart"/>
       <w:r>
         <w:rPr>
-          <w:lang w:val="en-US"/>
-        </w:rPr>
-        <w:t>Fábio</w:t>
+          <w:rFonts w:asciiTheme="majorHAnsi" w:hAnsiTheme="majorHAnsi" w:cstheme="majorHAnsi"/>
+          <w:sz w:val="24"/>
+          <w:szCs w:val="24"/>
+          <w:lang w:val="pt-PT"/>
+        </w:rPr>
+        <w:t>Knidel</w:t>
       </w:r>
       <w:proofErr w:type="spellEnd"/>
       <w:r>
         <w:rPr>
-          <w:lang w:val="en-US"/>
-        </w:rPr>
-        <w:t xml:space="preserve">  C. R. ; </w:t>
+          <w:rFonts w:asciiTheme="majorHAnsi" w:hAnsiTheme="majorHAnsi" w:cstheme="majorHAnsi"/>
+          <w:sz w:val="24"/>
+          <w:szCs w:val="24"/>
+          <w:lang w:val="pt-PT"/>
+        </w:rPr>
+        <w:t xml:space="preserve">, </w:t>
       </w:r>
       <w:proofErr w:type="spellStart"/>
       <w:r>
         <w:rPr>
-          <w:lang w:val="en-US"/>
-        </w:rPr>
-        <w:t>Esgario</w:t>
+          <w:rFonts w:asciiTheme="majorHAnsi" w:hAnsiTheme="majorHAnsi" w:cstheme="majorHAnsi"/>
+          <w:sz w:val="24"/>
+          <w:szCs w:val="24"/>
+          <w:lang w:val="pt-PT"/>
+        </w:rPr>
+        <w:t>Helder</w:t>
       </w:r>
       <w:proofErr w:type="spellEnd"/>
       <w:r>
         <w:rPr>
-          <w:lang w:val="en-US"/>
-        </w:rPr>
-        <w:t xml:space="preserve">, José G. M.; </w:t>
+          <w:rFonts w:asciiTheme="majorHAnsi" w:hAnsiTheme="majorHAnsi" w:cstheme="majorHAnsi"/>
+          <w:sz w:val="24"/>
+          <w:szCs w:val="24"/>
+          <w:lang w:val="pt-PT"/>
+        </w:rPr>
+        <w:t xml:space="preserve"> ; Santos, Maria C. S. ; Espírito Santo, Rachel B.; Macedo, Telma L. S. G.; Canuto, </w:t>
       </w:r>
       <w:proofErr w:type="spellStart"/>
       <w:r>
         <w:rPr>
-          <w:lang w:val="en-US"/>
-        </w:rPr>
-        <w:t>Simora</w:t>
+          <w:rFonts w:asciiTheme="majorHAnsi" w:hAnsiTheme="majorHAnsi" w:cstheme="majorHAnsi"/>
+          <w:sz w:val="24"/>
+          <w:szCs w:val="24"/>
+          <w:lang w:val="pt-PT"/>
+        </w:rPr>
+        <w:t>Tania</w:t>
       </w:r>
       <w:proofErr w:type="spellEnd"/>
       <w:r>
         <w:rPr>
-          <w:lang w:val="en-US"/>
-        </w:rPr>
-        <w:t xml:space="preserve">, Alana C. ; Castro, Pedro B. C. ; Rodrigues, Felipe B.; </w:t>
+          <w:rFonts w:asciiTheme="majorHAnsi" w:hAnsiTheme="majorHAnsi" w:cstheme="majorHAnsi"/>
+          <w:sz w:val="24"/>
+          <w:szCs w:val="24"/>
+          <w:lang w:val="pt-PT"/>
+        </w:rPr>
+        <w:t xml:space="preserve"> R. P. ; de Barros, </w:t>
       </w:r>
       <w:proofErr w:type="spellStart"/>
       <w:r>
         <w:rPr>
-          <w:lang w:val="en-US"/>
-        </w:rPr>
-        <w:t>Frasson</w:t>
+          <w:rFonts w:asciiTheme="majorHAnsi" w:hAnsiTheme="majorHAnsi" w:cstheme="majorHAnsi"/>
+          <w:sz w:val="24"/>
+          <w:szCs w:val="24"/>
+          <w:lang w:val="pt-PT"/>
+        </w:rPr>
+        <w:t>Luíz</w:t>
       </w:r>
       <w:proofErr w:type="spellEnd"/>
       <w:r>
         <w:rPr>
-          <w:lang w:val="en-US"/>
-        </w:rPr>
-        <w:t xml:space="preserve">, Patricia H. L. ; </w:t>
+          <w:rFonts w:asciiTheme="majorHAnsi" w:hAnsiTheme="majorHAnsi" w:cstheme="majorHAnsi"/>
+          <w:sz w:val="24"/>
+          <w:szCs w:val="24"/>
+          <w:lang w:val="pt-PT"/>
+        </w:rPr>
+        <w:t xml:space="preserve"> F. S. (2020), “PAD-UFES-20: a skin </w:t>
       </w:r>
       <w:proofErr w:type="spellStart"/>
       <w:r>
         <w:rPr>
-          <w:lang w:val="en-US"/>
-        </w:rPr>
-        <w:t>Krohling</w:t>
+          <w:rFonts w:asciiTheme="majorHAnsi" w:hAnsiTheme="majorHAnsi" w:cstheme="majorHAnsi"/>
+          <w:sz w:val="24"/>
+          <w:szCs w:val="24"/>
+          <w:lang w:val="pt-PT"/>
+        </w:rPr>
+        <w:t>lesion</w:t>
       </w:r>
       <w:proofErr w:type="spellEnd"/>
       <w:r>
         <w:rPr>
-          <w:lang w:val="en-US"/>
-        </w:rPr>
-        <w:t xml:space="preserve">, Renato A.; </w:t>
+          <w:rFonts w:asciiTheme="majorHAnsi" w:hAnsiTheme="majorHAnsi" w:cstheme="majorHAnsi"/>
+          <w:sz w:val="24"/>
+          <w:szCs w:val="24"/>
+          <w:lang w:val="pt-PT"/>
+        </w:rPr>
+        <w:t xml:space="preserve"> </w:t>
       </w:r>
       <w:proofErr w:type="spellStart"/>
       <w:r>
         <w:rPr>
-          <w:lang w:val="en-US"/>
-        </w:rPr>
-        <w:t>Knidel</w:t>
+          <w:rFonts w:asciiTheme="majorHAnsi" w:hAnsiTheme="majorHAnsi" w:cstheme="majorHAnsi"/>
+          <w:sz w:val="24"/>
+          <w:szCs w:val="24"/>
+          <w:lang w:val="pt-PT"/>
+        </w:rPr>
+        <w:t>dataset</w:t>
       </w:r>
       <w:proofErr w:type="spellEnd"/>
       <w:r>
         <w:rPr>
-          <w:lang w:val="en-US"/>
-        </w:rPr>
-        <w:t xml:space="preserve">, </w:t>
+          <w:rFonts w:asciiTheme="majorHAnsi" w:hAnsiTheme="majorHAnsi" w:cstheme="majorHAnsi"/>
+          <w:sz w:val="24"/>
+          <w:szCs w:val="24"/>
+          <w:lang w:val="pt-PT"/>
+        </w:rPr>
+        <w:t xml:space="preserve"> </w:t>
       </w:r>
       <w:proofErr w:type="spellStart"/>
       <w:r>
         <w:rPr>
-          <w:lang w:val="en-US"/>
-        </w:rPr>
-        <w:t>Helder</w:t>
+          <w:rFonts w:asciiTheme="majorHAnsi" w:hAnsiTheme="majorHAnsi" w:cstheme="majorHAnsi"/>
+          <w:sz w:val="24"/>
+          <w:szCs w:val="24"/>
+          <w:lang w:val="pt-PT"/>
+        </w:rPr>
+        <w:t>composed</w:t>
       </w:r>
       <w:proofErr w:type="spellEnd"/>
       <w:r>
         <w:rPr>
-          <w:lang w:val="en-US"/>
-        </w:rPr>
-        <w:t xml:space="preserve"> ; Santos, Maria C. S. ; </w:t>
+          <w:rFonts w:asciiTheme="majorHAnsi" w:hAnsiTheme="majorHAnsi" w:cstheme="majorHAnsi"/>
+          <w:sz w:val="24"/>
+          <w:szCs w:val="24"/>
+          <w:lang w:val="pt-PT"/>
+        </w:rPr>
+        <w:t xml:space="preserve"> </w:t>
       </w:r>
       <w:proofErr w:type="spellStart"/>
       <w:r>
         <w:rPr>
-          <w:lang w:val="en-US"/>
-        </w:rPr>
-        <w:t>Espírito</w:t>
+          <w:rFonts w:asciiTheme="majorHAnsi" w:hAnsiTheme="majorHAnsi" w:cstheme="majorHAnsi"/>
+          <w:sz w:val="24"/>
+          <w:szCs w:val="24"/>
+          <w:lang w:val="pt-PT"/>
+        </w:rPr>
+        <w:t>of</w:t>
       </w:r>
       <w:proofErr w:type="spellEnd"/>
       <w:r>
         <w:rPr>
-          <w:lang w:val="en-US"/>
-        </w:rPr>
-        <w:t xml:space="preserve"> Santo, Rachel B.; Macedo, </w:t>
+          <w:rFonts w:asciiTheme="majorHAnsi" w:hAnsiTheme="majorHAnsi" w:cstheme="majorHAnsi"/>
+          <w:sz w:val="24"/>
+          <w:szCs w:val="24"/>
+          <w:lang w:val="pt-PT"/>
+        </w:rPr>
+        <w:t xml:space="preserve"> </w:t>
       </w:r>
       <w:proofErr w:type="spellStart"/>
       <w:r>
         <w:rPr>
-          <w:lang w:val="en-US"/>
-        </w:rPr>
-        <w:t>Telma</w:t>
+          <w:rFonts w:asciiTheme="majorHAnsi" w:hAnsiTheme="majorHAnsi" w:cstheme="majorHAnsi"/>
+          <w:sz w:val="24"/>
+          <w:szCs w:val="24"/>
+          <w:lang w:val="pt-PT"/>
+        </w:rPr>
+        <w:t>patient</w:t>
       </w:r>
       <w:proofErr w:type="spellEnd"/>
       <w:r>
         <w:rPr>
-          <w:lang w:val="en-US"/>
-        </w:rPr>
-        <w:t xml:space="preserve"> L. S. G.; </w:t>
+          <w:rFonts w:asciiTheme="majorHAnsi" w:hAnsiTheme="majorHAnsi" w:cstheme="majorHAnsi"/>
+          <w:sz w:val="24"/>
+          <w:szCs w:val="24"/>
+          <w:lang w:val="pt-PT"/>
+        </w:rPr>
+        <w:t xml:space="preserve"> data </w:t>
       </w:r>
       <w:proofErr w:type="spellStart"/>
       <w:r>
         <w:rPr>
-          <w:lang w:val="en-US"/>
-        </w:rPr>
-        <w:t>Canuto</w:t>
+          <w:rFonts w:asciiTheme="majorHAnsi" w:hAnsiTheme="majorHAnsi" w:cstheme="majorHAnsi"/>
+          <w:sz w:val="24"/>
+          <w:szCs w:val="24"/>
+          <w:lang w:val="pt-PT"/>
+        </w:rPr>
+        <w:t>and</w:t>
       </w:r>
       <w:proofErr w:type="spellEnd"/>
       <w:r>
         <w:rPr>
-          <w:lang w:val="en-US"/>
-        </w:rPr>
-        <w:t xml:space="preserve">, Tania R. P. ; de Barros, </w:t>
+          <w:rFonts w:asciiTheme="majorHAnsi" w:hAnsiTheme="majorHAnsi" w:cstheme="majorHAnsi"/>
+          <w:sz w:val="24"/>
+          <w:szCs w:val="24"/>
+          <w:lang w:val="pt-PT"/>
+        </w:rPr>
+        <w:t xml:space="preserve"> </w:t>
       </w:r>
       <w:proofErr w:type="spellStart"/>
       <w:r>
         <w:rPr>
-          <w:lang w:val="en-US"/>
-        </w:rPr>
-        <w:t>Luíz</w:t>
+          <w:rFonts w:asciiTheme="majorHAnsi" w:hAnsiTheme="majorHAnsi" w:cstheme="majorHAnsi"/>
+          <w:sz w:val="24"/>
+          <w:szCs w:val="24"/>
+          <w:lang w:val="pt-PT"/>
+        </w:rPr>
+        <w:t>clinical</w:t>
       </w:r>
       <w:proofErr w:type="spellEnd"/>
       <w:r>
         <w:rPr>
-          <w:lang w:val="en-US"/>
-        </w:rPr>
-        <w:t xml:space="preserve"> F. S. (2020), “PAD-UFES-20: a skin lesion dataset composed of patient data </w:t>
-      </w:r>
-      <w:r>
-        <w:rPr>
-          <w:lang w:val="en-US"/>
-        </w:rPr>
-        <w:lastRenderedPageBreak/>
-        <w:t xml:space="preserve">and clinical images collected from smartphones”, Mendeley Data, V1, </w:t>
+          <w:rFonts w:asciiTheme="majorHAnsi" w:hAnsiTheme="majorHAnsi" w:cstheme="majorHAnsi"/>
+          <w:sz w:val="24"/>
+          <w:szCs w:val="24"/>
+          <w:lang w:val="pt-PT"/>
+        </w:rPr>
+        <w:t xml:space="preserve"> </w:t>
       </w:r>
       <w:proofErr w:type="spellStart"/>
       <w:r>
         <w:rPr>
-          <w:lang w:val="en-US"/>
-        </w:rPr>
-        <w:t>doi</w:t>
+          <w:rFonts w:asciiTheme="majorHAnsi" w:hAnsiTheme="majorHAnsi" w:cstheme="majorHAnsi"/>
+          <w:sz w:val="24"/>
+          <w:szCs w:val="24"/>
+          <w:lang w:val="pt-PT"/>
+        </w:rPr>
+        <w:t>images</w:t>
       </w:r>
       <w:proofErr w:type="spellEnd"/>
       <w:r>
         <w:rPr>
-          <w:lang w:val="en-US"/>
-        </w:rPr>
-        <w:t>: 10.17632/zr7vgbcyr2.1</w:t>
-      </w:r>
-    </w:p>
-    <w:p>
-      <w:pPr>
-        <w:rPr>
-          <w:lang w:val="en-US"/>
-        </w:rPr>
-      </w:pPr>
-      <w:hyperlink r:id="rId7" w:history="1">
+          <w:rFonts w:asciiTheme="majorHAnsi" w:hAnsiTheme="majorHAnsi" w:cstheme="majorHAnsi"/>
+          <w:sz w:val="24"/>
+          <w:szCs w:val="24"/>
+          <w:lang w:val="pt-PT"/>
+        </w:rPr>
+        <w:t xml:space="preserve"> </w:t>
+      </w:r>
+      <w:proofErr w:type="spellStart"/>
+      <w:r>
+        <w:rPr>
+          <w:rFonts w:asciiTheme="majorHAnsi" w:hAnsiTheme="majorHAnsi" w:cstheme="majorHAnsi"/>
+          <w:sz w:val="24"/>
+          <w:szCs w:val="24"/>
+          <w:lang w:val="pt-PT"/>
+        </w:rPr>
+        <w:t>collected</w:t>
+      </w:r>
+      <w:proofErr w:type="spellEnd"/>
+      <w:r>
+        <w:rPr>
+          <w:rFonts w:asciiTheme="majorHAnsi" w:hAnsiTheme="majorHAnsi" w:cstheme="majorHAnsi"/>
+          <w:sz w:val="24"/>
+          <w:szCs w:val="24"/>
+          <w:lang w:val="pt-PT"/>
+        </w:rPr>
+        <w:t xml:space="preserve"> </w:t>
+      </w:r>
+      <w:proofErr w:type="spellStart"/>
+      <w:r>
+        <w:rPr>
+          <w:rFonts w:asciiTheme="majorHAnsi" w:hAnsiTheme="majorHAnsi" w:cstheme="majorHAnsi"/>
+          <w:sz w:val="24"/>
+          <w:szCs w:val="24"/>
+          <w:lang w:val="pt-PT"/>
+        </w:rPr>
+        <w:t>from</w:t>
+      </w:r>
+      <w:proofErr w:type="spellEnd"/>
+      <w:r>
+        <w:rPr>
+          <w:rFonts w:asciiTheme="majorHAnsi" w:hAnsiTheme="majorHAnsi" w:cstheme="majorHAnsi"/>
+          <w:sz w:val="24"/>
+          <w:szCs w:val="24"/>
+          <w:lang w:val="pt-PT"/>
+        </w:rPr>
+        <w:t xml:space="preserve"> smartphones”, </w:t>
+      </w:r>
+      <w:proofErr w:type="spellStart"/>
+      <w:r>
+        <w:rPr>
+          <w:rFonts w:asciiTheme="majorHAnsi" w:hAnsiTheme="majorHAnsi" w:cstheme="majorHAnsi"/>
+          <w:sz w:val="24"/>
+          <w:szCs w:val="24"/>
+          <w:lang w:val="pt-PT"/>
+        </w:rPr>
+        <w:t>Mendeley</w:t>
+      </w:r>
+      <w:proofErr w:type="spellEnd"/>
+      <w:r>
+        <w:rPr>
+          <w:rFonts w:asciiTheme="majorHAnsi" w:hAnsiTheme="majorHAnsi" w:cstheme="majorHAnsi"/>
+          <w:sz w:val="24"/>
+          <w:szCs w:val="24"/>
+          <w:lang w:val="pt-PT"/>
+        </w:rPr>
+        <w:t xml:space="preserve"> Data, V1, doi: 10.17632/zr7vgbcyr2.1</w:t>
+      </w:r>
+    </w:p>
+    <w:p>
+      <w:pPr>
+        <w:rPr>
+          <w:rFonts w:asciiTheme="majorHAnsi" w:hAnsiTheme="majorHAnsi" w:cstheme="majorHAnsi"/>
+          <w:sz w:val="24"/>
+          <w:szCs w:val="24"/>
+          <w:lang w:val="pt-PT"/>
+        </w:rPr>
+      </w:pPr>
+      <w:hyperlink r:id="rId8" w:history="1">
         <w:r>
           <w:rPr>
-            <w:rStyle w:val="Hyperkobling"/>
-            <w:lang w:val="en-US"/>
+            <w:rStyle w:val="Hyperlink"/>
+            <w:rFonts w:asciiTheme="majorHAnsi" w:hAnsiTheme="majorHAnsi" w:cstheme="majorHAnsi"/>
+            <w:sz w:val="24"/>
+            <w:szCs w:val="24"/>
+            <w:lang w:val="pt-PT"/>
           </w:rPr>
           <w:t>https://data.mendeley.com/datasets/zr7vgbcyr2/1</w:t>
         </w:r>
@@ -1174,7 +2029,10 @@
     <w:p>
       <w:pPr>
         <w:rPr>
-          <w:lang w:val="en-US"/>
+          <w:rFonts w:asciiTheme="majorHAnsi" w:hAnsiTheme="majorHAnsi" w:cstheme="majorHAnsi"/>
+          <w:sz w:val="24"/>
+          <w:szCs w:val="24"/>
+          <w:lang w:val="pt-PT"/>
         </w:rPr>
       </w:pPr>
     </w:p>
@@ -1236,6 +2094,127 @@
     </w:p>
   </w:footnote>
 </w:footnotes>
+</file>
+
+<file path=word/numbering.xml><?xml version="1.0" encoding="utf-8"?>
+<w:numbering xmlns:wpc="http://schemas.microsoft.com/office/word/2010/wordprocessingCanvas" xmlns:cx="http://schemas.microsoft.com/office/drawing/2014/chartex" xmlns:cx1="http://schemas.microsoft.com/office/drawing/2015/9/8/chartex" xmlns:cx2="http://schemas.microsoft.com/office/drawing/2015/10/21/chartex" xmlns:cx3="http://schemas.microsoft.com/office/drawing/2016/5/9/chartex" xmlns:cx4="http://schemas.microsoft.com/office/drawing/2016/5/10/chartex" xmlns:cx5="http://schemas.microsoft.com/office/drawing/2016/5/11/chartex" xmlns:cx6="http://schemas.microsoft.com/office/drawing/2016/5/12/chartex" xmlns:cx7="http://schemas.microsoft.com/office/drawing/2016/5/13/chartex" xmlns:cx8="http://schemas.microsoft.com/office/drawing/2016/5/14/chartex" xmlns:mc="http://schemas.openxmlformats.org/markup-compatibility/2006" xmlns:aink="http://schemas.microsoft.com/office/drawing/2016/ink" xmlns:am3d="http://schemas.microsoft.com/office/drawing/2017/model3d" xmlns:o="urn:schemas-microsoft-com:office:office" xmlns:oel="http://schemas.microsoft.com/office/2019/extlst" xmlns:r="http://schemas.openxmlformats.org/officeDocument/2006/relationships" xmlns:m="http://schemas.openxmlformats.org/officeDocument/2006/math" xmlns:v="urn:schemas-microsoft-com:vml" xmlns:wp14="http://schemas.microsoft.com/office/word/2010/wordprocessingDrawing" xmlns:wp="http://schemas.openxmlformats.org/drawingml/2006/wordprocessingDrawing" xmlns:w10="urn:schemas-microsoft-com:office:word" xmlns:w="http://schemas.openxmlformats.org/wordprocessingml/2006/main" xmlns:w14="http://schemas.microsoft.com/office/word/2010/wordml" xmlns:w15="http://schemas.microsoft.com/office/word/2012/wordml" xmlns:w16cex="http://schemas.microsoft.com/office/word/2018/wordml/cex" xmlns:w16cid="http://schemas.microsoft.com/office/word/2016/wordml/cid" xmlns:w16="http://schemas.microsoft.com/office/word/2018/wordml" xmlns:w16sdtdh="http://schemas.microsoft.com/office/word/2020/wordml/sdtdatahash" xmlns:w16se="http://schemas.microsoft.com/office/word/2015/wordml/symex" xmlns:wpg="http://schemas.microsoft.com/office/word/2010/wordprocessingGroup" xmlns:wpi="http://schemas.microsoft.com/office/word/2010/wordprocessingInk" xmlns:wne="http://schemas.microsoft.com/office/word/2006/wordml" xmlns:wps="http://schemas.microsoft.com/office/word/2010/wordprocessingShape" mc:Ignorable="w14 w15 w16se w16cid w16 w16cex w16sdtdh wp14">
+  <w:abstractNum w:abstractNumId="0" w15:restartNumberingAfterBreak="0">
+    <w:nsid w:val="384E3504"/>
+    <w:multiLevelType w:val="hybridMultilevel"/>
+    <w:tmpl w:val="7736CA50"/>
+    <w:lvl w:ilvl="0" w:tplc="08090001">
+      <w:start w:val="1"/>
+      <w:numFmt w:val="bullet"/>
+      <w:lvlText w:val=""/>
+      <w:lvlJc w:val="left"/>
+      <w:pPr>
+        <w:ind w:left="720" w:hanging="360"/>
+      </w:pPr>
+      <w:rPr>
+        <w:rFonts w:ascii="Symbol" w:hAnsi="Symbol" w:hint="default"/>
+      </w:rPr>
+    </w:lvl>
+    <w:lvl w:ilvl="1" w:tplc="08090003" w:tentative="1">
+      <w:start w:val="1"/>
+      <w:numFmt w:val="bullet"/>
+      <w:lvlText w:val="o"/>
+      <w:lvlJc w:val="left"/>
+      <w:pPr>
+        <w:ind w:left="1440" w:hanging="360"/>
+      </w:pPr>
+      <w:rPr>
+        <w:rFonts w:ascii="Courier New" w:hAnsi="Courier New" w:cs="Courier New" w:hint="default"/>
+      </w:rPr>
+    </w:lvl>
+    <w:lvl w:ilvl="2" w:tplc="08090005" w:tentative="1">
+      <w:start w:val="1"/>
+      <w:numFmt w:val="bullet"/>
+      <w:lvlText w:val=""/>
+      <w:lvlJc w:val="left"/>
+      <w:pPr>
+        <w:ind w:left="2160" w:hanging="360"/>
+      </w:pPr>
+      <w:rPr>
+        <w:rFonts w:ascii="Wingdings" w:hAnsi="Wingdings" w:hint="default"/>
+      </w:rPr>
+    </w:lvl>
+    <w:lvl w:ilvl="3" w:tplc="08090001" w:tentative="1">
+      <w:start w:val="1"/>
+      <w:numFmt w:val="bullet"/>
+      <w:lvlText w:val=""/>
+      <w:lvlJc w:val="left"/>
+      <w:pPr>
+        <w:ind w:left="2880" w:hanging="360"/>
+      </w:pPr>
+      <w:rPr>
+        <w:rFonts w:ascii="Symbol" w:hAnsi="Symbol" w:hint="default"/>
+      </w:rPr>
+    </w:lvl>
+    <w:lvl w:ilvl="4" w:tplc="08090003" w:tentative="1">
+      <w:start w:val="1"/>
+      <w:numFmt w:val="bullet"/>
+      <w:lvlText w:val="o"/>
+      <w:lvlJc w:val="left"/>
+      <w:pPr>
+        <w:ind w:left="3600" w:hanging="360"/>
+      </w:pPr>
+      <w:rPr>
+        <w:rFonts w:ascii="Courier New" w:hAnsi="Courier New" w:cs="Courier New" w:hint="default"/>
+      </w:rPr>
+    </w:lvl>
+    <w:lvl w:ilvl="5" w:tplc="08090005" w:tentative="1">
+      <w:start w:val="1"/>
+      <w:numFmt w:val="bullet"/>
+      <w:lvlText w:val=""/>
+      <w:lvlJc w:val="left"/>
+      <w:pPr>
+        <w:ind w:left="4320" w:hanging="360"/>
+      </w:pPr>
+      <w:rPr>
+        <w:rFonts w:ascii="Wingdings" w:hAnsi="Wingdings" w:hint="default"/>
+      </w:rPr>
+    </w:lvl>
+    <w:lvl w:ilvl="6" w:tplc="08090001" w:tentative="1">
+      <w:start w:val="1"/>
+      <w:numFmt w:val="bullet"/>
+      <w:lvlText w:val=""/>
+      <w:lvlJc w:val="left"/>
+      <w:pPr>
+        <w:ind w:left="5040" w:hanging="360"/>
+      </w:pPr>
+      <w:rPr>
+        <w:rFonts w:ascii="Symbol" w:hAnsi="Symbol" w:hint="default"/>
+      </w:rPr>
+    </w:lvl>
+    <w:lvl w:ilvl="7" w:tplc="08090003" w:tentative="1">
+      <w:start w:val="1"/>
+      <w:numFmt w:val="bullet"/>
+      <w:lvlText w:val="o"/>
+      <w:lvlJc w:val="left"/>
+      <w:pPr>
+        <w:ind w:left="5760" w:hanging="360"/>
+      </w:pPr>
+      <w:rPr>
+        <w:rFonts w:ascii="Courier New" w:hAnsi="Courier New" w:cs="Courier New" w:hint="default"/>
+      </w:rPr>
+    </w:lvl>
+    <w:lvl w:ilvl="8" w:tplc="08090005" w:tentative="1">
+      <w:start w:val="1"/>
+      <w:numFmt w:val="bullet"/>
+      <w:lvlText w:val=""/>
+      <w:lvlJc w:val="left"/>
+      <w:pPr>
+        <w:ind w:left="6480" w:hanging="360"/>
+      </w:pPr>
+      <w:rPr>
+        <w:rFonts w:ascii="Wingdings" w:hAnsi="Wingdings" w:hint="default"/>
+      </w:rPr>
+    </w:lvl>
+  </w:abstractNum>
+  <w:num w:numId="1" w16cid:durableId="26029807">
+    <w:abstractNumId w:val="0"/>
+  </w:num>
+</w:numbering>
 </file>
 
 <file path=word/styles.xml><?xml version="1.0" encoding="utf-8"?>
@@ -1638,7 +2617,7 @@
     <w:qFormat/>
     <w:rsid w:val="00E657BB"/>
   </w:style>
-  <w:style w:type="paragraph" w:styleId="Overskrift1">
+  <w:style w:type="paragraph" w:styleId="Heading1">
     <w:name w:val="heading 1"/>
     <w:basedOn w:val="Normal"/>
     <w:next w:val="Normal"/>
@@ -1655,7 +2634,7 @@
       <w:szCs w:val="40"/>
     </w:rPr>
   </w:style>
-  <w:style w:type="paragraph" w:styleId="Overskrift2">
+  <w:style w:type="paragraph" w:styleId="Heading2">
     <w:name w:val="heading 2"/>
     <w:basedOn w:val="Normal"/>
     <w:next w:val="Normal"/>
@@ -1674,7 +2653,7 @@
       <w:szCs w:val="32"/>
     </w:rPr>
   </w:style>
-  <w:style w:type="paragraph" w:styleId="Overskrift3">
+  <w:style w:type="paragraph" w:styleId="Heading3">
     <w:name w:val="heading 3"/>
     <w:basedOn w:val="Normal"/>
     <w:next w:val="Normal"/>
@@ -1694,7 +2673,7 @@
       <w:szCs w:val="28"/>
     </w:rPr>
   </w:style>
-  <w:style w:type="paragraph" w:styleId="Overskrift4">
+  <w:style w:type="paragraph" w:styleId="Heading4">
     <w:name w:val="heading 4"/>
     <w:basedOn w:val="Normal"/>
     <w:next w:val="Normal"/>
@@ -1714,7 +2693,7 @@
       <w:szCs w:val="24"/>
     </w:rPr>
   </w:style>
-  <w:style w:type="paragraph" w:styleId="Overskrift5">
+  <w:style w:type="paragraph" w:styleId="Heading5">
     <w:name w:val="heading 5"/>
     <w:basedOn w:val="Normal"/>
     <w:next w:val="Normal"/>
@@ -1732,7 +2711,7 @@
       <w:color w:val="666666"/>
     </w:rPr>
   </w:style>
-  <w:style w:type="paragraph" w:styleId="Overskrift6">
+  <w:style w:type="paragraph" w:styleId="Heading6">
     <w:name w:val="heading 6"/>
     <w:basedOn w:val="Normal"/>
     <w:next w:val="Normal"/>
@@ -1751,13 +2730,13 @@
       <w:color w:val="666666"/>
     </w:rPr>
   </w:style>
-  <w:style w:type="character" w:default="1" w:styleId="Standardskriftforavsnitt">
+  <w:style w:type="character" w:default="1" w:styleId="DefaultParagraphFont">
     <w:name w:val="Default Paragraph Font"/>
     <w:uiPriority w:val="1"/>
     <w:semiHidden/>
     <w:unhideWhenUsed/>
   </w:style>
-  <w:style w:type="table" w:default="1" w:styleId="Vanligtabell">
+  <w:style w:type="table" w:default="1" w:styleId="TableNormal">
     <w:name w:val="Normal Table"/>
     <w:uiPriority w:val="99"/>
     <w:semiHidden/>
@@ -1772,13 +2751,13 @@
       </w:tblCellMar>
     </w:tblPr>
   </w:style>
-  <w:style w:type="numbering" w:default="1" w:styleId="Ingenliste">
+  <w:style w:type="numbering" w:default="1" w:styleId="NoList">
     <w:name w:val="No List"/>
     <w:uiPriority w:val="99"/>
     <w:semiHidden/>
     <w:unhideWhenUsed/>
   </w:style>
-  <w:style w:type="paragraph" w:styleId="Tittel">
+  <w:style w:type="paragraph" w:styleId="Title">
     <w:name w:val="Title"/>
     <w:basedOn w:val="Normal"/>
     <w:next w:val="Normal"/>
@@ -1794,7 +2773,7 @@
       <w:szCs w:val="52"/>
     </w:rPr>
   </w:style>
-  <w:style w:type="paragraph" w:styleId="Undertittel">
+  <w:style w:type="paragraph" w:styleId="Subtitle">
     <w:name w:val="Subtitle"/>
     <w:basedOn w:val="Normal"/>
     <w:next w:val="Normal"/>
@@ -1811,10 +2790,10 @@
       <w:szCs w:val="30"/>
     </w:rPr>
   </w:style>
-  <w:style w:type="paragraph" w:styleId="Fotnotetekst">
+  <w:style w:type="paragraph" w:styleId="FootnoteText">
     <w:name w:val="footnote text"/>
     <w:basedOn w:val="Normal"/>
-    <w:link w:val="FotnotetekstTegn"/>
+    <w:link w:val="FootnoteTextChar"/>
     <w:uiPriority w:val="99"/>
     <w:semiHidden/>
     <w:unhideWhenUsed/>
@@ -1827,10 +2806,10 @@
       <w:szCs w:val="20"/>
     </w:rPr>
   </w:style>
-  <w:style w:type="character" w:customStyle="1" w:styleId="FotnotetekstTegn">
-    <w:name w:val="Fotnotetekst Tegn"/>
-    <w:basedOn w:val="Standardskriftforavsnitt"/>
-    <w:link w:val="Fotnotetekst"/>
+  <w:style w:type="character" w:customStyle="1" w:styleId="FootnoteTextChar">
+    <w:name w:val="Footnote Text Char"/>
+    <w:basedOn w:val="DefaultParagraphFont"/>
+    <w:link w:val="FootnoteText"/>
     <w:uiPriority w:val="99"/>
     <w:semiHidden/>
     <w:rsid w:val="00DE4651"/>
@@ -1839,9 +2818,9 @@
       <w:szCs w:val="20"/>
     </w:rPr>
   </w:style>
-  <w:style w:type="character" w:styleId="Fotnotereferanse">
+  <w:style w:type="character" w:styleId="FootnoteReference">
     <w:name w:val="footnote reference"/>
-    <w:basedOn w:val="Standardskriftforavsnitt"/>
+    <w:basedOn w:val="DefaultParagraphFont"/>
     <w:uiPriority w:val="99"/>
     <w:semiHidden/>
     <w:unhideWhenUsed/>
@@ -1850,9 +2829,9 @@
       <w:vertAlign w:val="superscript"/>
     </w:rPr>
   </w:style>
-  <w:style w:type="character" w:styleId="Hyperkobling">
+  <w:style w:type="character" w:styleId="Hyperlink">
     <w:name w:val="Hyperlink"/>
-    <w:basedOn w:val="Standardskriftforavsnitt"/>
+    <w:basedOn w:val="DefaultParagraphFont"/>
     <w:uiPriority w:val="99"/>
     <w:unhideWhenUsed/>
     <w:rsid w:val="00811736"/>
@@ -1860,6 +2839,17 @@
       <w:color w:val="0000FF" w:themeColor="hyperlink"/>
       <w:u w:val="single"/>
     </w:rPr>
+  </w:style>
+  <w:style w:type="paragraph" w:styleId="ListParagraph">
+    <w:name w:val="List Paragraph"/>
+    <w:basedOn w:val="Normal"/>
+    <w:uiPriority w:val="34"/>
+    <w:qFormat/>
+    <w:rsid w:val="00EE1E69"/>
+    <w:pPr>
+      <w:ind w:left="720"/>
+      <w:contextualSpacing/>
+    </w:pPr>
   </w:style>
 </w:styles>
 </file>

</xml_diff>